<commit_message>
feat: atualizado quadro de historico de revisão
</commit_message>
<xml_diff>
--- a/PFC_2025_Docs/PFC_Donate_v1.5.docx
+++ b/PFC_2025_Docs/PFC_Donate_v1.5.docx
@@ -1,6 +1,6 @@
 
 <file path=word/document.xml><?xml version="1.0" encoding="utf-8"?>
-<w:document xmlns:wpc="http://schemas.microsoft.com/office/word/2010/wordprocessingCanvas" xmlns:cx="http://schemas.microsoft.com/office/drawing/2014/chartex" xmlns:cx1="http://schemas.microsoft.com/office/drawing/2015/9/8/chartex" xmlns:mc="http://schemas.openxmlformats.org/markup-compatibility/2006" xmlns:o="urn:schemas-microsoft-com:office:office" xmlns:r="http://schemas.openxmlformats.org/officeDocument/2006/relationships" xmlns:m="http://schemas.openxmlformats.org/officeDocument/2006/math" xmlns:v="urn:schemas-microsoft-com:vml" xmlns:wp14="http://schemas.microsoft.com/office/word/2010/wordprocessingDrawing" xmlns:wp="http://schemas.openxmlformats.org/drawingml/2006/wordprocessingDrawing" xmlns:w10="urn:schemas-microsoft-com:office:word" xmlns:w="http://schemas.openxmlformats.org/wordprocessingml/2006/main" xmlns:w14="http://schemas.microsoft.com/office/word/2010/wordml" xmlns:w15="http://schemas.microsoft.com/office/word/2012/wordml" xmlns:w16se="http://schemas.microsoft.com/office/word/2015/wordml/symex" xmlns:wpg="http://schemas.microsoft.com/office/word/2010/wordprocessingGroup" xmlns:wpi="http://schemas.microsoft.com/office/word/2010/wordprocessingInk" xmlns:wne="http://schemas.microsoft.com/office/word/2006/wordml" xmlns:wps="http://schemas.microsoft.com/office/word/2010/wordprocessingShape" mc:Ignorable="w14 w15 w16se wp14">
+<w:document xmlns:wpc="http://schemas.microsoft.com/office/word/2010/wordprocessingCanvas" xmlns:cx="http://schemas.microsoft.com/office/drawing/2014/chartex" xmlns:cx1="http://schemas.microsoft.com/office/drawing/2015/9/8/chartex" xmlns:cx2="http://schemas.microsoft.com/office/drawing/2015/10/21/chartex" xmlns:cx3="http://schemas.microsoft.com/office/drawing/2016/5/9/chartex" xmlns:cx4="http://schemas.microsoft.com/office/drawing/2016/5/10/chartex" xmlns:cx5="http://schemas.microsoft.com/office/drawing/2016/5/11/chartex" xmlns:cx6="http://schemas.microsoft.com/office/drawing/2016/5/12/chartex" xmlns:cx7="http://schemas.microsoft.com/office/drawing/2016/5/13/chartex" xmlns:cx8="http://schemas.microsoft.com/office/drawing/2016/5/14/chartex" xmlns:mc="http://schemas.openxmlformats.org/markup-compatibility/2006" xmlns:aink="http://schemas.microsoft.com/office/drawing/2016/ink" xmlns:am3d="http://schemas.microsoft.com/office/drawing/2017/model3d" xmlns:o="urn:schemas-microsoft-com:office:office" xmlns:r="http://schemas.openxmlformats.org/officeDocument/2006/relationships" xmlns:m="http://schemas.openxmlformats.org/officeDocument/2006/math" xmlns:v="urn:schemas-microsoft-com:vml" xmlns:wp14="http://schemas.microsoft.com/office/word/2010/wordprocessingDrawing" xmlns:wp="http://schemas.openxmlformats.org/drawingml/2006/wordprocessingDrawing" xmlns:w10="urn:schemas-microsoft-com:office:word" xmlns:w="http://schemas.openxmlformats.org/wordprocessingml/2006/main" xmlns:w14="http://schemas.microsoft.com/office/word/2010/wordml" xmlns:w15="http://schemas.microsoft.com/office/word/2012/wordml" xmlns:w16cex="http://schemas.microsoft.com/office/word/2018/wordml/cex" xmlns:w16cid="http://schemas.microsoft.com/office/word/2016/wordml/cid" xmlns:w16="http://schemas.microsoft.com/office/word/2018/wordml" xmlns:w16sdtdh="http://schemas.microsoft.com/office/word/2020/wordml/sdtdatahash" xmlns:w16se="http://schemas.microsoft.com/office/word/2015/wordml/symex" xmlns:wpg="http://schemas.microsoft.com/office/word/2010/wordprocessingGroup" xmlns:wpi="http://schemas.microsoft.com/office/word/2010/wordprocessingInk" xmlns:wne="http://schemas.microsoft.com/office/word/2006/wordml" xmlns:wps="http://schemas.microsoft.com/office/word/2010/wordprocessingShape" mc:Ignorable="w14 w15 w16se w16cid w16 w16cex w16sdtdh wp14">
   <w:body>
     <w:p>
       <w:pPr>
@@ -450,6 +450,135 @@
           <w:p>
             <w:r>
               <w:t>Descrição</w:t>
+            </w:r>
+          </w:p>
+        </w:tc>
+      </w:tr>
+      <w:tr>
+        <w:tc>
+          <w:tcPr>
+            <w:tcW w:w="1418" w:type="dxa"/>
+            <w:tcMar>
+              <w:top w:w="100" w:type="dxa"/>
+              <w:left w:w="108" w:type="dxa"/>
+              <w:bottom w:w="100" w:type="dxa"/>
+              <w:right w:w="108" w:type="dxa"/>
+            </w:tcMar>
+          </w:tcPr>
+          <w:p/>
+        </w:tc>
+        <w:tc>
+          <w:tcPr>
+            <w:tcW w:w="1144" w:type="dxa"/>
+            <w:tcMar>
+              <w:top w:w="100" w:type="dxa"/>
+              <w:left w:w="108" w:type="dxa"/>
+              <w:bottom w:w="100" w:type="dxa"/>
+              <w:right w:w="108" w:type="dxa"/>
+            </w:tcMar>
+          </w:tcPr>
+          <w:p>
+            <w:r>
+              <w:t>1.5</w:t>
+            </w:r>
+          </w:p>
+        </w:tc>
+        <w:tc>
+          <w:tcPr>
+            <w:tcW w:w="3118" w:type="dxa"/>
+            <w:tcMar>
+              <w:top w:w="100" w:type="dxa"/>
+              <w:left w:w="108" w:type="dxa"/>
+              <w:bottom w:w="100" w:type="dxa"/>
+              <w:right w:w="108" w:type="dxa"/>
+            </w:tcMar>
+          </w:tcPr>
+          <w:p>
+            <w:proofErr w:type="spellStart"/>
+            <w:r>
+              <w:t>Dilton</w:t>
+            </w:r>
+            <w:proofErr w:type="spellEnd"/>
+            <w:r>
+              <w:t xml:space="preserve"> Silva, Lucas Severini, Mateus Boche.</w:t>
+            </w:r>
+          </w:p>
+        </w:tc>
+        <w:tc>
+          <w:tcPr>
+            <w:tcW w:w="3544" w:type="dxa"/>
+            <w:tcMar>
+              <w:top w:w="100" w:type="dxa"/>
+              <w:left w:w="108" w:type="dxa"/>
+              <w:bottom w:w="100" w:type="dxa"/>
+              <w:right w:w="108" w:type="dxa"/>
+            </w:tcMar>
+          </w:tcPr>
+          <w:p/>
+        </w:tc>
+      </w:tr>
+      <w:tr>
+        <w:tc>
+          <w:tcPr>
+            <w:tcW w:w="1418" w:type="dxa"/>
+            <w:tcMar>
+              <w:top w:w="100" w:type="dxa"/>
+              <w:left w:w="108" w:type="dxa"/>
+              <w:bottom w:w="100" w:type="dxa"/>
+              <w:right w:w="108" w:type="dxa"/>
+            </w:tcMar>
+          </w:tcPr>
+          <w:p>
+            <w:r>
+              <w:t>16/05/25</w:t>
+            </w:r>
+          </w:p>
+        </w:tc>
+        <w:tc>
+          <w:tcPr>
+            <w:tcW w:w="1144" w:type="dxa"/>
+            <w:tcMar>
+              <w:top w:w="100" w:type="dxa"/>
+              <w:left w:w="108" w:type="dxa"/>
+              <w:bottom w:w="100" w:type="dxa"/>
+              <w:right w:w="108" w:type="dxa"/>
+            </w:tcMar>
+          </w:tcPr>
+          <w:p>
+            <w:r>
+              <w:t>1.4</w:t>
+            </w:r>
+          </w:p>
+        </w:tc>
+        <w:tc>
+          <w:tcPr>
+            <w:tcW w:w="3118" w:type="dxa"/>
+            <w:tcMar>
+              <w:top w:w="100" w:type="dxa"/>
+              <w:left w:w="108" w:type="dxa"/>
+              <w:bottom w:w="100" w:type="dxa"/>
+              <w:right w:w="108" w:type="dxa"/>
+            </w:tcMar>
+          </w:tcPr>
+          <w:p>
+            <w:r>
+              <w:t>Eunice Gomes</w:t>
+            </w:r>
+          </w:p>
+        </w:tc>
+        <w:tc>
+          <w:tcPr>
+            <w:tcW w:w="3544" w:type="dxa"/>
+            <w:tcMar>
+              <w:top w:w="100" w:type="dxa"/>
+              <w:left w:w="108" w:type="dxa"/>
+              <w:bottom w:w="100" w:type="dxa"/>
+              <w:right w:w="108" w:type="dxa"/>
+            </w:tcMar>
+          </w:tcPr>
+          <w:p>
+            <w:r>
+              <w:t xml:space="preserve">Retorno das alterações </w:t>
             </w:r>
           </w:p>
         </w:tc>
@@ -588,8 +717,13 @@
             </w:tcMar>
           </w:tcPr>
           <w:p>
+            <w:proofErr w:type="spellStart"/>
             <w:r>
-              <w:t>Dilton Silva, Lucas Severini, Mateus Boche.</w:t>
+              <w:t>Dilton</w:t>
+            </w:r>
+            <w:proofErr w:type="spellEnd"/>
+            <w:r>
+              <w:t xml:space="preserve"> Silva, Lucas Severini, Mateus Boche.</w:t>
             </w:r>
           </w:p>
         </w:tc>
@@ -720,8 +854,13 @@
             </w:tcMar>
           </w:tcPr>
           <w:p>
+            <w:proofErr w:type="spellStart"/>
             <w:r>
-              <w:t>Dilton Silva, Lucas Severini, Mateus Boche.</w:t>
+              <w:t>Dilton</w:t>
+            </w:r>
+            <w:proofErr w:type="spellEnd"/>
+            <w:r>
+              <w:t xml:space="preserve"> Silva, Lucas Severini, Mateus Boche.</w:t>
             </w:r>
           </w:p>
         </w:tc>
@@ -833,6 +972,7 @@
       <w:r>
         <w:t xml:space="preserve">projeto </w:t>
       </w:r>
+      <w:proofErr w:type="spellStart"/>
       <w:r>
         <w:rPr>
           <w:rStyle w:val="nfase"/>
@@ -840,6 +980,7 @@
         </w:rPr>
         <w:t>Donate</w:t>
       </w:r>
+      <w:proofErr w:type="spellEnd"/>
       <w:r>
         <w:t xml:space="preserve">, </w:t>
       </w:r>
@@ -876,11 +1017,33 @@
       <w:r>
         <w:t xml:space="preserve"> e uma </w:t>
       </w:r>
+      <w:proofErr w:type="spellStart"/>
       <w:r>
         <w:rPr>
           <w:i/>
         </w:rPr>
-        <w:t xml:space="preserve">Aplication Programming Interface </w:t>
+        <w:t>Aplication</w:t>
+      </w:r>
+      <w:proofErr w:type="spellEnd"/>
+      <w:r>
+        <w:rPr>
+          <w:i/>
+        </w:rPr>
+        <w:t xml:space="preserve"> </w:t>
+      </w:r>
+      <w:proofErr w:type="spellStart"/>
+      <w:r>
+        <w:rPr>
+          <w:i/>
+        </w:rPr>
+        <w:t>Programming</w:t>
+      </w:r>
+      <w:proofErr w:type="spellEnd"/>
+      <w:r>
+        <w:rPr>
+          <w:i/>
+        </w:rPr>
+        <w:t xml:space="preserve"> Interface </w:t>
       </w:r>
       <w:r>
         <w:t>de integração</w:t>
@@ -4593,7 +4756,15 @@
         <w:t>a</w:t>
       </w:r>
       <w:r>
-        <w:t xml:space="preserve">s por suas mães. No entanto, a captação desse leite ainda enfrenta desafios significativos, como a falta de informação, dificuldades no acesso aos pontos de coleta e o desconhecimento sobre os benefícios da doação. Muitas mulheres que poderiam doar não sabem onde ou como realizar esse processo, e os bancos de leite humano, essenciais para a redistribuição desse alimento, frequentemente operam com estoques abaixo do necessário. Segundo a Rede Brasileira de Bancos de Leite Humano (rBLH-BR), uma maior conscientização e acessibilidade ao processo de doação poderia aumentar significativamente a quantidade de leite disponível, </w:t>
+        <w:t>s por suas mães. No entanto, a captação desse leite ainda enfrenta desafios significativos, como a falta de informação, dificuldades no acesso aos pontos de coleta e o desconhecimento sobre os benefícios da doação. Muitas mulheres que poderiam doar não sabem onde ou como realizar esse processo, e os bancos de leite humano, essenciais para a redistribuição desse alimento, frequentemente operam com estoques abaixo do necessário. Segundo a Rede Brasileira de Bancos de Leite Humano (</w:t>
+      </w:r>
+      <w:proofErr w:type="spellStart"/>
+      <w:r>
+        <w:t>rBLH</w:t>
+      </w:r>
+      <w:proofErr w:type="spellEnd"/>
+      <w:r>
+        <w:t xml:space="preserve">-BR), uma maior conscientização e acessibilidade ao processo de doação poderia aumentar significativamente a quantidade de leite disponível, </w:t>
       </w:r>
       <w:r>
         <w:t>salvando mais vidas neonatais (R</w:t>
@@ -4606,12 +4777,14 @@
       <w:r>
         <w:t xml:space="preserve">Diante desse cenário, o projeto </w:t>
       </w:r>
+      <w:proofErr w:type="spellStart"/>
       <w:r>
         <w:rPr>
           <w:bCs/>
         </w:rPr>
         <w:t>Donate</w:t>
       </w:r>
+      <w:proofErr w:type="spellEnd"/>
       <w:r>
         <w:t xml:space="preserve"> visa o desenvolvimento de um sistema de software de forma a utilizar as tecnologias de informação e comunicação para conectar doadoras e bancos de leite humano. A proposta consiste no desenvolvimento de um sistema de software intuitivo e acessível, composto por um aplicativo móvel, que permitirá às pessoas localizar postos de coleta, obter informações sobre o armazenamento correto do leite e conhecer campanhas de incentivo à doação. Além disso, o sistema também beneficiará os bancos de leite humano ao facilitar o gerenciamento das coletas e ampliar o alcance das campanhas de conscientização. Com isso, espera-se fortalecer a rede de doação e garantir que um maior número de crianças tenha acesso a esse alimento vital.</w:t>
       </w:r>
@@ -4620,12 +4793,14 @@
       <w:r>
         <w:t xml:space="preserve">O </w:t>
       </w:r>
+      <w:proofErr w:type="spellStart"/>
       <w:r>
         <w:rPr>
           <w:bCs/>
         </w:rPr>
         <w:t>Donate</w:t>
       </w:r>
+      <w:proofErr w:type="spellEnd"/>
       <w:r>
         <w:t xml:space="preserve"> </w:t>
       </w:r>
@@ -4847,13 +5022,18 @@
         <w:spacing w:line="360" w:lineRule="auto"/>
       </w:pPr>
       <w:r>
-        <w:t>Os Bancos de Leite Humano (BLHs) são instituições especializadas que têm como principal função coletar, processar, armazenar e distribuir leite humano doado por mulheres lactantes. Esse leite é destinado, principalmente, a recém-nascidos prematuros ou de baixo peso que, por algum motivo, não podem ser alimentados diretamente pelas próprias mães</w:t>
-      </w:r>
-      <w:r>
-        <w:t xml:space="preserve"> </w:t>
-      </w:r>
-      <w:r>
-        <w:t>(R</w:t>
+        <w:t>Os Bancos de Leite Humano (</w:t>
+      </w:r>
+      <w:proofErr w:type="spellStart"/>
+      <w:r>
+        <w:t>BLHs</w:t>
+      </w:r>
+      <w:proofErr w:type="spellEnd"/>
+      <w:r>
+        <w:t>) são instituições especializadas que têm como principal função coletar, processar, armazenar e distribuir leite humano doado por mulheres lactantes. Esse leite é destinado, principalmente, a recém-nascidos prematuros ou de baixo peso que, por algum motivo, não podem ser alimentados diretamente pelas próprias mães</w:t>
+      </w:r>
+      <w:r>
+        <w:t xml:space="preserve"> (R</w:t>
       </w:r>
       <w:r>
         <w:t>BLH-BR, 2023).</w:t>
@@ -5122,14 +5302,27 @@
       <w:r>
         <w:t xml:space="preserve">FIGURA </w:t>
       </w:r>
-      <w:fldSimple w:instr=" SEQ FIGURA \* ARABIC ">
-        <w:r>
-          <w:rPr>
-            <w:noProof/>
-          </w:rPr>
-          <w:t>1</w:t>
-        </w:r>
-      </w:fldSimple>
+      <w:r>
+        <w:fldChar w:fldCharType="begin"/>
+      </w:r>
+      <w:r>
+        <w:instrText xml:space="preserve"> SEQ FIGURA \* ARABIC </w:instrText>
+      </w:r>
+      <w:r>
+        <w:fldChar w:fldCharType="separate"/>
+      </w:r>
+      <w:r>
+        <w:rPr>
+          <w:noProof/>
+        </w:rPr>
+        <w:t>1</w:t>
+      </w:r>
+      <w:r>
+        <w:rPr>
+          <w:noProof/>
+        </w:rPr>
+        <w:fldChar w:fldCharType="end"/>
+      </w:r>
       <w:r>
         <w:t xml:space="preserve"> – Aplicativo Doe Leite</w:t>
       </w:r>
@@ -5158,17 +5351,33 @@
           <w:bCs/>
         </w:rPr>
         <w:lastRenderedPageBreak/>
-        <w:t>O CuidarTech Doe Leite</w:t>
+        <w:t xml:space="preserve">O </w:t>
+      </w:r>
+      <w:proofErr w:type="spellStart"/>
+      <w:r>
+        <w:rPr>
+          <w:bCs/>
+        </w:rPr>
+        <w:t>CuidarTech</w:t>
+      </w:r>
+      <w:proofErr w:type="spellEnd"/>
+      <w:r>
+        <w:rPr>
+          <w:bCs/>
+        </w:rPr>
+        <w:t xml:space="preserve"> Doe Leite</w:t>
       </w:r>
       <w:r>
         <w:t xml:space="preserve"> é um aplicativo desenvolvido para facilitar o processo de doação de leite materno, conectando doadoras a bancos de leite humano. Ele oferece funcionalidades como o cadastro de doadoras, agendamento de coletas e acompanhamento das doações realizadas, promovendo um aumento na adesão e no impacto positivo das doações. O uso de tecnologias móveis, como o </w:t>
       </w:r>
+      <w:proofErr w:type="spellStart"/>
       <w:r>
         <w:rPr>
           <w:bCs/>
         </w:rPr>
         <w:t>CuidarTech</w:t>
       </w:r>
+      <w:proofErr w:type="spellEnd"/>
       <w:r>
         <w:t>, proporciona uma maneira prática e eficiente de engajar mais pessoas na doação de leite humano, beneficiando a saúde de bebês e mães.</w:t>
       </w:r>
@@ -5251,13 +5460,13 @@
       <w:pPr>
         <w:pStyle w:val="Ttulo1"/>
       </w:pPr>
-      <w:bookmarkStart w:id="8" w:name="_Toc192060079"/>
-      <w:bookmarkStart w:id="9" w:name="_Toc198284596"/>
+      <w:bookmarkStart w:id="8" w:name="_Toc198284596"/>
+      <w:bookmarkStart w:id="9" w:name="_Toc192060079"/>
       <w:r>
         <w:lastRenderedPageBreak/>
         <w:t>3 OBJETIVO DO PROJETO</w:t>
       </w:r>
-      <w:bookmarkEnd w:id="9"/>
+      <w:bookmarkEnd w:id="8"/>
     </w:p>
     <w:p>
       <w:r>
@@ -5673,7 +5882,7 @@
       <w:r>
         <w:t>Tendo como base essas informações um sistema que facilite a divulgação dessas informações e campanhas para a população no geral ajudará o fluxo de doação, abrindo assim, possibilidade de alcançar mais famílias necessitadas com o leite materno.</w:t>
       </w:r>
-      <w:bookmarkEnd w:id="8"/>
+      <w:bookmarkEnd w:id="9"/>
     </w:p>
     <w:p/>
     <w:p>
@@ -6232,14 +6441,27 @@
       <w:r>
         <w:t xml:space="preserve">QUADRO </w:t>
       </w:r>
-      <w:fldSimple w:instr=" SEQ QUADRO \* ARABIC ">
-        <w:r>
-          <w:rPr>
-            <w:noProof/>
-          </w:rPr>
-          <w:t>1</w:t>
-        </w:r>
-      </w:fldSimple>
+      <w:r>
+        <w:fldChar w:fldCharType="begin"/>
+      </w:r>
+      <w:r>
+        <w:instrText xml:space="preserve"> SEQ QUADRO \* ARABIC </w:instrText>
+      </w:r>
+      <w:r>
+        <w:fldChar w:fldCharType="separate"/>
+      </w:r>
+      <w:r>
+        <w:rPr>
+          <w:noProof/>
+        </w:rPr>
+        <w:t>1</w:t>
+      </w:r>
+      <w:r>
+        <w:rPr>
+          <w:noProof/>
+        </w:rPr>
+        <w:fldChar w:fldCharType="end"/>
+      </w:r>
       <w:r>
         <w:t xml:space="preserve"> </w:t>
       </w:r>
@@ -6267,7 +6489,21 @@
         <w:rPr>
           <w:highlight w:val="yellow"/>
         </w:rPr>
-        <w:t>/* Escrever que os demais incrementos serão realizados no 2º. Semestre de 2025. Incluir um incremento para a Faitec também. */</w:t>
+        <w:t xml:space="preserve">/* Escrever que os demais incrementos serão realizados no 2º. Semestre de 2025. Incluir um incremento para a </w:t>
+      </w:r>
+      <w:proofErr w:type="spellStart"/>
+      <w:r>
+        <w:rPr>
+          <w:highlight w:val="yellow"/>
+        </w:rPr>
+        <w:t>Faitec</w:t>
+      </w:r>
+      <w:proofErr w:type="spellEnd"/>
+      <w:r>
+        <w:rPr>
+          <w:highlight w:val="yellow"/>
+        </w:rPr>
+        <w:t xml:space="preserve"> também. */</w:t>
       </w:r>
     </w:p>
     <w:p/>
@@ -6306,8 +6542,13 @@
       <w:r>
         <w:t xml:space="preserve">: </w:t>
       </w:r>
-      <w:r>
-        <w:t>Dilton Thales Melo da Silva</w:t>
+      <w:proofErr w:type="spellStart"/>
+      <w:r>
+        <w:t>Dilton</w:t>
+      </w:r>
+      <w:proofErr w:type="spellEnd"/>
+      <w:r>
+        <w:t xml:space="preserve"> Thales Melo da Silva</w:t>
       </w:r>
       <w:r>
         <w:t xml:space="preserve">, </w:t>
@@ -6368,8 +6609,13 @@
           <w:numId w:val="18"/>
         </w:numPr>
       </w:pPr>
-      <w:r>
-        <w:t>IntelliJ IDEA 2021.3.3</w:t>
+      <w:proofErr w:type="spellStart"/>
+      <w:r>
+        <w:t>IntelliJ</w:t>
+      </w:r>
+      <w:proofErr w:type="spellEnd"/>
+      <w:r>
+        <w:t xml:space="preserve"> IDEA 2021.3.3</w:t>
       </w:r>
       <w:r>
         <w:t>;</w:t>
@@ -6395,8 +6641,13 @@
           <w:numId w:val="18"/>
         </w:numPr>
       </w:pPr>
-      <w:r>
-        <w:t>PgAdmin 4 v</w:t>
+      <w:proofErr w:type="spellStart"/>
+      <w:r>
+        <w:t>PgAdmin</w:t>
+      </w:r>
+      <w:proofErr w:type="spellEnd"/>
+      <w:r>
+        <w:t xml:space="preserve"> 4 v</w:t>
       </w:r>
       <w:r>
         <w:t>1.2</w:t>
@@ -6438,7 +6689,15 @@
         </w:numPr>
       </w:pPr>
       <w:r>
-        <w:t>Visual Studio Code 1.32.3;</w:t>
+        <w:t xml:space="preserve">Visual Studio </w:t>
+      </w:r>
+      <w:proofErr w:type="spellStart"/>
+      <w:r>
+        <w:t>Code</w:t>
+      </w:r>
+      <w:proofErr w:type="spellEnd"/>
+      <w:r>
+        <w:t xml:space="preserve"> 1.32.3;</w:t>
       </w:r>
     </w:p>
     <w:p>
@@ -6449,8 +6708,21 @@
           <w:numId w:val="18"/>
         </w:numPr>
       </w:pPr>
-      <w:r>
-        <w:t>Ideas Modeler 11.96;</w:t>
+      <w:proofErr w:type="spellStart"/>
+      <w:r>
+        <w:t>Ideas</w:t>
+      </w:r>
+      <w:proofErr w:type="spellEnd"/>
+      <w:r>
+        <w:t xml:space="preserve"> </w:t>
+      </w:r>
+      <w:proofErr w:type="spellStart"/>
+      <w:r>
+        <w:t>Modeler</w:t>
+      </w:r>
+      <w:proofErr w:type="spellEnd"/>
+      <w:r>
+        <w:t xml:space="preserve"> 11.96;</w:t>
       </w:r>
     </w:p>
     <w:p>
@@ -6461,8 +6733,13 @@
           <w:numId w:val="18"/>
         </w:numPr>
       </w:pPr>
-      <w:r>
-        <w:t xml:space="preserve">Postman </w:t>
+      <w:proofErr w:type="spellStart"/>
+      <w:r>
+        <w:t>Postman</w:t>
+      </w:r>
+      <w:proofErr w:type="spellEnd"/>
+      <w:r>
+        <w:t xml:space="preserve"> </w:t>
       </w:r>
       <w:r>
         <w:t>11</w:t>
@@ -6491,8 +6768,13 @@
           <w:numId w:val="18"/>
         </w:numPr>
       </w:pPr>
-      <w:r>
-        <w:t>Git 2.</w:t>
+      <w:proofErr w:type="spellStart"/>
+      <w:r>
+        <w:t>Git</w:t>
+      </w:r>
+      <w:proofErr w:type="spellEnd"/>
+      <w:r>
+        <w:t xml:space="preserve"> 2.</w:t>
       </w:r>
       <w:r>
         <w:t>49</w:t>
@@ -6509,8 +6791,13 @@
           <w:numId w:val="18"/>
         </w:numPr>
       </w:pPr>
-      <w:r>
-        <w:t>Github;</w:t>
+      <w:proofErr w:type="spellStart"/>
+      <w:r>
+        <w:t>Github</w:t>
+      </w:r>
+      <w:proofErr w:type="spellEnd"/>
+      <w:r>
+        <w:t>;</w:t>
       </w:r>
     </w:p>
     <w:p>
@@ -6539,8 +6826,13 @@
           <w:numId w:val="18"/>
         </w:numPr>
       </w:pPr>
-      <w:r>
-        <w:t>Bootstrap;</w:t>
+      <w:proofErr w:type="spellStart"/>
+      <w:r>
+        <w:t>Bootstrap</w:t>
+      </w:r>
+      <w:proofErr w:type="spellEnd"/>
+      <w:r>
+        <w:t>;</w:t>
       </w:r>
       <w:r>
         <w:t xml:space="preserve"> </w:t>
@@ -6561,7 +6853,15 @@
         </w:numPr>
       </w:pPr>
       <w:r>
-        <w:t>Google Forms;</w:t>
+        <w:t xml:space="preserve">Google </w:t>
+      </w:r>
+      <w:proofErr w:type="spellStart"/>
+      <w:r>
+        <w:t>Forms</w:t>
+      </w:r>
+      <w:proofErr w:type="spellEnd"/>
+      <w:r>
+        <w:t>;</w:t>
       </w:r>
     </w:p>
     <w:p>
@@ -6596,6 +6896,7 @@
           <w:numId w:val="18"/>
         </w:numPr>
       </w:pPr>
+      <w:proofErr w:type="spellStart"/>
       <w:r>
         <w:t>Java</w:t>
       </w:r>
@@ -6605,6 +6906,7 @@
       <w:r>
         <w:t>cript</w:t>
       </w:r>
+      <w:proofErr w:type="spellEnd"/>
       <w:r>
         <w:t>;</w:t>
       </w:r>
@@ -6626,6 +6928,7 @@
           <w:numId w:val="18"/>
         </w:numPr>
       </w:pPr>
+      <w:proofErr w:type="spellStart"/>
       <w:r>
         <w:t>C</w:t>
       </w:r>
@@ -6635,6 +6938,7 @@
       <w:r>
         <w:t>GPT</w:t>
       </w:r>
+      <w:proofErr w:type="spellEnd"/>
       <w:r>
         <w:t xml:space="preserve">;  </w:t>
       </w:r>
@@ -6653,9 +6957,11 @@
           <w:numId w:val="18"/>
         </w:numPr>
       </w:pPr>
+      <w:proofErr w:type="spellStart"/>
       <w:r>
         <w:t>Copilot</w:t>
       </w:r>
+      <w:proofErr w:type="spellEnd"/>
       <w:r>
         <w:t xml:space="preserve">; </w:t>
       </w:r>
@@ -6674,9 +6980,11 @@
           <w:numId w:val="18"/>
         </w:numPr>
       </w:pPr>
+      <w:proofErr w:type="spellStart"/>
       <w:r>
         <w:t>Discord</w:t>
       </w:r>
+      <w:proofErr w:type="spellEnd"/>
       <w:r>
         <w:t xml:space="preserve">. </w:t>
       </w:r>
@@ -6937,7 +7245,15 @@
         <w:t>Este capítulo apresenta os requisitos necessários para</w:t>
       </w:r>
       <w:r>
-        <w:t xml:space="preserve"> o desenvolvimento do sistema de software Donate. A Especifica</w:t>
+        <w:t xml:space="preserve"> o desenvolvimento do sistema de software </w:t>
+      </w:r>
+      <w:proofErr w:type="spellStart"/>
+      <w:r>
+        <w:t>Donate</w:t>
+      </w:r>
+      <w:proofErr w:type="spellEnd"/>
+      <w:r>
+        <w:t>. A Especifica</w:t>
       </w:r>
       <w:r>
         <w:t>ção dos requisitos é fundamental para garantir que o sistema atenda às necessidades dos usuários e cumpra seu propósito de forma eficaz. Para isso, são definidos os requisitos funcionais e não funcionais, descrevendo as principais funcionalidades e restrições que devem ser consideradas durante o desenvolvimento do software.</w:t>
@@ -7184,7 +7500,15 @@
         <w:t xml:space="preserve">c) </w:t>
       </w:r>
       <w:r>
-        <w:t>Profissional de saúde: poderá validar cadastros, acompanhar o histórico de doações e receptores, fornecer orientações técnicas e gerenciar dados</w:t>
+        <w:t xml:space="preserve">Profissional de saúde: poderá validar cadastros, acompanhar o histórico de doações e receptores, </w:t>
+      </w:r>
+      <w:proofErr w:type="spellStart"/>
+      <w:r>
+        <w:t>fornecer</w:t>
+      </w:r>
+      <w:proofErr w:type="spellEnd"/>
+      <w:r>
+        <w:t xml:space="preserve"> orientações técnicas e gerenciar dados</w:t>
       </w:r>
       <w:r>
         <w:t xml:space="preserve"> relacionados ao banco de leite;</w:t>
@@ -7243,7 +7567,21 @@
         <w:rPr>
           <w:highlight w:val="yellow"/>
         </w:rPr>
-        <w:t>/* È preciso pelo menos mais dois requisitos: para atualização dos dados do usuário e para exclusão da conta e consequente anonimização.*/</w:t>
+        <w:t xml:space="preserve">/* </w:t>
+      </w:r>
+      <w:proofErr w:type="spellStart"/>
+      <w:r>
+        <w:rPr>
+          <w:highlight w:val="yellow"/>
+        </w:rPr>
+        <w:t>È</w:t>
+      </w:r>
+      <w:proofErr w:type="spellEnd"/>
+      <w:r>
+        <w:rPr>
+          <w:highlight w:val="yellow"/>
+        </w:rPr>
+        <w:t xml:space="preserve"> preciso pelo menos mais dois requisitos: para atualização dos dados do usuário e para exclusão da conta e consequente anonimização.*/</w:t>
       </w:r>
     </w:p>
     <w:p>
@@ -8103,7 +8441,6 @@
       <w:pPr>
         <w:rPr>
           <w:color w:val="FF0000"/>
-          <w:lang w:val="en-US"/>
         </w:rPr>
       </w:pPr>
       <w:bookmarkStart w:id="31" w:name="_Toc192060096"/>
@@ -8113,28 +8450,21 @@
       <w:r>
         <w:t xml:space="preserve"> e sua aceitação pelos usuários (</w:t>
       </w:r>
-      <w:r>
-        <w:rPr>
-          <w:lang w:val="en-US"/>
-        </w:rPr>
-        <w:t>Sommerville,</w:t>
-      </w:r>
-      <w:r>
-        <w:rPr>
-          <w:lang w:val="en-US"/>
-        </w:rPr>
+      <w:proofErr w:type="spellStart"/>
+      <w:r>
+        <w:t>Sommerville</w:t>
+      </w:r>
+      <w:proofErr w:type="spellEnd"/>
+      <w:r>
+        <w:t>,</w:t>
+      </w:r>
+      <w:r>
         <w:t xml:space="preserve"> </w:t>
       </w:r>
       <w:r>
-        <w:rPr>
-          <w:lang w:val="en-US"/>
-        </w:rPr>
         <w:t>2019</w:t>
       </w:r>
       <w:r>
-        <w:rPr>
-          <w:lang w:val="en-US"/>
-        </w:rPr>
         <w:t>).</w:t>
       </w:r>
     </w:p>
@@ -8143,7 +8473,15 @@
         <w:t>A seguir, são listados os principais requi</w:t>
       </w:r>
       <w:r>
-        <w:t>sitos não funcionais do sistema de software Donate.</w:t>
+        <w:t xml:space="preserve">sitos não funcionais do sistema de software </w:t>
+      </w:r>
+      <w:proofErr w:type="spellStart"/>
+      <w:r>
+        <w:t>Donate</w:t>
+      </w:r>
+      <w:proofErr w:type="spellEnd"/>
+      <w:r>
+        <w:t>.</w:t>
       </w:r>
     </w:p>
     <w:p>
@@ -8305,12 +8643,56 @@
       <w:r>
         <w:t xml:space="preserve"> </w:t>
       </w:r>
+      <w:proofErr w:type="spellStart"/>
       <w:r>
         <w:rPr>
           <w:i/>
         </w:rPr>
-        <w:t>HyperText Transfer Protocol Secure</w:t>
-      </w:r>
+        <w:t>HyperText</w:t>
+      </w:r>
+      <w:proofErr w:type="spellEnd"/>
+      <w:r>
+        <w:rPr>
+          <w:i/>
+        </w:rPr>
+        <w:t xml:space="preserve"> </w:t>
+      </w:r>
+      <w:proofErr w:type="spellStart"/>
+      <w:r>
+        <w:rPr>
+          <w:i/>
+        </w:rPr>
+        <w:t>Transfer</w:t>
+      </w:r>
+      <w:proofErr w:type="spellEnd"/>
+      <w:r>
+        <w:rPr>
+          <w:i/>
+        </w:rPr>
+        <w:t xml:space="preserve"> </w:t>
+      </w:r>
+      <w:proofErr w:type="spellStart"/>
+      <w:r>
+        <w:rPr>
+          <w:i/>
+        </w:rPr>
+        <w:t>Protocol</w:t>
+      </w:r>
+      <w:proofErr w:type="spellEnd"/>
+      <w:r>
+        <w:rPr>
+          <w:i/>
+        </w:rPr>
+        <w:t xml:space="preserve"> </w:t>
+      </w:r>
+      <w:proofErr w:type="spellStart"/>
+      <w:r>
+        <w:rPr>
+          <w:i/>
+        </w:rPr>
+        <w:t>Secure</w:t>
+      </w:r>
+      <w:proofErr w:type="spellEnd"/>
       <w:r>
         <w:t xml:space="preserve"> </w:t>
       </w:r>
@@ -8558,7 +8940,15 @@
         </w:rPr>
       </w:pPr>
       <w:r>
-        <w:t>Safari (macOS/iOS): versão 14 ou superior</w:t>
+        <w:t>Safari (</w:t>
+      </w:r>
+      <w:proofErr w:type="spellStart"/>
+      <w:r>
+        <w:t>macOS</w:t>
+      </w:r>
+      <w:proofErr w:type="spellEnd"/>
+      <w:r>
+        <w:t>/iOS): versão 14 ou superior</w:t>
       </w:r>
       <w:r>
         <w:t xml:space="preserve">.  </w:t>
@@ -8591,7 +8981,15 @@
         <w:t xml:space="preserve">Android, </w:t>
       </w:r>
       <w:r>
-        <w:t xml:space="preserve"> versão 8.0 (Oreo) ou superior</w:t>
+        <w:t xml:space="preserve"> versão 8.0 (</w:t>
+      </w:r>
+      <w:proofErr w:type="spellStart"/>
+      <w:r>
+        <w:t>Oreo</w:t>
+      </w:r>
+      <w:proofErr w:type="spellEnd"/>
+      <w:r>
+        <w:t>) ou superior</w:t>
       </w:r>
       <w:r>
         <w:t>.</w:t>
@@ -8837,7 +9235,21 @@
         <w:rPr>
           <w:highlight w:val="yellow"/>
         </w:rPr>
-        <w:t xml:space="preserve"> (Springboot e Node.js)</w:t>
+        <w:t xml:space="preserve"> (</w:t>
+      </w:r>
+      <w:proofErr w:type="spellStart"/>
+      <w:r>
+        <w:rPr>
+          <w:highlight w:val="yellow"/>
+        </w:rPr>
+        <w:t>Springboot</w:t>
+      </w:r>
+      <w:proofErr w:type="spellEnd"/>
+      <w:r>
+        <w:rPr>
+          <w:highlight w:val="yellow"/>
+        </w:rPr>
+        <w:t xml:space="preserve"> e Node.js)</w:t>
       </w:r>
       <w:r>
         <w:rPr>
@@ -9183,7 +9595,15 @@
         <w:t>O modelo de casos de uso consiste no diagrama de casos de uso, que ilustra as diferentes ações que os usuários podem realizar no sistema, e na descrição dos fluxos de eventos, que detalha os passos envolvidos em cada caso de uso</w:t>
       </w:r>
       <w:r>
-        <w:t xml:space="preserve"> (Sommerville, </w:t>
+        <w:t xml:space="preserve"> (</w:t>
+      </w:r>
+      <w:proofErr w:type="spellStart"/>
+      <w:r>
+        <w:t>Sommerville</w:t>
+      </w:r>
+      <w:proofErr w:type="spellEnd"/>
+      <w:r>
+        <w:t xml:space="preserve">, </w:t>
       </w:r>
       <w:r>
         <w:t>2019</w:t>
@@ -9321,8 +9741,8 @@
       <w:pPr>
         <w:pStyle w:val="Ttulo3"/>
       </w:pPr>
-      <w:bookmarkStart w:id="40" w:name="_Toc192060101"/>
-      <w:bookmarkStart w:id="41" w:name="_Toc198284614"/>
+      <w:bookmarkStart w:id="40" w:name="_Toc198284614"/>
+      <w:bookmarkStart w:id="41" w:name="_Toc192060101"/>
       <w:bookmarkEnd w:id="39"/>
       <w:r>
         <w:t xml:space="preserve">5.2.3 </w:t>
@@ -9342,7 +9762,7 @@
       <w:r>
         <w:t xml:space="preserve"> Usuário</w:t>
       </w:r>
-      <w:bookmarkEnd w:id="41"/>
+      <w:bookmarkEnd w:id="40"/>
     </w:p>
     <w:p>
       <w:bookmarkStart w:id="42" w:name="_Toc2324123"/>
@@ -9449,7 +9869,7 @@
         <w:lastRenderedPageBreak/>
         <w:t>6 ARQUITETURA E PROJETO</w:t>
       </w:r>
-      <w:bookmarkEnd w:id="40"/>
+      <w:bookmarkEnd w:id="41"/>
       <w:r>
         <w:t xml:space="preserve"> DO SISTEMA</w:t>
       </w:r>
@@ -9558,51 +9978,91 @@
         <w:rPr>
           <w:i/>
         </w:rPr>
-        <w:t>front-end</w:t>
-      </w:r>
+        <w:t>front-</w:t>
+      </w:r>
+      <w:proofErr w:type="spellStart"/>
+      <w:r>
+        <w:rPr>
+          <w:i/>
+        </w:rPr>
+        <w:t>end</w:t>
+      </w:r>
+      <w:proofErr w:type="spellEnd"/>
       <w:r>
         <w:t xml:space="preserve"> quanto da camada de</w:t>
       </w:r>
       <w:r>
         <w:t xml:space="preserve"> </w:t>
       </w:r>
+      <w:proofErr w:type="spellStart"/>
       <w:r>
         <w:rPr>
           <w:i/>
         </w:rPr>
+        <w:t>back</w:t>
+      </w:r>
+      <w:proofErr w:type="spellEnd"/>
+      <w:r>
+        <w:rPr>
+          <w:i/>
+        </w:rPr>
+        <w:t>-end</w:t>
+      </w:r>
+      <w:r>
+        <w:t>. O objetivo do diagrama é ilustrar como o sistema foi modularizado em pacotes, evidenciando a estrutura de alto nível e os relacionamentos entre os agrupamentos de funcionalidades.</w:t>
+      </w:r>
+    </w:p>
+    <w:p>
+      <w:r>
+        <w:t xml:space="preserve">No </w:t>
+      </w:r>
+      <w:r>
+        <w:rPr>
+          <w:i/>
+        </w:rPr>
+        <w:t>front-</w:t>
+      </w:r>
+      <w:proofErr w:type="spellStart"/>
+      <w:r>
+        <w:rPr>
+          <w:i/>
+        </w:rPr>
+        <w:t>end</w:t>
+      </w:r>
+      <w:proofErr w:type="spellEnd"/>
+      <w:r>
+        <w:t xml:space="preserve">, os pacotes </w:t>
+      </w:r>
+      <w:r>
+        <w:t>estão</w:t>
+      </w:r>
+      <w:r>
+        <w:t xml:space="preserve"> organizados segundo as responsabilidades da aplicação cliente: segurança, interface de usuário e comunicação com o </w:t>
+      </w:r>
+      <w:proofErr w:type="spellStart"/>
+      <w:r>
+        <w:rPr>
+          <w:i/>
+        </w:rPr>
+        <w:t>back</w:t>
+      </w:r>
+      <w:proofErr w:type="spellEnd"/>
+      <w:r>
+        <w:rPr>
+          <w:i/>
+        </w:rPr>
+        <w:t>-end</w:t>
+      </w:r>
+      <w:r>
+        <w:t xml:space="preserve">. Já no </w:t>
+      </w:r>
+      <w:proofErr w:type="spellStart"/>
+      <w:r>
         <w:t>back-end</w:t>
       </w:r>
-      <w:r>
-        <w:t>. O objetivo do diagrama é ilustrar como o sistema foi modularizado em pacotes, evidenciando a estrutura de alto nível e os relacionamentos entre os agrupamentos de funcionalidades.</w:t>
-      </w:r>
-    </w:p>
-    <w:p>
-      <w:r>
-        <w:t xml:space="preserve">No </w:t>
-      </w:r>
-      <w:r>
-        <w:rPr>
-          <w:i/>
-        </w:rPr>
-        <w:t>front-end</w:t>
-      </w:r>
-      <w:r>
-        <w:t xml:space="preserve">, os pacotes </w:t>
-      </w:r>
-      <w:r>
-        <w:t>estão</w:t>
-      </w:r>
-      <w:r>
-        <w:t xml:space="preserve"> organizados segundo as responsabilidades da aplicação cliente: segurança, interface de usuário e comunicação com o </w:t>
-      </w:r>
-      <w:r>
-        <w:rPr>
-          <w:i/>
-        </w:rPr>
-        <w:t>back-end</w:t>
-      </w:r>
-      <w:r>
-        <w:t>. Já no back-end, os pacotes seguem uma separação por responsabilidades de controle, roteamento, lógica de negócio e persistência de dados.</w:t>
+      <w:proofErr w:type="spellEnd"/>
+      <w:r>
+        <w:t>, os pacotes seguem uma separação por responsabilidades de controle, roteamento, lógica de negócio e persistência de dados.</w:t>
       </w:r>
     </w:p>
     <w:p>
@@ -9640,7 +10100,21 @@
         <w:rPr>
           <w:i/>
         </w:rPr>
-        <w:t>front-end,</w:t>
+        <w:t>front-</w:t>
+      </w:r>
+      <w:proofErr w:type="spellStart"/>
+      <w:r>
+        <w:rPr>
+          <w:i/>
+        </w:rPr>
+        <w:t>end</w:t>
+      </w:r>
+      <w:proofErr w:type="spellEnd"/>
+      <w:r>
+        <w:rPr>
+          <w:i/>
+        </w:rPr>
+        <w:t>,</w:t>
       </w:r>
       <w:r>
         <w:t xml:space="preserve"> o código-fonte está estruturado em pacotes, </w:t>
@@ -9665,20 +10139,24 @@
       <w:r>
         <w:t xml:space="preserve"> </w:t>
       </w:r>
+      <w:proofErr w:type="spellStart"/>
       <w:r>
         <w:t>guards</w:t>
       </w:r>
+      <w:proofErr w:type="spellEnd"/>
     </w:p>
     <w:p>
       <w:r>
         <w:t xml:space="preserve">Contém mecanismos de proteção de rotas, como o </w:t>
       </w:r>
+      <w:proofErr w:type="spellStart"/>
       <w:r>
         <w:rPr>
           <w:i/>
         </w:rPr>
         <w:t>AuthGuard</w:t>
       </w:r>
+      <w:proofErr w:type="spellEnd"/>
       <w:r>
         <w:t>, que restringe o acesso a determinadas páginas apenas para usuários autenticados. Segue o padrão de segurança da aplicação.</w:t>
       </w:r>
@@ -9687,20 +10165,27 @@
       <w:r>
         <w:t xml:space="preserve">Pacote </w:t>
       </w:r>
+      <w:proofErr w:type="spellStart"/>
       <w:r>
         <w:rPr>
           <w:i/>
         </w:rPr>
         <w:t>pages</w:t>
       </w:r>
+      <w:proofErr w:type="spellEnd"/>
     </w:p>
     <w:p>
       <w:r>
         <w:t>Engloba todas as telas (componentes de interf</w:t>
       </w:r>
       <w:r>
-        <w:t>ace) da aplicação. Cada subpacote</w:t>
-      </w:r>
+        <w:t xml:space="preserve">ace) da aplicação. Cada </w:t>
+      </w:r>
+      <w:proofErr w:type="spellStart"/>
+      <w:r>
+        <w:t>subpacote</w:t>
+      </w:r>
+      <w:proofErr w:type="spellEnd"/>
       <w:r>
         <w:t xml:space="preserve"> representa uma funcionalidade ou módulo visual, como:</w:t>
       </w:r>
@@ -9721,7 +10206,15 @@
         <w:t>b</w:t>
       </w:r>
       <w:r>
-        <w:t>anco-proximo: página que e</w:t>
+        <w:t>anco-</w:t>
+      </w:r>
+      <w:proofErr w:type="spellStart"/>
+      <w:r>
+        <w:t>proximo</w:t>
+      </w:r>
+      <w:proofErr w:type="spellEnd"/>
+      <w:r>
+        <w:t>: página que e</w:t>
       </w:r>
       <w:r>
         <w:t>xibe bancos de leite próximos, utilizando geolocalização.</w:t>
@@ -9745,6 +10238,7 @@
       </w:r>
     </w:p>
     <w:p>
+      <w:proofErr w:type="spellStart"/>
       <w:r>
         <w:rPr>
           <w:i/>
@@ -9757,6 +10251,7 @@
         </w:rPr>
         <w:t>egister</w:t>
       </w:r>
+      <w:proofErr w:type="spellEnd"/>
       <w:r>
         <w:t>: página de cadastro;</w:t>
       </w:r>
@@ -9791,12 +10286,14 @@
       </w:r>
     </w:p>
     <w:p>
+      <w:proofErr w:type="spellStart"/>
       <w:r>
         <w:rPr>
           <w:i/>
         </w:rPr>
         <w:t>map</w:t>
       </w:r>
+      <w:proofErr w:type="spellEnd"/>
       <w:r>
         <w:t>: (em desenvolvimento) pretendia fornecer um mapa interativo com os bancos de leite.</w:t>
       </w:r>
@@ -9805,19 +10302,29 @@
       <w:r>
         <w:t xml:space="preserve">Pacote </w:t>
       </w:r>
+      <w:proofErr w:type="spellStart"/>
       <w:r>
         <w:t>s</w:t>
       </w:r>
       <w:r>
         <w:t>ervices</w:t>
       </w:r>
+      <w:proofErr w:type="spellEnd"/>
     </w:p>
     <w:p>
       <w:r>
         <w:t>r</w:t>
       </w:r>
       <w:r>
-        <w:t>esponsável por conter os serviços que fazem a comunicação com o back-end via HTTP. É onde se centraliza a lógica de acesso a dados, garantindo separação entre visual e lógica de negócios.</w:t>
+        <w:t xml:space="preserve">esponsável por conter os serviços que fazem a comunicação com o </w:t>
+      </w:r>
+      <w:proofErr w:type="spellStart"/>
+      <w:r>
+        <w:t>back-end</w:t>
+      </w:r>
+      <w:proofErr w:type="spellEnd"/>
+      <w:r>
+        <w:t xml:space="preserve"> via HTTP. É onde se centraliza a lógica de acesso a dados, garantindo separação entre visual e lógica de negócios.</w:t>
       </w:r>
     </w:p>
     <w:p>
@@ -9845,12 +10352,14 @@
       <w:r>
         <w:t xml:space="preserve">No </w:t>
       </w:r>
+      <w:proofErr w:type="spellStart"/>
       <w:r>
         <w:rPr>
           <w:i/>
         </w:rPr>
         <w:t>back-end</w:t>
       </w:r>
+      <w:proofErr w:type="spellEnd"/>
       <w:r>
         <w:t>, os pacotes estão</w:t>
       </w:r>
@@ -9867,8 +10376,30 @@
         <w:rPr>
           <w:i/>
         </w:rPr>
-        <w:t>odel-View-Controller</w:t>
-      </w:r>
+        <w:t>odel-</w:t>
+      </w:r>
+      <w:proofErr w:type="spellStart"/>
+      <w:r>
+        <w:rPr>
+          <w:i/>
+        </w:rPr>
+        <w:t>View</w:t>
+      </w:r>
+      <w:proofErr w:type="spellEnd"/>
+      <w:r>
+        <w:rPr>
+          <w:i/>
+        </w:rPr>
+        <w:t>-</w:t>
+      </w:r>
+      <w:proofErr w:type="spellStart"/>
+      <w:r>
+        <w:rPr>
+          <w:i/>
+        </w:rPr>
+        <w:t>Controller</w:t>
+      </w:r>
+      <w:proofErr w:type="spellEnd"/>
       <w:r>
         <w:t xml:space="preserve"> (</w:t>
       </w:r>
@@ -9886,12 +10417,14 @@
       <w:r>
         <w:t xml:space="preserve">Pacote </w:t>
       </w:r>
+      <w:proofErr w:type="spellStart"/>
       <w:r>
         <w:t>c</w:t>
       </w:r>
       <w:r>
         <w:t>ontrollers</w:t>
       </w:r>
+      <w:proofErr w:type="spellEnd"/>
     </w:p>
     <w:p>
       <w:r>
@@ -9903,14 +10436,24 @@
       <w:r>
         <w:t xml:space="preserve"> responsáveis por controlar o fluxo das requisições e respostas. Cada </w:t>
       </w:r>
+      <w:proofErr w:type="spellStart"/>
       <w:r>
         <w:rPr>
           <w:i/>
         </w:rPr>
         <w:t>controller</w:t>
       </w:r>
-      <w:r>
-        <w:t xml:space="preserve"> lida com um recurso da aplicação (ex: usuário, agendamento).</w:t>
+      <w:proofErr w:type="spellEnd"/>
+      <w:r>
+        <w:t xml:space="preserve"> lida com um recurso da aplicação (</w:t>
+      </w:r>
+      <w:proofErr w:type="spellStart"/>
+      <w:r>
+        <w:t>ex</w:t>
+      </w:r>
+      <w:proofErr w:type="spellEnd"/>
+      <w:r>
+        <w:t>: usuário, agendamento).</w:t>
       </w:r>
     </w:p>
     <w:p>
@@ -9946,12 +10489,14 @@
       <w:r>
         <w:t xml:space="preserve">) e validações. São utilizadas pelos roteadores antes de acionar os </w:t>
       </w:r>
+      <w:proofErr w:type="spellStart"/>
       <w:r>
         <w:rPr>
           <w:i/>
         </w:rPr>
         <w:t>controllers</w:t>
       </w:r>
+      <w:proofErr w:type="spellEnd"/>
       <w:r>
         <w:t>.</w:t>
       </w:r>
@@ -9972,14 +10517,24 @@
         <w:t>d</w:t>
       </w:r>
       <w:r>
-        <w:t xml:space="preserve">efine os esquemas de dados e modelos utilizados na aplicação, geralmente com Sequelize, </w:t>
-      </w:r>
+        <w:t xml:space="preserve">efine os esquemas de dados e modelos utilizados na aplicação, geralmente com </w:t>
+      </w:r>
+      <w:proofErr w:type="spellStart"/>
+      <w:r>
+        <w:t>Sequelize</w:t>
+      </w:r>
+      <w:proofErr w:type="spellEnd"/>
+      <w:r>
+        <w:t xml:space="preserve">, </w:t>
+      </w:r>
+      <w:proofErr w:type="spellStart"/>
       <w:r>
         <w:rPr>
           <w:highlight w:val="yellow"/>
         </w:rPr>
         <w:t>Mongoose</w:t>
       </w:r>
+      <w:proofErr w:type="spellEnd"/>
       <w:r>
         <w:t xml:space="preserve"> ou diretamente em PostgreSQL, garantindo a integridade da base de dados.</w:t>
       </w:r>
@@ -9991,32 +10546,41 @@
       <w:r>
         <w:t xml:space="preserve">Pacote </w:t>
       </w:r>
+      <w:proofErr w:type="spellStart"/>
       <w:r>
         <w:t>r</w:t>
       </w:r>
       <w:r>
         <w:t>outers</w:t>
       </w:r>
+      <w:proofErr w:type="spellEnd"/>
     </w:p>
     <w:p>
       <w:r>
         <w:t>r</w:t>
       </w:r>
       <w:r>
-        <w:t>esponsável por mapear as rotas da aplicação, direcionando as requisições HTTP</w:t>
+        <w:t xml:space="preserve">esponsável por mapear as rotas da aplicação, direcionando as requisições </w:t>
+      </w:r>
+      <w:proofErr w:type="spellStart"/>
+      <w:r>
+        <w:t>HTTP</w:t>
       </w:r>
       <w:r>
         <w:t>s</w:t>
       </w:r>
+      <w:proofErr w:type="spellEnd"/>
       <w:r>
         <w:t xml:space="preserve"> para os </w:t>
       </w:r>
+      <w:proofErr w:type="spellStart"/>
       <w:r>
         <w:rPr>
           <w:i/>
         </w:rPr>
         <w:t>controllers</w:t>
       </w:r>
+      <w:proofErr w:type="spellEnd"/>
       <w:r>
         <w:t xml:space="preserve"> adequados. Utiliza </w:t>
       </w:r>
@@ -10051,10 +10615,18 @@
     </w:p>
     <w:p>
       <w:r>
-        <w:t>A classe Usua</w:t>
-      </w:r>
-      <w:r>
-        <w:t xml:space="preserve">rio é </w:t>
+        <w:t xml:space="preserve">A classe </w:t>
+      </w:r>
+      <w:proofErr w:type="spellStart"/>
+      <w:r>
+        <w:t>Usua</w:t>
+      </w:r>
+      <w:r>
+        <w:t>rio</w:t>
+      </w:r>
+      <w:proofErr w:type="spellEnd"/>
+      <w:r>
+        <w:t xml:space="preserve"> é </w:t>
       </w:r>
       <w:r>
         <w:t xml:space="preserve">de muita importância no </w:t>
@@ -10078,8 +10650,13 @@
         <w:t xml:space="preserve"> usuário está</w:t>
       </w:r>
       <w:r>
-        <w:t xml:space="preserve"> associado à um objetivo da classe Município por meio do campo id_municipio</w:t>
-      </w:r>
+        <w:t xml:space="preserve"> associado à um objetivo da classe Município por meio do campo </w:t>
+      </w:r>
+      <w:proofErr w:type="spellStart"/>
+      <w:r>
+        <w:t>id_municipio</w:t>
+      </w:r>
+      <w:proofErr w:type="spellEnd"/>
       <w:r>
         <w:t xml:space="preserve">, representando a </w:t>
       </w:r>
@@ -10089,8 +10666,13 @@
       <w:r>
         <w:t xml:space="preserve"> da classe </w:t>
       </w:r>
-      <w:r>
-        <w:t xml:space="preserve">Usuario </w:t>
+      <w:proofErr w:type="spellStart"/>
+      <w:r>
+        <w:t>Usuario</w:t>
+      </w:r>
+      <w:proofErr w:type="spellEnd"/>
+      <w:r>
+        <w:t xml:space="preserve"> </w:t>
       </w:r>
       <w:r>
         <w:t>permitem criar, atualizar, consultar usuários, validar login e listar todos os usuários cadastrados.</w:t>
@@ -10140,7 +10722,15 @@
     </w:p>
     <w:p>
       <w:r>
-        <w:t xml:space="preserve">A classe BancoLeite representa os bancos de leite cadastrados no sistema. Seus atributos incluem nome, descrição, telefone, e-mail, endereço e localização geográfica. Está associada a um </w:t>
+        <w:t xml:space="preserve">A classe </w:t>
+      </w:r>
+      <w:proofErr w:type="spellStart"/>
+      <w:r>
+        <w:t>BancoLeite</w:t>
+      </w:r>
+      <w:proofErr w:type="spellEnd"/>
+      <w:r>
+        <w:t xml:space="preserve"> representa os bancos de leite cadastrados no sistema. Seus atributos incluem nome, descrição, telefone, e-mail, endereço e localização geográfica. Está associada a um </w:t>
       </w:r>
       <w:r>
         <w:t>objetivo da classe usuário (relação 1:*</w:t>
@@ -10195,28 +10785,56 @@
         <w:rPr>
           <w:highlight w:val="yellow"/>
         </w:rPr>
-        <w:t>Atualizar a classe cidade para município e acertar os seus atributos. Amultiplicidade das associações são marcadas com * (representando 0 ou muitos).</w:t>
-      </w:r>
-    </w:p>
-    <w:p>
+        <w:t xml:space="preserve">Atualizar a classe cidade para município e acertar os seus atributos. </w:t>
+      </w:r>
+      <w:proofErr w:type="spellStart"/>
       <w:r>
         <w:rPr>
           <w:highlight w:val="yellow"/>
         </w:rPr>
+        <w:t>Amultiplicidade</w:t>
+      </w:r>
+      <w:proofErr w:type="spellEnd"/>
+      <w:r>
+        <w:rPr>
+          <w:highlight w:val="yellow"/>
+        </w:rPr>
+        <w:t xml:space="preserve"> das associações são marcadas com * (representando 0 ou muitos).</w:t>
+      </w:r>
+    </w:p>
+    <w:p>
+      <w:r>
+        <w:rPr>
+          <w:highlight w:val="yellow"/>
+        </w:rPr>
         <w:t>/* R</w:t>
       </w:r>
       <w:r>
         <w:rPr>
           <w:highlight w:val="yellow"/>
         </w:rPr>
-        <w:t>ever a questão da classe Usuário guadar a quantidade de leite disponível.*/</w:t>
-      </w:r>
-    </w:p>
-    <w:p>
+        <w:t xml:space="preserve">ever a questão da classe Usuário </w:t>
+      </w:r>
+      <w:proofErr w:type="spellStart"/>
       <w:r>
         <w:rPr>
           <w:highlight w:val="yellow"/>
         </w:rPr>
+        <w:t>guadar</w:t>
+      </w:r>
+      <w:proofErr w:type="spellEnd"/>
+      <w:r>
+        <w:rPr>
+          <w:highlight w:val="yellow"/>
+        </w:rPr>
+        <w:t xml:space="preserve"> a quantidade de leite disponível.*/</w:t>
+      </w:r>
+    </w:p>
+    <w:p>
+      <w:r>
+        <w:rPr>
+          <w:highlight w:val="yellow"/>
+        </w:rPr>
         <w:t>/* Incluir as demais classes de agendamento</w:t>
       </w:r>
       <w:r>
@@ -10243,7 +10861,21 @@
         <w:rPr>
           <w:highlight w:val="yellow"/>
         </w:rPr>
-        <w:t>/* Associar Municipio ao Banco de Leite */</w:t>
+        <w:t xml:space="preserve">/* Associar </w:t>
+      </w:r>
+      <w:proofErr w:type="spellStart"/>
+      <w:r>
+        <w:rPr>
+          <w:highlight w:val="yellow"/>
+        </w:rPr>
+        <w:t>Municipio</w:t>
+      </w:r>
+      <w:proofErr w:type="spellEnd"/>
+      <w:r>
+        <w:rPr>
+          <w:highlight w:val="yellow"/>
+        </w:rPr>
+        <w:t xml:space="preserve"> ao Banco de Leite */</w:t>
       </w:r>
     </w:p>
     <w:p/>
@@ -10370,8 +11002,16 @@
         <w:rPr>
           <w:i/>
         </w:rPr>
-        <w:t xml:space="preserve"> pages</w:t>
-      </w:r>
+        <w:t xml:space="preserve"> </w:t>
+      </w:r>
+      <w:proofErr w:type="spellStart"/>
+      <w:r>
+        <w:rPr>
+          <w:i/>
+        </w:rPr>
+        <w:t>pages</w:t>
+      </w:r>
+      <w:proofErr w:type="spellEnd"/>
       <w:r>
         <w:t xml:space="preserve"> do </w:t>
       </w:r>
@@ -10379,8 +11019,16 @@
         <w:rPr>
           <w:i/>
         </w:rPr>
-        <w:t>front-end</w:t>
-      </w:r>
+        <w:t>front-</w:t>
+      </w:r>
+      <w:proofErr w:type="spellStart"/>
+      <w:r>
+        <w:rPr>
+          <w:i/>
+        </w:rPr>
+        <w:t>end</w:t>
+      </w:r>
+      <w:proofErr w:type="spellEnd"/>
       <w:r>
         <w:t>);</w:t>
       </w:r>
@@ -10395,21 +11043,25 @@
       <w:r>
         <w:t xml:space="preserve"> os métodos dos serviços (</w:t>
       </w:r>
+      <w:proofErr w:type="spellStart"/>
       <w:r>
         <w:rPr>
           <w:i/>
         </w:rPr>
         <w:t>services</w:t>
       </w:r>
+      <w:proofErr w:type="spellEnd"/>
       <w:r>
         <w:t>), que são responsáveis por se comunicar com a API (</w:t>
       </w:r>
+      <w:proofErr w:type="spellStart"/>
       <w:r>
         <w:rPr>
           <w:i/>
         </w:rPr>
         <w:t>back-end</w:t>
       </w:r>
+      <w:proofErr w:type="spellEnd"/>
       <w:r>
         <w:t>);</w:t>
       </w:r>
@@ -10418,30 +11070,42 @@
       <w:r>
         <w:t xml:space="preserve">No </w:t>
       </w:r>
+      <w:proofErr w:type="spellStart"/>
       <w:r>
         <w:rPr>
           <w:i/>
         </w:rPr>
-        <w:t>back-end,</w:t>
+        <w:t>back-end</w:t>
+      </w:r>
+      <w:proofErr w:type="spellEnd"/>
+      <w:r>
+        <w:rPr>
+          <w:i/>
+        </w:rPr>
+        <w:t>,</w:t>
       </w:r>
       <w:r>
         <w:t xml:space="preserve"> os </w:t>
       </w:r>
+      <w:proofErr w:type="spellStart"/>
       <w:r>
         <w:rPr>
           <w:i/>
         </w:rPr>
         <w:t>routers</w:t>
       </w:r>
+      <w:proofErr w:type="spellEnd"/>
       <w:r>
         <w:t xml:space="preserve"> recebem a requisição, direcionam para os </w:t>
       </w:r>
+      <w:proofErr w:type="spellStart"/>
       <w:r>
         <w:rPr>
           <w:i/>
         </w:rPr>
         <w:t>controllers</w:t>
       </w:r>
+      <w:proofErr w:type="spellEnd"/>
       <w:r>
         <w:t xml:space="preserve">, que por sua vez validam dados com auxílio dos middlewares e interagem com os </w:t>
       </w:r>
@@ -10496,17 +11160,27 @@
         <w:t>O primeiro cenário mostra o processo de entrar do usuário. Ao abrir o aplicativo, o usuário informa</w:t>
       </w:r>
       <w:r>
-        <w:t>rá seu e-mail e senha</w:t>
-      </w:r>
-      <w:r>
-        <w:t xml:space="preserve">l. Esses dados são enviados ao </w:t>
-      </w:r>
+        <w:t xml:space="preserve">rá seu e-mail e </w:t>
+      </w:r>
+      <w:proofErr w:type="spellStart"/>
+      <w:r>
+        <w:t>senha</w:t>
+      </w:r>
+      <w:r>
+        <w:t>l</w:t>
+      </w:r>
+      <w:proofErr w:type="spellEnd"/>
+      <w:r>
+        <w:t xml:space="preserve">. Esses dados são enviados ao </w:t>
+      </w:r>
+      <w:proofErr w:type="spellStart"/>
       <w:r>
         <w:rPr>
           <w:i/>
         </w:rPr>
         <w:t>backend</w:t>
       </w:r>
+      <w:proofErr w:type="spellEnd"/>
       <w:r>
         <w:t>, que realiza</w:t>
       </w:r>
@@ -10680,8 +11354,13 @@
         <w:t xml:space="preserve">Nesta seção, é apresentado o desenvolvimento da modelagem lógica e a criação do banco de dados relacional do sistema </w:t>
       </w:r>
       <w:r>
-        <w:t>de software Donate</w:t>
-      </w:r>
+        <w:t xml:space="preserve">de software </w:t>
+      </w:r>
+      <w:proofErr w:type="spellStart"/>
+      <w:r>
+        <w:t>Donate</w:t>
+      </w:r>
+      <w:proofErr w:type="spellEnd"/>
       <w:r>
         <w:t>, utilizando o PostgreSQL como sistema gerenciador</w:t>
       </w:r>
@@ -10820,11 +11499,19 @@
           <w:lang w:val="en-US"/>
         </w:rPr>
       </w:pPr>
+      <w:proofErr w:type="spellStart"/>
       <w:r>
         <w:rPr>
           <w:lang w:val="en-US"/>
         </w:rPr>
-        <w:t>Domínio: INTEGER NOT NULL PRIMARY KEY</w:t>
+        <w:t>Domínio</w:t>
+      </w:r>
+      <w:proofErr w:type="spellEnd"/>
+      <w:r>
+        <w:rPr>
+          <w:lang w:val="en-US"/>
+        </w:rPr>
+        <w:t>: INTEGER NOT NULL PRIMARY KEY</w:t>
       </w:r>
     </w:p>
     <w:p>
@@ -10910,8 +11597,13 @@
     </w:p>
     <w:p>
       <w:r>
-        <w:t>2. Tabela: bancos_de_leite</w:t>
-      </w:r>
+        <w:t xml:space="preserve">2. Tabela: </w:t>
+      </w:r>
+      <w:proofErr w:type="spellStart"/>
+      <w:r>
+        <w:t>bancos_de_leite</w:t>
+      </w:r>
+      <w:proofErr w:type="spellEnd"/>
     </w:p>
     <w:p>
       <w:pPr>
@@ -10928,11 +11620,19 @@
           <w:lang w:val="en-US"/>
         </w:rPr>
       </w:pPr>
+      <w:proofErr w:type="spellStart"/>
       <w:r>
         <w:rPr>
           <w:lang w:val="en-US"/>
         </w:rPr>
-        <w:t>Domínio: INTEGER NOT NULL PRIMARY KEY</w:t>
+        <w:t>Domínio</w:t>
+      </w:r>
+      <w:proofErr w:type="spellEnd"/>
+      <w:r>
+        <w:rPr>
+          <w:lang w:val="en-US"/>
+        </w:rPr>
+        <w:t>: INTEGER NOT NULL PRIMARY KEY</w:t>
       </w:r>
     </w:p>
     <w:p>
@@ -11011,7 +11711,21 @@
         <w:rPr>
           <w:highlight w:val="yellow"/>
         </w:rPr>
-        <w:t>/* Colocar um código id para Municipio */</w:t>
+        <w:t xml:space="preserve">/* Colocar um código id para </w:t>
+      </w:r>
+      <w:proofErr w:type="spellStart"/>
+      <w:r>
+        <w:rPr>
+          <w:highlight w:val="yellow"/>
+        </w:rPr>
+        <w:t>Municipio</w:t>
+      </w:r>
+      <w:proofErr w:type="spellEnd"/>
+      <w:r>
+        <w:rPr>
+          <w:highlight w:val="yellow"/>
+        </w:rPr>
+        <w:t xml:space="preserve"> */</w:t>
       </w:r>
     </w:p>
     <w:p>
@@ -11023,8 +11737,13 @@
       <w:pPr>
         <w:pStyle w:val="PargrafodaLista"/>
       </w:pPr>
-      <w:r>
-        <w:t>endereco – Endereço completo do banco de leite.</w:t>
+      <w:proofErr w:type="spellStart"/>
+      <w:r>
+        <w:t>endereco</w:t>
+      </w:r>
+      <w:proofErr w:type="spellEnd"/>
+      <w:r>
+        <w:t xml:space="preserve"> – Endereço completo do banco de leite.</w:t>
       </w:r>
     </w:p>
     <w:p>
@@ -11085,8 +11804,13 @@
     </w:p>
     <w:p>
       <w:r>
-        <w:t>3. Tabela: usuario</w:t>
-      </w:r>
+        <w:t xml:space="preserve">3. Tabela: </w:t>
+      </w:r>
+      <w:proofErr w:type="spellStart"/>
+      <w:r>
+        <w:t>usuario</w:t>
+      </w:r>
+      <w:proofErr w:type="spellEnd"/>
     </w:p>
     <w:p>
       <w:pPr>
@@ -11104,11 +11828,19 @@
           <w:lang w:val="en-US"/>
         </w:rPr>
       </w:pPr>
+      <w:proofErr w:type="spellStart"/>
       <w:r>
         <w:rPr>
           <w:lang w:val="en-US"/>
         </w:rPr>
-        <w:t>Domínio: INTEGER NOT NULL PRIMARY KEY</w:t>
+        <w:t>Domínio</w:t>
+      </w:r>
+      <w:proofErr w:type="spellEnd"/>
+      <w:r>
+        <w:rPr>
+          <w:lang w:val="en-US"/>
+        </w:rPr>
+        <w:t>: INTEGER NOT NULL PRIMARY KEY</w:t>
       </w:r>
     </w:p>
     <w:p>
@@ -11163,8 +11895,13 @@
       <w:pPr>
         <w:pStyle w:val="PargrafodaLista"/>
       </w:pPr>
-      <w:r>
-        <w:t>cpf – Cadastro de Pessoa Física.</w:t>
+      <w:proofErr w:type="spellStart"/>
+      <w:r>
+        <w:t>cpf</w:t>
+      </w:r>
+      <w:proofErr w:type="spellEnd"/>
+      <w:r>
+        <w:t xml:space="preserve"> – Cadastro de Pessoa Física.</w:t>
       </w:r>
     </w:p>
     <w:p>
@@ -11275,12 +12012,14 @@
       <w:pPr>
         <w:pStyle w:val="PargrafodaLista"/>
       </w:pPr>
+      <w:proofErr w:type="spellStart"/>
       <w:r>
         <w:t>id_</w:t>
       </w:r>
       <w:r>
         <w:t>municipio</w:t>
       </w:r>
+      <w:proofErr w:type="spellEnd"/>
       <w:r>
         <w:t xml:space="preserve"> – Referência à cidade do usuário.</w:t>
       </w:r>
@@ -11293,8 +12032,13 @@
         <w:t>Domínio: INTEGER NOT NUL</w:t>
       </w:r>
       <w:r>
-        <w:t>L, chave estrangeira para municipio</w:t>
-      </w:r>
+        <w:t xml:space="preserve">L, chave estrangeira para </w:t>
+      </w:r>
+      <w:proofErr w:type="spellStart"/>
+      <w:r>
+        <w:t>municipio</w:t>
+      </w:r>
+      <w:proofErr w:type="spellEnd"/>
       <w:r>
         <w:t>(id)</w:t>
       </w:r>
@@ -11319,19 +12063,32 @@
           <w:lang w:val="en-US"/>
         </w:rPr>
       </w:pPr>
+      <w:proofErr w:type="spellStart"/>
       <w:r>
         <w:rPr>
           <w:lang w:val="en-US"/>
         </w:rPr>
-        <w:t>Domínio: INTEGER NOT NULL PRIMARY KEY</w:t>
+        <w:t>Domínio</w:t>
+      </w:r>
+      <w:proofErr w:type="spellEnd"/>
+      <w:r>
+        <w:rPr>
+          <w:lang w:val="en-US"/>
+        </w:rPr>
+        <w:t>: INTEGER NOT NULL PRIMARY KEY</w:t>
       </w:r>
     </w:p>
     <w:p>
       <w:pPr>
         <w:pStyle w:val="PargrafodaLista"/>
       </w:pPr>
-      <w:r>
-        <w:t>id_bancos_de_leite – Banco de leite que recebeu a doação.</w:t>
+      <w:proofErr w:type="spellStart"/>
+      <w:r>
+        <w:t>id_bancos_de_leite</w:t>
+      </w:r>
+      <w:proofErr w:type="spellEnd"/>
+      <w:r>
+        <w:t xml:space="preserve"> – Banco de leite que recebeu a doação.</w:t>
       </w:r>
     </w:p>
     <w:p>
@@ -11339,15 +12096,28 @@
         <w:pStyle w:val="PargrafodaLista"/>
       </w:pPr>
       <w:r>
-        <w:t>Domínio: INTEGER NOT NULL, chave estrangeira para bancos_de_leite(id)</w:t>
+        <w:t xml:space="preserve">Domínio: INTEGER NOT NULL, chave estrangeira para </w:t>
+      </w:r>
+      <w:proofErr w:type="spellStart"/>
+      <w:r>
+        <w:t>bancos_de_leite</w:t>
+      </w:r>
+      <w:proofErr w:type="spellEnd"/>
+      <w:r>
+        <w:t>(id)</w:t>
       </w:r>
     </w:p>
     <w:p>
       <w:pPr>
         <w:pStyle w:val="PargrafodaLista"/>
       </w:pPr>
-      <w:r>
-        <w:t>quantidade_ml – Quantidade doada em mililitros.</w:t>
+      <w:proofErr w:type="spellStart"/>
+      <w:r>
+        <w:t>quantidade_ml</w:t>
+      </w:r>
+      <w:proofErr w:type="spellEnd"/>
+      <w:r>
+        <w:t xml:space="preserve"> – Quantidade doada em mililitros.</w:t>
       </w:r>
     </w:p>
     <w:p>
@@ -11362,8 +12132,13 @@
       <w:pPr>
         <w:pStyle w:val="PargrafodaLista"/>
       </w:pPr>
-      <w:r>
-        <w:t>data_doacao – Data e hora da doação.</w:t>
+      <w:proofErr w:type="spellStart"/>
+      <w:r>
+        <w:t>data_doacao</w:t>
+      </w:r>
+      <w:proofErr w:type="spellEnd"/>
+      <w:r>
+        <w:t xml:space="preserve"> – Data e hora da doação.</w:t>
       </w:r>
     </w:p>
     <w:p>
@@ -11378,9 +12153,14 @@
       <w:pPr>
         <w:pStyle w:val="PargrafodaLista"/>
       </w:pPr>
+      <w:proofErr w:type="spellStart"/>
       <w:r>
         <w:lastRenderedPageBreak/>
-        <w:t>id_usuario – Identificador do doador.</w:t>
+        <w:t>id_usuario</w:t>
+      </w:r>
+      <w:proofErr w:type="spellEnd"/>
+      <w:r>
+        <w:t xml:space="preserve"> – Identificador do doador.</w:t>
       </w:r>
     </w:p>
     <w:p>
@@ -11388,7 +12168,15 @@
         <w:pStyle w:val="PargrafodaLista"/>
       </w:pPr>
       <w:r>
-        <w:t>Domínio: INTEGER NOT NULL, chave estrangeira para usuario(id)</w:t>
+        <w:t xml:space="preserve">Domínio: INTEGER NOT NULL, chave estrangeira para </w:t>
+      </w:r>
+      <w:proofErr w:type="spellStart"/>
+      <w:r>
+        <w:t>usuario</w:t>
+      </w:r>
+      <w:proofErr w:type="spellEnd"/>
+      <w:r>
+        <w:t>(id)</w:t>
       </w:r>
     </w:p>
     <w:p>
@@ -11396,7 +12184,21 @@
         <w:rPr>
           <w:highlight w:val="yellow"/>
         </w:rPr>
-        <w:t>/* Estão faltando tabelas para suportar os RFs */</w:t>
+        <w:t xml:space="preserve">/* Estão faltando tabelas para suportar os </w:t>
+      </w:r>
+      <w:proofErr w:type="spellStart"/>
+      <w:r>
+        <w:rPr>
+          <w:highlight w:val="yellow"/>
+        </w:rPr>
+        <w:t>RFs</w:t>
+      </w:r>
+      <w:proofErr w:type="spellEnd"/>
+      <w:r>
+        <w:rPr>
+          <w:highlight w:val="yellow"/>
+        </w:rPr>
+        <w:t xml:space="preserve"> */</w:t>
       </w:r>
     </w:p>
     <w:p>
@@ -11433,7 +12235,15 @@
         <w:t>quadas ao contexto do sistema de software</w:t>
       </w:r>
       <w:r>
-        <w:t xml:space="preserve"> Donate.</w:t>
+        <w:t xml:space="preserve"> </w:t>
+      </w:r>
+      <w:proofErr w:type="spellStart"/>
+      <w:r>
+        <w:t>Donate</w:t>
+      </w:r>
+      <w:proofErr w:type="spellEnd"/>
+      <w:r>
+        <w:t>.</w:t>
       </w:r>
       <w:bookmarkEnd w:id="57"/>
     </w:p>
@@ -11524,8 +12334,13 @@
         <w:t xml:space="preserve">ases 1 e 2 deste projeto, foram realizadas diversas atividades importantes que contribuíram para o desenvolvimento de um sistema </w:t>
       </w:r>
       <w:r>
-        <w:t>de software Donate</w:t>
-      </w:r>
+        <w:t xml:space="preserve">de software </w:t>
+      </w:r>
+      <w:proofErr w:type="spellStart"/>
+      <w:r>
+        <w:t>Donate</w:t>
+      </w:r>
+      <w:proofErr w:type="spellEnd"/>
       <w:r>
         <w:t xml:space="preserve">. </w:t>
       </w:r>
@@ -11702,30 +12517,14 @@
           <w:rStyle w:val="Forte"/>
           <w:sz w:val="24"/>
         </w:rPr>
-        <w:t xml:space="preserve"> Disponível em: </w:t>
-      </w:r>
-      <w:bookmarkStart w:id="62" w:name="_GoBack"/>
+        <w:t xml:space="preserve"> Disponível em: https://www.gov.br/saude/pt-br/assuntos/saude-de-a-a-z/m/mortalidade-inf</w:t>
+      </w:r>
       <w:r>
         <w:rPr>
           <w:rStyle w:val="Forte"/>
           <w:sz w:val="24"/>
         </w:rPr>
-        <w:t>https://www.gov.br/saude/pt-br/assuntos/saude-de-a-a-z/m/mortalidade-inf</w:t>
-      </w:r>
-      <w:r>
-        <w:rPr>
-          <w:rStyle w:val="Forte"/>
-          <w:sz w:val="24"/>
-        </w:rPr>
-        <w:t>antil</w:t>
-      </w:r>
-      <w:bookmarkEnd w:id="62"/>
-      <w:r>
-        <w:rPr>
-          <w:rStyle w:val="Forte"/>
-          <w:sz w:val="24"/>
-        </w:rPr>
-        <w:t>. Acesso em: 13 mar. 2025.</w:t>
+        <w:t>antil. Acesso em: 13 mar. 2025.</w:t>
       </w:r>
     </w:p>
     <w:p>
@@ -12141,128 +12940,138 @@
         </w:rPr>
         <w:t xml:space="preserve">ORGANIZAÇÃO MUNDIAL DA SAÚDE (OMS). </w:t>
       </w:r>
+      <w:proofErr w:type="spellStart"/>
       <w:r>
         <w:rPr>
           <w:rStyle w:val="Forte"/>
           <w:b/>
           <w:sz w:val="24"/>
         </w:rPr>
-        <w:t>Breastfeeding.</w:t>
-      </w:r>
-      <w:r>
-        <w:rPr>
-          <w:rStyle w:val="Forte"/>
-          <w:sz w:val="24"/>
-        </w:rPr>
-        <w:t xml:space="preserve"> 2025.</w:t>
-      </w:r>
-      <w:r>
-        <w:rPr>
-          <w:rStyle w:val="Forte"/>
-          <w:sz w:val="24"/>
-        </w:rPr>
-        <w:t xml:space="preserve"> Disponível em: https://www.who.int/news-room/fact-sheets/detail/breastfe</w:t>
-      </w:r>
-      <w:r>
-        <w:rPr>
-          <w:rStyle w:val="Forte"/>
-          <w:sz w:val="24"/>
-        </w:rPr>
-        <w:t>eding. Acesso em: 13 mar. 2025.</w:t>
-      </w:r>
-    </w:p>
-    <w:p>
-      <w:pPr>
-        <w:pStyle w:val="NormalWeb"/>
-      </w:pPr>
-      <w:r>
-        <w:rPr>
-          <w:bCs/>
-        </w:rPr>
-        <w:t>REDE BRASILEIRA DE BANCOS DE LEITE HUMANO</w:t>
-      </w:r>
-      <w:r>
-        <w:rPr>
-          <w:b/>
-          <w:bCs/>
-        </w:rPr>
-        <w:t xml:space="preserve"> (</w:t>
-      </w:r>
-      <w:r>
-        <w:rPr>
-          <w:bCs/>
-        </w:rPr>
-        <w:t>RBLH-BR</w:t>
-      </w:r>
-      <w:r>
-        <w:t xml:space="preserve">). </w:t>
-      </w:r>
-      <w:r>
-        <w:rPr>
-          <w:b/>
-          <w:iCs/>
-        </w:rPr>
-        <w:t>O que é a Rede Brasileira de Bancos de Leite Humano</w:t>
-      </w:r>
-      <w:r>
-        <w:rPr>
-          <w:b/>
-        </w:rPr>
-        <w:t>.</w:t>
-      </w:r>
-      <w:r>
-        <w:t xml:space="preserve"> Fundação Oswaldo Cruz – Fiocruz</w:t>
-      </w:r>
-      <w:r>
-        <w:t>: 2023.</w:t>
-      </w:r>
-      <w:r>
-        <w:t xml:space="preserve"> Disponível em: https://rblh.fiocruz.br/o-que-e-rede-blh. Acesso em: 13 mar. 2025.</w:t>
-      </w:r>
-    </w:p>
-    <w:p>
-      <w:pPr>
-        <w:pStyle w:val="NormalWeb"/>
-        <w:rPr>
-          <w:rStyle w:val="Forte"/>
-          <w:sz w:val="24"/>
-        </w:rPr>
-      </w:pPr>
-      <w:r>
-        <w:rPr>
-          <w:rStyle w:val="Forte"/>
-          <w:sz w:val="24"/>
-        </w:rPr>
-        <w:lastRenderedPageBreak/>
-        <w:t xml:space="preserve">SILVA, R. F.; ALMEIDA, K. L.; FERREIRA, P. H.; COSTA, M. A. Aplicativo Doe Leite: tecnologia facilitadora na doação de leite materno. </w:t>
-      </w:r>
+        <w:t>Breastfeeding</w:t>
+      </w:r>
+      <w:proofErr w:type="spellEnd"/>
       <w:r>
         <w:rPr>
           <w:rStyle w:val="Forte"/>
           <w:b/>
           <w:sz w:val="24"/>
         </w:rPr>
-        <w:t>Revista da Escola de Enfermagem da USP</w:t>
+        <w:t>.</w:t>
       </w:r>
       <w:r>
         <w:rPr>
           <w:rStyle w:val="Forte"/>
           <w:sz w:val="24"/>
         </w:rPr>
-        <w:t>, 56, 2022.</w:t>
+        <w:t xml:space="preserve"> 2025.</w:t>
       </w:r>
       <w:r>
         <w:rPr>
           <w:rStyle w:val="Forte"/>
           <w:sz w:val="24"/>
         </w:rPr>
-        <w:t>Disponível em: https://www.scielo.br/j/ape/a/tXmsqRHbThMgSxqFZrz</w:t>
+        <w:t xml:space="preserve"> Disponível em: https://www.who.int/news-room/fact-sheets/detail/breastfe</w:t>
       </w:r>
       <w:r>
         <w:rPr>
           <w:rStyle w:val="Forte"/>
           <w:sz w:val="24"/>
         </w:rPr>
+        <w:t>eding. Acesso em: 13 mar. 2025.</w:t>
+      </w:r>
+    </w:p>
+    <w:p>
+      <w:pPr>
+        <w:pStyle w:val="NormalWeb"/>
+      </w:pPr>
+      <w:r>
+        <w:rPr>
+          <w:bCs/>
+        </w:rPr>
+        <w:t>REDE BRASILEIRA DE BANCOS DE LEITE HUMANO</w:t>
+      </w:r>
+      <w:r>
+        <w:rPr>
+          <w:b/>
+          <w:bCs/>
+        </w:rPr>
+        <w:t xml:space="preserve"> (</w:t>
+      </w:r>
+      <w:r>
+        <w:rPr>
+          <w:bCs/>
+        </w:rPr>
+        <w:t>RBLH-BR</w:t>
+      </w:r>
+      <w:r>
+        <w:t xml:space="preserve">). </w:t>
+      </w:r>
+      <w:r>
+        <w:rPr>
+          <w:b/>
+          <w:iCs/>
+        </w:rPr>
+        <w:t>O que é a Rede Brasileira de Bancos de Leite Humano</w:t>
+      </w:r>
+      <w:r>
+        <w:rPr>
+          <w:b/>
+        </w:rPr>
+        <w:t>.</w:t>
+      </w:r>
+      <w:r>
+        <w:t xml:space="preserve"> Fundação Oswaldo Cruz – Fiocruz</w:t>
+      </w:r>
+      <w:r>
+        <w:t>: 2023.</w:t>
+      </w:r>
+      <w:r>
+        <w:t xml:space="preserve"> Disponível em: https://rblh.fiocruz.br/o-que-e-rede-blh. Acesso em: 13 mar. 2025.</w:t>
+      </w:r>
+    </w:p>
+    <w:p>
+      <w:pPr>
+        <w:pStyle w:val="NormalWeb"/>
+        <w:rPr>
+          <w:rStyle w:val="Forte"/>
+          <w:sz w:val="24"/>
+        </w:rPr>
+      </w:pPr>
+      <w:r>
+        <w:rPr>
+          <w:rStyle w:val="Forte"/>
+          <w:sz w:val="24"/>
+        </w:rPr>
+        <w:lastRenderedPageBreak/>
+        <w:t xml:space="preserve">SILVA, R. F.; ALMEIDA, K. L.; FERREIRA, P. H.; COSTA, M. A. Aplicativo Doe Leite: tecnologia facilitadora na doação de leite materno. </w:t>
+      </w:r>
+      <w:r>
+        <w:rPr>
+          <w:rStyle w:val="Forte"/>
+          <w:b/>
+          <w:sz w:val="24"/>
+        </w:rPr>
+        <w:t>Revista da Escola de Enfermagem da USP</w:t>
+      </w:r>
+      <w:r>
+        <w:rPr>
+          <w:rStyle w:val="Forte"/>
+          <w:sz w:val="24"/>
+        </w:rPr>
+        <w:t>, 56, 2022.</w:t>
+      </w:r>
+      <w:r>
+        <w:rPr>
+          <w:rStyle w:val="Forte"/>
+          <w:sz w:val="24"/>
+        </w:rPr>
+        <w:t>Disponível em: https://www.scielo.br/j/ape/a/tXmsqRHbThMgSxqFZrz</w:t>
+      </w:r>
+      <w:r>
+        <w:rPr>
+          <w:rStyle w:val="Forte"/>
+          <w:sz w:val="24"/>
+        </w:rPr>
         <w:t>sYmJ/. Acesso em: 13 mar. 2025.</w:t>
       </w:r>
     </w:p>
@@ -12280,7 +13089,15 @@
         <w:t>Engenharia de Software</w:t>
       </w:r>
       <w:r>
-        <w:t>. 10. ed. São Paulo: Pearson Education, 2019.</w:t>
+        <w:t xml:space="preserve">. 10. ed. São Paulo: Pearson </w:t>
+      </w:r>
+      <w:proofErr w:type="spellStart"/>
+      <w:r>
+        <w:t>Education</w:t>
+      </w:r>
+      <w:proofErr w:type="spellEnd"/>
+      <w:r>
+        <w:t>, 2019.</w:t>
       </w:r>
     </w:p>
     <w:p>
@@ -12290,13 +13107,13 @@
       <w:r>
         <w:br w:type="page"/>
       </w:r>
+      <w:bookmarkStart w:id="62" w:name="_Toc198284628"/>
       <w:bookmarkStart w:id="63" w:name="_Toc192060120"/>
-      <w:bookmarkStart w:id="64" w:name="_Toc198284628"/>
       <w:r>
         <w:lastRenderedPageBreak/>
         <w:t>OBRAS CONSULTADAS</w:t>
       </w:r>
-      <w:bookmarkEnd w:id="64"/>
+      <w:bookmarkEnd w:id="62"/>
       <w:r>
         <w:t xml:space="preserve"> </w:t>
       </w:r>
@@ -12329,31 +13146,39 @@
       <w:r>
         <w:br w:type="page"/>
       </w:r>
-      <w:bookmarkStart w:id="65" w:name="_Toc192060121"/>
-      <w:bookmarkStart w:id="66" w:name="_Toc198284629"/>
+      <w:bookmarkStart w:id="64" w:name="_Toc192060121"/>
+      <w:bookmarkStart w:id="65" w:name="_Toc198284629"/>
       <w:bookmarkEnd w:id="63"/>
       <w:r>
         <w:lastRenderedPageBreak/>
         <w:t>APÊNDICE</w:t>
       </w:r>
+      <w:bookmarkEnd w:id="64"/>
+      <w:r>
+        <w:t xml:space="preserve"> A </w:t>
+      </w:r>
+      <w:r>
+        <w:t>–</w:t>
+      </w:r>
+      <w:r>
+        <w:t xml:space="preserve"> </w:t>
+      </w:r>
+      <w:r>
+        <w:t>GERENCIAMENTO DO PROJETO</w:t>
+      </w:r>
       <w:bookmarkEnd w:id="65"/>
-      <w:r>
-        <w:t xml:space="preserve"> A </w:t>
-      </w:r>
-      <w:r>
-        <w:t>–</w:t>
-      </w:r>
-      <w:r>
-        <w:t xml:space="preserve"> </w:t>
-      </w:r>
-      <w:r>
-        <w:t>GERENCIAMENTO DO PROJETO</w:t>
-      </w:r>
-      <w:bookmarkEnd w:id="66"/>
-    </w:p>
-    <w:p>
-      <w:r>
-        <w:t>O plano de elaboração e gerenciamento do projeto está disponível na pasta “ApêndiceA” que acompanha este documento.</w:t>
+    </w:p>
+    <w:p>
+      <w:r>
+        <w:t>O plano de elaboração e gerenciamento do projeto está disponível na pasta “</w:t>
+      </w:r>
+      <w:proofErr w:type="spellStart"/>
+      <w:r>
+        <w:t>ApêndiceA</w:t>
+      </w:r>
+      <w:proofErr w:type="spellEnd"/>
+      <w:r>
+        <w:t>” que acompanha este documento.</w:t>
       </w:r>
     </w:p>
     <w:p>
@@ -12363,9 +13188,9 @@
       <w:r>
         <w:br w:type="page"/>
       </w:r>
+      <w:bookmarkStart w:id="66" w:name="_Toc198284630"/>
       <w:bookmarkStart w:id="67" w:name="_Toc192060122"/>
       <w:bookmarkStart w:id="68" w:name="_Toc284603410"/>
-      <w:bookmarkStart w:id="69" w:name="_Toc198284630"/>
       <w:r>
         <w:lastRenderedPageBreak/>
         <w:t>APÊNDICE B –</w:t>
@@ -12373,7 +13198,7 @@
       <w:r>
         <w:t xml:space="preserve"> RELATÓRIO DE DESEMPENHO</w:t>
       </w:r>
-      <w:bookmarkEnd w:id="69"/>
+      <w:bookmarkEnd w:id="66"/>
     </w:p>
     <w:p>
       <w:r>
@@ -12395,7 +13220,15 @@
         <w:t>is</w:t>
       </w:r>
       <w:r>
-        <w:t xml:space="preserve"> na pasta “ApêndiceB” que acompanha este documento.</w:t>
+        <w:t xml:space="preserve"> na pasta “</w:t>
+      </w:r>
+      <w:proofErr w:type="spellStart"/>
+      <w:r>
+        <w:t>ApêndiceB</w:t>
+      </w:r>
+      <w:proofErr w:type="spellEnd"/>
+      <w:r>
+        <w:t>” que acompanha este documento.</w:t>
       </w:r>
     </w:p>
     <w:p>
@@ -12405,7 +13238,7 @@
       <w:r>
         <w:br w:type="page"/>
       </w:r>
-      <w:bookmarkStart w:id="70" w:name="_Toc198284631"/>
+      <w:bookmarkStart w:id="69" w:name="_Toc198284631"/>
       <w:r>
         <w:lastRenderedPageBreak/>
         <w:t xml:space="preserve">APÊNDICE C – </w:t>
@@ -12413,11 +13246,19 @@
       <w:r>
         <w:t>VISÃO FUNCIONAL</w:t>
       </w:r>
-      <w:bookmarkEnd w:id="70"/>
-    </w:p>
-    <w:p>
-      <w:r>
-        <w:t>O modelo de casos de uso está disponível na pasta “ApêndiceC” que acompanha este documento.</w:t>
+      <w:bookmarkEnd w:id="69"/>
+    </w:p>
+    <w:p>
+      <w:r>
+        <w:t>O modelo de casos de uso está disponível na pasta “</w:t>
+      </w:r>
+      <w:proofErr w:type="spellStart"/>
+      <w:r>
+        <w:t>ApêndiceC</w:t>
+      </w:r>
+      <w:proofErr w:type="spellEnd"/>
+      <w:r>
+        <w:t>” que acompanha este documento.</w:t>
       </w:r>
     </w:p>
     <w:p>
@@ -12427,7 +13268,7 @@
       <w:r>
         <w:br w:type="page"/>
       </w:r>
-      <w:bookmarkStart w:id="71" w:name="_Toc198284632"/>
+      <w:bookmarkStart w:id="70" w:name="_Toc198284632"/>
       <w:r>
         <w:lastRenderedPageBreak/>
         <w:t xml:space="preserve">APÊNDICE D – </w:t>
@@ -12435,11 +13276,19 @@
       <w:r>
         <w:t>VISÃO DOS DADOS</w:t>
       </w:r>
-      <w:bookmarkEnd w:id="71"/>
-    </w:p>
-    <w:p>
-      <w:r>
-        <w:t>O modelo conceitual dos dados (representado por meio do modelo entidade-relacionamento), o modelo lógico dos dados e o dicionário dos dados do modelo lógico estão disponíveis na pasta “ApêndiceD” que acompanha este documento.</w:t>
+      <w:bookmarkEnd w:id="70"/>
+    </w:p>
+    <w:p>
+      <w:r>
+        <w:t>O modelo conceitual dos dados (representado por meio do modelo entidade-relacionamento), o modelo lógico dos dados e o dicionário dos dados do modelo lógico estão disponíveis na pasta “</w:t>
+      </w:r>
+      <w:proofErr w:type="spellStart"/>
+      <w:r>
+        <w:t>ApêndiceD</w:t>
+      </w:r>
+      <w:proofErr w:type="spellEnd"/>
+      <w:r>
+        <w:t>” que acompanha este documento.</w:t>
       </w:r>
     </w:p>
     <w:p>
@@ -12451,16 +13300,24 @@
       <w:pPr>
         <w:pStyle w:val="Ttulo1"/>
       </w:pPr>
-      <w:bookmarkStart w:id="72" w:name="_Toc198284633"/>
+      <w:bookmarkStart w:id="71" w:name="_Toc198284633"/>
       <w:r>
         <w:lastRenderedPageBreak/>
         <w:t>APÊNDICE E – MODELO INICIAL DA INTERFACE DE USUÁRIO</w:t>
       </w:r>
-      <w:bookmarkEnd w:id="72"/>
-    </w:p>
-    <w:p>
-      <w:r>
-        <w:t>Os modelos de interface de usuário de baixa e média fidelidades estão disponíveis na pasta “ApêndiceE” que acompanha este documento.</w:t>
+      <w:bookmarkEnd w:id="71"/>
+    </w:p>
+    <w:p>
+      <w:r>
+        <w:t>Os modelos de interface de usuário de baixa e média fidelidades estão disponíveis na pasta “</w:t>
+      </w:r>
+      <w:proofErr w:type="spellStart"/>
+      <w:r>
+        <w:t>ApêndiceE</w:t>
+      </w:r>
+      <w:proofErr w:type="spellEnd"/>
+      <w:r>
+        <w:t>” que acompanha este documento.</w:t>
       </w:r>
     </w:p>
     <w:p>
@@ -12478,7 +13335,7 @@
       <w:pPr>
         <w:pStyle w:val="Ttulo1"/>
       </w:pPr>
-      <w:bookmarkStart w:id="73" w:name="_Toc198284634"/>
+      <w:bookmarkStart w:id="72" w:name="_Toc198284634"/>
       <w:r>
         <w:lastRenderedPageBreak/>
         <w:t xml:space="preserve">APÊNDICE </w:t>
@@ -12495,11 +13352,19 @@
       <w:r>
         <w:t>ÕES ESTRUTURAL E COMPORTAMENTAL</w:t>
       </w:r>
-      <w:bookmarkEnd w:id="73"/>
-    </w:p>
-    <w:p>
-      <w:r>
-        <w:t>Os diagramas elaborados por meio da UML estão disponíveis na pasta “ApêndiceF” que acompanha este documento.</w:t>
+      <w:bookmarkEnd w:id="72"/>
+    </w:p>
+    <w:p>
+      <w:r>
+        <w:t>Os diagramas elaborados por meio da UML estão disponíveis na pasta “</w:t>
+      </w:r>
+      <w:proofErr w:type="spellStart"/>
+      <w:r>
+        <w:t>ApêndiceF</w:t>
+      </w:r>
+      <w:proofErr w:type="spellEnd"/>
+      <w:r>
+        <w:t>” que acompanha este documento.</w:t>
       </w:r>
     </w:p>
     <w:p/>
@@ -12518,7 +13383,7 @@
       <w:pPr>
         <w:pStyle w:val="Ttulo1"/>
       </w:pPr>
-      <w:bookmarkStart w:id="74" w:name="_Toc198284635"/>
+      <w:bookmarkStart w:id="73" w:name="_Toc198284635"/>
       <w:r>
         <w:lastRenderedPageBreak/>
         <w:t>A</w:t>
@@ -12535,7 +13400,7 @@
       <w:r>
         <w:t>RIOS</w:t>
       </w:r>
-      <w:bookmarkEnd w:id="74"/>
+      <w:bookmarkEnd w:id="73"/>
     </w:p>
     <w:p>
       <w:pPr>
@@ -12545,7 +13410,15 @@
         </w:rPr>
       </w:pPr>
       <w:r>
-        <w:t>As entrevistas com os potenciais usuários do sistema encontram-se disponíveis na pasta “ApêndiceG” que acompanha este documento.</w:t>
+        <w:t>As entrevistas com os potenciais usuários do sistema encontram-se disponíveis na pasta “</w:t>
+      </w:r>
+      <w:proofErr w:type="spellStart"/>
+      <w:r>
+        <w:t>ApêndiceG</w:t>
+      </w:r>
+      <w:proofErr w:type="spellEnd"/>
+      <w:r>
+        <w:t>” que acompanha este documento.</w:t>
       </w:r>
       <w:bookmarkEnd w:id="67"/>
       <w:bookmarkEnd w:id="68"/>
@@ -12562,7 +13435,7 @@
 </file>
 
 <file path=word/endnotes.xml><?xml version="1.0" encoding="utf-8"?>
-<w:endnotes xmlns:wpc="http://schemas.microsoft.com/office/word/2010/wordprocessingCanvas" xmlns:cx="http://schemas.microsoft.com/office/drawing/2014/chartex" xmlns:cx1="http://schemas.microsoft.com/office/drawing/2015/9/8/chartex" xmlns:mc="http://schemas.openxmlformats.org/markup-compatibility/2006" xmlns:o="urn:schemas-microsoft-com:office:office" xmlns:r="http://schemas.openxmlformats.org/officeDocument/2006/relationships" xmlns:m="http://schemas.openxmlformats.org/officeDocument/2006/math" xmlns:v="urn:schemas-microsoft-com:vml" xmlns:wp14="http://schemas.microsoft.com/office/word/2010/wordprocessingDrawing" xmlns:wp="http://schemas.openxmlformats.org/drawingml/2006/wordprocessingDrawing" xmlns:w10="urn:schemas-microsoft-com:office:word" xmlns:w="http://schemas.openxmlformats.org/wordprocessingml/2006/main" xmlns:w14="http://schemas.microsoft.com/office/word/2010/wordml" xmlns:w15="http://schemas.microsoft.com/office/word/2012/wordml" xmlns:w16se="http://schemas.microsoft.com/office/word/2015/wordml/symex" xmlns:wpg="http://schemas.microsoft.com/office/word/2010/wordprocessingGroup" xmlns:wpi="http://schemas.microsoft.com/office/word/2010/wordprocessingInk" xmlns:wne="http://schemas.microsoft.com/office/word/2006/wordml" xmlns:wps="http://schemas.microsoft.com/office/word/2010/wordprocessingShape" mc:Ignorable="w14 w15 w16se wp14">
+<w:endnotes xmlns:wpc="http://schemas.microsoft.com/office/word/2010/wordprocessingCanvas" xmlns:cx="http://schemas.microsoft.com/office/drawing/2014/chartex" xmlns:cx1="http://schemas.microsoft.com/office/drawing/2015/9/8/chartex" xmlns:cx2="http://schemas.microsoft.com/office/drawing/2015/10/21/chartex" xmlns:cx3="http://schemas.microsoft.com/office/drawing/2016/5/9/chartex" xmlns:cx4="http://schemas.microsoft.com/office/drawing/2016/5/10/chartex" xmlns:cx5="http://schemas.microsoft.com/office/drawing/2016/5/11/chartex" xmlns:cx6="http://schemas.microsoft.com/office/drawing/2016/5/12/chartex" xmlns:cx7="http://schemas.microsoft.com/office/drawing/2016/5/13/chartex" xmlns:cx8="http://schemas.microsoft.com/office/drawing/2016/5/14/chartex" xmlns:mc="http://schemas.openxmlformats.org/markup-compatibility/2006" xmlns:aink="http://schemas.microsoft.com/office/drawing/2016/ink" xmlns:am3d="http://schemas.microsoft.com/office/drawing/2017/model3d" xmlns:o="urn:schemas-microsoft-com:office:office" xmlns:r="http://schemas.openxmlformats.org/officeDocument/2006/relationships" xmlns:m="http://schemas.openxmlformats.org/officeDocument/2006/math" xmlns:v="urn:schemas-microsoft-com:vml" xmlns:wp14="http://schemas.microsoft.com/office/word/2010/wordprocessingDrawing" xmlns:wp="http://schemas.openxmlformats.org/drawingml/2006/wordprocessingDrawing" xmlns:w10="urn:schemas-microsoft-com:office:word" xmlns:w="http://schemas.openxmlformats.org/wordprocessingml/2006/main" xmlns:w14="http://schemas.microsoft.com/office/word/2010/wordml" xmlns:w15="http://schemas.microsoft.com/office/word/2012/wordml" xmlns:w16cex="http://schemas.microsoft.com/office/word/2018/wordml/cex" xmlns:w16cid="http://schemas.microsoft.com/office/word/2016/wordml/cid" xmlns:w16="http://schemas.microsoft.com/office/word/2018/wordml" xmlns:w16sdtdh="http://schemas.microsoft.com/office/word/2020/wordml/sdtdatahash" xmlns:w16se="http://schemas.microsoft.com/office/word/2015/wordml/symex" xmlns:wpg="http://schemas.microsoft.com/office/word/2010/wordprocessingGroup" xmlns:wpi="http://schemas.microsoft.com/office/word/2010/wordprocessingInk" xmlns:wne="http://schemas.microsoft.com/office/word/2006/wordml" xmlns:wps="http://schemas.microsoft.com/office/word/2010/wordprocessingShape" mc:Ignorable="w14 w15 w16se w16cid w16 w16cex w16sdtdh wp14">
   <w:endnote w:type="separator" w:id="-1">
     <w:p>
       <w:r>
@@ -12709,7 +13582,7 @@
 </file>
 
 <file path=word/footnotes.xml><?xml version="1.0" encoding="utf-8"?>
-<w:footnotes xmlns:wpc="http://schemas.microsoft.com/office/word/2010/wordprocessingCanvas" xmlns:cx="http://schemas.microsoft.com/office/drawing/2014/chartex" xmlns:cx1="http://schemas.microsoft.com/office/drawing/2015/9/8/chartex" xmlns:mc="http://schemas.openxmlformats.org/markup-compatibility/2006" xmlns:o="urn:schemas-microsoft-com:office:office" xmlns:r="http://schemas.openxmlformats.org/officeDocument/2006/relationships" xmlns:m="http://schemas.openxmlformats.org/officeDocument/2006/math" xmlns:v="urn:schemas-microsoft-com:vml" xmlns:wp14="http://schemas.microsoft.com/office/word/2010/wordprocessingDrawing" xmlns:wp="http://schemas.openxmlformats.org/drawingml/2006/wordprocessingDrawing" xmlns:w10="urn:schemas-microsoft-com:office:word" xmlns:w="http://schemas.openxmlformats.org/wordprocessingml/2006/main" xmlns:w14="http://schemas.microsoft.com/office/word/2010/wordml" xmlns:w15="http://schemas.microsoft.com/office/word/2012/wordml" xmlns:w16se="http://schemas.microsoft.com/office/word/2015/wordml/symex" xmlns:wpg="http://schemas.microsoft.com/office/word/2010/wordprocessingGroup" xmlns:wpi="http://schemas.microsoft.com/office/word/2010/wordprocessingInk" xmlns:wne="http://schemas.microsoft.com/office/word/2006/wordml" xmlns:wps="http://schemas.microsoft.com/office/word/2010/wordprocessingShape" mc:Ignorable="w14 w15 w16se wp14">
+<w:footnotes xmlns:wpc="http://schemas.microsoft.com/office/word/2010/wordprocessingCanvas" xmlns:cx="http://schemas.microsoft.com/office/drawing/2014/chartex" xmlns:cx1="http://schemas.microsoft.com/office/drawing/2015/9/8/chartex" xmlns:cx2="http://schemas.microsoft.com/office/drawing/2015/10/21/chartex" xmlns:cx3="http://schemas.microsoft.com/office/drawing/2016/5/9/chartex" xmlns:cx4="http://schemas.microsoft.com/office/drawing/2016/5/10/chartex" xmlns:cx5="http://schemas.microsoft.com/office/drawing/2016/5/11/chartex" xmlns:cx6="http://schemas.microsoft.com/office/drawing/2016/5/12/chartex" xmlns:cx7="http://schemas.microsoft.com/office/drawing/2016/5/13/chartex" xmlns:cx8="http://schemas.microsoft.com/office/drawing/2016/5/14/chartex" xmlns:mc="http://schemas.openxmlformats.org/markup-compatibility/2006" xmlns:aink="http://schemas.microsoft.com/office/drawing/2016/ink" xmlns:am3d="http://schemas.microsoft.com/office/drawing/2017/model3d" xmlns:o="urn:schemas-microsoft-com:office:office" xmlns:r="http://schemas.openxmlformats.org/officeDocument/2006/relationships" xmlns:m="http://schemas.openxmlformats.org/officeDocument/2006/math" xmlns:v="urn:schemas-microsoft-com:vml" xmlns:wp14="http://schemas.microsoft.com/office/word/2010/wordprocessingDrawing" xmlns:wp="http://schemas.openxmlformats.org/drawingml/2006/wordprocessingDrawing" xmlns:w10="urn:schemas-microsoft-com:office:word" xmlns:w="http://schemas.openxmlformats.org/wordprocessingml/2006/main" xmlns:w14="http://schemas.microsoft.com/office/word/2010/wordml" xmlns:w15="http://schemas.microsoft.com/office/word/2012/wordml" xmlns:w16cex="http://schemas.microsoft.com/office/word/2018/wordml/cex" xmlns:w16cid="http://schemas.microsoft.com/office/word/2016/wordml/cid" xmlns:w16="http://schemas.microsoft.com/office/word/2018/wordml" xmlns:w16sdtdh="http://schemas.microsoft.com/office/word/2020/wordml/sdtdatahash" xmlns:w16se="http://schemas.microsoft.com/office/word/2015/wordml/symex" xmlns:wpg="http://schemas.microsoft.com/office/word/2010/wordprocessingGroup" xmlns:wpi="http://schemas.microsoft.com/office/word/2010/wordprocessingInk" xmlns:wne="http://schemas.microsoft.com/office/word/2006/wordml" xmlns:wps="http://schemas.microsoft.com/office/word/2010/wordprocessingShape" mc:Ignorable="w14 w15 w16se w16cid w16 w16cex w16sdtdh wp14">
   <w:footnote w:type="separator" w:id="-1">
     <w:p>
       <w:r>
@@ -12856,14 +13729,14 @@
 </file>
 
 <file path=word/header1.xml><?xml version="1.0" encoding="utf-8"?>
-<w:hdr xmlns:wpc="http://schemas.microsoft.com/office/word/2010/wordprocessingCanvas" xmlns:cx="http://schemas.microsoft.com/office/drawing/2014/chartex" xmlns:cx1="http://schemas.microsoft.com/office/drawing/2015/9/8/chartex" xmlns:mc="http://schemas.openxmlformats.org/markup-compatibility/2006" xmlns:o="urn:schemas-microsoft-com:office:office" xmlns:r="http://schemas.openxmlformats.org/officeDocument/2006/relationships" xmlns:m="http://schemas.openxmlformats.org/officeDocument/2006/math" xmlns:v="urn:schemas-microsoft-com:vml" xmlns:wp14="http://schemas.microsoft.com/office/word/2010/wordprocessingDrawing" xmlns:wp="http://schemas.openxmlformats.org/drawingml/2006/wordprocessingDrawing" xmlns:w10="urn:schemas-microsoft-com:office:word" xmlns:w="http://schemas.openxmlformats.org/wordprocessingml/2006/main" xmlns:w14="http://schemas.microsoft.com/office/word/2010/wordml" xmlns:w15="http://schemas.microsoft.com/office/word/2012/wordml" xmlns:w16se="http://schemas.microsoft.com/office/word/2015/wordml/symex" xmlns:wpg="http://schemas.microsoft.com/office/word/2010/wordprocessingGroup" xmlns:wpi="http://schemas.microsoft.com/office/word/2010/wordprocessingInk" xmlns:wne="http://schemas.microsoft.com/office/word/2006/wordml" xmlns:wps="http://schemas.microsoft.com/office/word/2010/wordprocessingShape" mc:Ignorable="w14 w15 w16se wp14">
+<w:hdr xmlns:wpc="http://schemas.microsoft.com/office/word/2010/wordprocessingCanvas" xmlns:cx="http://schemas.microsoft.com/office/drawing/2014/chartex" xmlns:cx1="http://schemas.microsoft.com/office/drawing/2015/9/8/chartex" xmlns:cx2="http://schemas.microsoft.com/office/drawing/2015/10/21/chartex" xmlns:cx3="http://schemas.microsoft.com/office/drawing/2016/5/9/chartex" xmlns:cx4="http://schemas.microsoft.com/office/drawing/2016/5/10/chartex" xmlns:cx5="http://schemas.microsoft.com/office/drawing/2016/5/11/chartex" xmlns:cx6="http://schemas.microsoft.com/office/drawing/2016/5/12/chartex" xmlns:cx7="http://schemas.microsoft.com/office/drawing/2016/5/13/chartex" xmlns:cx8="http://schemas.microsoft.com/office/drawing/2016/5/14/chartex" xmlns:mc="http://schemas.openxmlformats.org/markup-compatibility/2006" xmlns:aink="http://schemas.microsoft.com/office/drawing/2016/ink" xmlns:am3d="http://schemas.microsoft.com/office/drawing/2017/model3d" xmlns:o="urn:schemas-microsoft-com:office:office" xmlns:r="http://schemas.openxmlformats.org/officeDocument/2006/relationships" xmlns:m="http://schemas.openxmlformats.org/officeDocument/2006/math" xmlns:v="urn:schemas-microsoft-com:vml" xmlns:wp14="http://schemas.microsoft.com/office/word/2010/wordprocessingDrawing" xmlns:wp="http://schemas.openxmlformats.org/drawingml/2006/wordprocessingDrawing" xmlns:w10="urn:schemas-microsoft-com:office:word" xmlns:w="http://schemas.openxmlformats.org/wordprocessingml/2006/main" xmlns:w14="http://schemas.microsoft.com/office/word/2010/wordml" xmlns:w15="http://schemas.microsoft.com/office/word/2012/wordml" xmlns:w16cex="http://schemas.microsoft.com/office/word/2018/wordml/cex" xmlns:w16cid="http://schemas.microsoft.com/office/word/2016/wordml/cid" xmlns:w16="http://schemas.microsoft.com/office/word/2018/wordml" xmlns:w16sdtdh="http://schemas.microsoft.com/office/word/2020/wordml/sdtdatahash" xmlns:w16se="http://schemas.microsoft.com/office/word/2015/wordml/symex" xmlns:wpg="http://schemas.microsoft.com/office/word/2010/wordprocessingGroup" xmlns:wpi="http://schemas.microsoft.com/office/word/2010/wordprocessingInk" xmlns:wne="http://schemas.microsoft.com/office/word/2006/wordml" xmlns:wps="http://schemas.microsoft.com/office/word/2010/wordprocessingShape" mc:Ignorable="w14 w15 w16se w16cid w16 w16cex w16sdtdh wp14">
   <w:p/>
   <w:p/>
 </w:hdr>
 </file>
 
 <file path=word/header2.xml><?xml version="1.0" encoding="utf-8"?>
-<w:hdr xmlns:wpc="http://schemas.microsoft.com/office/word/2010/wordprocessingCanvas" xmlns:cx="http://schemas.microsoft.com/office/drawing/2014/chartex" xmlns:cx1="http://schemas.microsoft.com/office/drawing/2015/9/8/chartex" xmlns:mc="http://schemas.openxmlformats.org/markup-compatibility/2006" xmlns:o="urn:schemas-microsoft-com:office:office" xmlns:r="http://schemas.openxmlformats.org/officeDocument/2006/relationships" xmlns:m="http://schemas.openxmlformats.org/officeDocument/2006/math" xmlns:v="urn:schemas-microsoft-com:vml" xmlns:wp14="http://schemas.microsoft.com/office/word/2010/wordprocessingDrawing" xmlns:wp="http://schemas.openxmlformats.org/drawingml/2006/wordprocessingDrawing" xmlns:w10="urn:schemas-microsoft-com:office:word" xmlns:w="http://schemas.openxmlformats.org/wordprocessingml/2006/main" xmlns:w14="http://schemas.microsoft.com/office/word/2010/wordml" xmlns:w15="http://schemas.microsoft.com/office/word/2012/wordml" xmlns:w16se="http://schemas.microsoft.com/office/word/2015/wordml/symex" xmlns:wpg="http://schemas.microsoft.com/office/word/2010/wordprocessingGroup" xmlns:wpi="http://schemas.microsoft.com/office/word/2010/wordprocessingInk" xmlns:wne="http://schemas.microsoft.com/office/word/2006/wordml" xmlns:wps="http://schemas.microsoft.com/office/word/2010/wordprocessingShape" mc:Ignorable="w14 w15 w16se wp14">
+<w:hdr xmlns:wpc="http://schemas.microsoft.com/office/word/2010/wordprocessingCanvas" xmlns:cx="http://schemas.microsoft.com/office/drawing/2014/chartex" xmlns:cx1="http://schemas.microsoft.com/office/drawing/2015/9/8/chartex" xmlns:cx2="http://schemas.microsoft.com/office/drawing/2015/10/21/chartex" xmlns:cx3="http://schemas.microsoft.com/office/drawing/2016/5/9/chartex" xmlns:cx4="http://schemas.microsoft.com/office/drawing/2016/5/10/chartex" xmlns:cx5="http://schemas.microsoft.com/office/drawing/2016/5/11/chartex" xmlns:cx6="http://schemas.microsoft.com/office/drawing/2016/5/12/chartex" xmlns:cx7="http://schemas.microsoft.com/office/drawing/2016/5/13/chartex" xmlns:cx8="http://schemas.microsoft.com/office/drawing/2016/5/14/chartex" xmlns:mc="http://schemas.openxmlformats.org/markup-compatibility/2006" xmlns:aink="http://schemas.microsoft.com/office/drawing/2016/ink" xmlns:am3d="http://schemas.microsoft.com/office/drawing/2017/model3d" xmlns:o="urn:schemas-microsoft-com:office:office" xmlns:r="http://schemas.openxmlformats.org/officeDocument/2006/relationships" xmlns:m="http://schemas.openxmlformats.org/officeDocument/2006/math" xmlns:v="urn:schemas-microsoft-com:vml" xmlns:wp14="http://schemas.microsoft.com/office/word/2010/wordprocessingDrawing" xmlns:wp="http://schemas.openxmlformats.org/drawingml/2006/wordprocessingDrawing" xmlns:w10="urn:schemas-microsoft-com:office:word" xmlns:w="http://schemas.openxmlformats.org/wordprocessingml/2006/main" xmlns:w14="http://schemas.microsoft.com/office/word/2010/wordml" xmlns:w15="http://schemas.microsoft.com/office/word/2012/wordml" xmlns:w16cex="http://schemas.microsoft.com/office/word/2018/wordml/cex" xmlns:w16cid="http://schemas.microsoft.com/office/word/2016/wordml/cid" xmlns:w16="http://schemas.microsoft.com/office/word/2018/wordml" xmlns:w16sdtdh="http://schemas.microsoft.com/office/word/2020/wordml/sdtdatahash" xmlns:w16se="http://schemas.microsoft.com/office/word/2015/wordml/symex" xmlns:wpg="http://schemas.microsoft.com/office/word/2010/wordprocessingGroup" xmlns:wpi="http://schemas.microsoft.com/office/word/2010/wordprocessingInk" xmlns:wne="http://schemas.microsoft.com/office/word/2006/wordml" xmlns:wps="http://schemas.microsoft.com/office/word/2010/wordprocessingShape" mc:Ignorable="w14 w15 w16se w16cid w16 w16cex w16sdtdh wp14">
   <w:p>
     <w:pPr>
       <w:pStyle w:val="Cabealho"/>
@@ -12876,6 +13749,7 @@
           <w:docPartUnique/>
         </w:docPartObj>
       </w:sdtPr>
+      <w:sdtEndPr/>
       <w:sdtContent>
         <w:r>
           <w:rPr>
@@ -12914,7 +13788,7 @@
 </file>
 
 <file path=word/header3.xml><?xml version="1.0" encoding="utf-8"?>
-<w:hdr xmlns:wpc="http://schemas.microsoft.com/office/word/2010/wordprocessingCanvas" xmlns:cx="http://schemas.microsoft.com/office/drawing/2014/chartex" xmlns:cx1="http://schemas.microsoft.com/office/drawing/2015/9/8/chartex" xmlns:mc="http://schemas.openxmlformats.org/markup-compatibility/2006" xmlns:o="urn:schemas-microsoft-com:office:office" xmlns:r="http://schemas.openxmlformats.org/officeDocument/2006/relationships" xmlns:m="http://schemas.openxmlformats.org/officeDocument/2006/math" xmlns:v="urn:schemas-microsoft-com:vml" xmlns:wp14="http://schemas.microsoft.com/office/word/2010/wordprocessingDrawing" xmlns:wp="http://schemas.openxmlformats.org/drawingml/2006/wordprocessingDrawing" xmlns:w10="urn:schemas-microsoft-com:office:word" xmlns:w="http://schemas.openxmlformats.org/wordprocessingml/2006/main" xmlns:w14="http://schemas.microsoft.com/office/word/2010/wordml" xmlns:w15="http://schemas.microsoft.com/office/word/2012/wordml" xmlns:w16se="http://schemas.microsoft.com/office/word/2015/wordml/symex" xmlns:wpg="http://schemas.microsoft.com/office/word/2010/wordprocessingGroup" xmlns:wpi="http://schemas.microsoft.com/office/word/2010/wordprocessingInk" xmlns:wne="http://schemas.microsoft.com/office/word/2006/wordml" xmlns:wps="http://schemas.microsoft.com/office/word/2010/wordprocessingShape" mc:Ignorable="w14 w15 w16se wp14">
+<w:hdr xmlns:wpc="http://schemas.microsoft.com/office/word/2010/wordprocessingCanvas" xmlns:cx="http://schemas.microsoft.com/office/drawing/2014/chartex" xmlns:cx1="http://schemas.microsoft.com/office/drawing/2015/9/8/chartex" xmlns:cx2="http://schemas.microsoft.com/office/drawing/2015/10/21/chartex" xmlns:cx3="http://schemas.microsoft.com/office/drawing/2016/5/9/chartex" xmlns:cx4="http://schemas.microsoft.com/office/drawing/2016/5/10/chartex" xmlns:cx5="http://schemas.microsoft.com/office/drawing/2016/5/11/chartex" xmlns:cx6="http://schemas.microsoft.com/office/drawing/2016/5/12/chartex" xmlns:cx7="http://schemas.microsoft.com/office/drawing/2016/5/13/chartex" xmlns:cx8="http://schemas.microsoft.com/office/drawing/2016/5/14/chartex" xmlns:mc="http://schemas.openxmlformats.org/markup-compatibility/2006" xmlns:aink="http://schemas.microsoft.com/office/drawing/2016/ink" xmlns:am3d="http://schemas.microsoft.com/office/drawing/2017/model3d" xmlns:o="urn:schemas-microsoft-com:office:office" xmlns:r="http://schemas.openxmlformats.org/officeDocument/2006/relationships" xmlns:m="http://schemas.openxmlformats.org/officeDocument/2006/math" xmlns:v="urn:schemas-microsoft-com:vml" xmlns:wp14="http://schemas.microsoft.com/office/word/2010/wordprocessingDrawing" xmlns:wp="http://schemas.openxmlformats.org/drawingml/2006/wordprocessingDrawing" xmlns:w10="urn:schemas-microsoft-com:office:word" xmlns:w="http://schemas.openxmlformats.org/wordprocessingml/2006/main" xmlns:w14="http://schemas.microsoft.com/office/word/2010/wordml" xmlns:w15="http://schemas.microsoft.com/office/word/2012/wordml" xmlns:w16cex="http://schemas.microsoft.com/office/word/2018/wordml/cex" xmlns:w16cid="http://schemas.microsoft.com/office/word/2016/wordml/cid" xmlns:w16="http://schemas.microsoft.com/office/word/2018/wordml" xmlns:w16sdtdh="http://schemas.microsoft.com/office/word/2020/wordml/sdtdatahash" xmlns:w16se="http://schemas.microsoft.com/office/word/2015/wordml/symex" xmlns:wpg="http://schemas.microsoft.com/office/word/2010/wordprocessingGroup" xmlns:wpi="http://schemas.microsoft.com/office/word/2010/wordprocessingInk" xmlns:wne="http://schemas.microsoft.com/office/word/2006/wordml" xmlns:wps="http://schemas.microsoft.com/office/word/2010/wordprocessingShape" mc:Ignorable="w14 w15 w16se w16cid w16 w16cex w16sdtdh wp14">
   <w:p>
     <w:pPr>
       <w:pStyle w:val="Cabealho"/>
@@ -12924,7 +13798,7 @@
 </file>
 
 <file path=word/header4.xml><?xml version="1.0" encoding="utf-8"?>
-<w:hdr xmlns:wpc="http://schemas.microsoft.com/office/word/2010/wordprocessingCanvas" xmlns:cx="http://schemas.microsoft.com/office/drawing/2014/chartex" xmlns:cx1="http://schemas.microsoft.com/office/drawing/2015/9/8/chartex" xmlns:mc="http://schemas.openxmlformats.org/markup-compatibility/2006" xmlns:o="urn:schemas-microsoft-com:office:office" xmlns:r="http://schemas.openxmlformats.org/officeDocument/2006/relationships" xmlns:m="http://schemas.openxmlformats.org/officeDocument/2006/math" xmlns:v="urn:schemas-microsoft-com:vml" xmlns:wp14="http://schemas.microsoft.com/office/word/2010/wordprocessingDrawing" xmlns:wp="http://schemas.openxmlformats.org/drawingml/2006/wordprocessingDrawing" xmlns:w10="urn:schemas-microsoft-com:office:word" xmlns:w="http://schemas.openxmlformats.org/wordprocessingml/2006/main" xmlns:w14="http://schemas.microsoft.com/office/word/2010/wordml" xmlns:w15="http://schemas.microsoft.com/office/word/2012/wordml" xmlns:w16se="http://schemas.microsoft.com/office/word/2015/wordml/symex" xmlns:wpg="http://schemas.microsoft.com/office/word/2010/wordprocessingGroup" xmlns:wpi="http://schemas.microsoft.com/office/word/2010/wordprocessingInk" xmlns:wne="http://schemas.microsoft.com/office/word/2006/wordml" xmlns:wps="http://schemas.microsoft.com/office/word/2010/wordprocessingShape" mc:Ignorable="w14 w15 w16se wp14">
+<w:hdr xmlns:wpc="http://schemas.microsoft.com/office/word/2010/wordprocessingCanvas" xmlns:cx="http://schemas.microsoft.com/office/drawing/2014/chartex" xmlns:cx1="http://schemas.microsoft.com/office/drawing/2015/9/8/chartex" xmlns:cx2="http://schemas.microsoft.com/office/drawing/2015/10/21/chartex" xmlns:cx3="http://schemas.microsoft.com/office/drawing/2016/5/9/chartex" xmlns:cx4="http://schemas.microsoft.com/office/drawing/2016/5/10/chartex" xmlns:cx5="http://schemas.microsoft.com/office/drawing/2016/5/11/chartex" xmlns:cx6="http://schemas.microsoft.com/office/drawing/2016/5/12/chartex" xmlns:cx7="http://schemas.microsoft.com/office/drawing/2016/5/13/chartex" xmlns:cx8="http://schemas.microsoft.com/office/drawing/2016/5/14/chartex" xmlns:mc="http://schemas.openxmlformats.org/markup-compatibility/2006" xmlns:aink="http://schemas.microsoft.com/office/drawing/2016/ink" xmlns:am3d="http://schemas.microsoft.com/office/drawing/2017/model3d" xmlns:o="urn:schemas-microsoft-com:office:office" xmlns:r="http://schemas.openxmlformats.org/officeDocument/2006/relationships" xmlns:m="http://schemas.openxmlformats.org/officeDocument/2006/math" xmlns:v="urn:schemas-microsoft-com:vml" xmlns:wp14="http://schemas.microsoft.com/office/word/2010/wordprocessingDrawing" xmlns:wp="http://schemas.openxmlformats.org/drawingml/2006/wordprocessingDrawing" xmlns:w10="urn:schemas-microsoft-com:office:word" xmlns:w="http://schemas.openxmlformats.org/wordprocessingml/2006/main" xmlns:w14="http://schemas.microsoft.com/office/word/2010/wordml" xmlns:w15="http://schemas.microsoft.com/office/word/2012/wordml" xmlns:w16cex="http://schemas.microsoft.com/office/word/2018/wordml/cex" xmlns:w16cid="http://schemas.microsoft.com/office/word/2016/wordml/cid" xmlns:w16="http://schemas.microsoft.com/office/word/2018/wordml" xmlns:w16sdtdh="http://schemas.microsoft.com/office/word/2020/wordml/sdtdatahash" xmlns:w16se="http://schemas.microsoft.com/office/word/2015/wordml/symex" xmlns:wpg="http://schemas.microsoft.com/office/word/2010/wordprocessingGroup" xmlns:wpi="http://schemas.microsoft.com/office/word/2010/wordprocessingInk" xmlns:wne="http://schemas.microsoft.com/office/word/2006/wordml" xmlns:wps="http://schemas.microsoft.com/office/word/2010/wordprocessingShape" mc:Ignorable="w14 w15 w16se w16cid w16 w16cex w16sdtdh wp14">
   <w:p>
     <w:pPr>
       <w:pStyle w:val="Cabealho"/>
@@ -12934,7 +13808,7 @@
 </file>
 
 <file path=word/header5.xml><?xml version="1.0" encoding="utf-8"?>
-<w:hdr xmlns:wpc="http://schemas.microsoft.com/office/word/2010/wordprocessingCanvas" xmlns:cx="http://schemas.microsoft.com/office/drawing/2014/chartex" xmlns:cx1="http://schemas.microsoft.com/office/drawing/2015/9/8/chartex" xmlns:mc="http://schemas.openxmlformats.org/markup-compatibility/2006" xmlns:o="urn:schemas-microsoft-com:office:office" xmlns:r="http://schemas.openxmlformats.org/officeDocument/2006/relationships" xmlns:m="http://schemas.openxmlformats.org/officeDocument/2006/math" xmlns:v="urn:schemas-microsoft-com:vml" xmlns:wp14="http://schemas.microsoft.com/office/word/2010/wordprocessingDrawing" xmlns:wp="http://schemas.openxmlformats.org/drawingml/2006/wordprocessingDrawing" xmlns:w10="urn:schemas-microsoft-com:office:word" xmlns:w="http://schemas.openxmlformats.org/wordprocessingml/2006/main" xmlns:w14="http://schemas.microsoft.com/office/word/2010/wordml" xmlns:w15="http://schemas.microsoft.com/office/word/2012/wordml" xmlns:w16se="http://schemas.microsoft.com/office/word/2015/wordml/symex" xmlns:wpg="http://schemas.microsoft.com/office/word/2010/wordprocessingGroup" xmlns:wpi="http://schemas.microsoft.com/office/word/2010/wordprocessingInk" xmlns:wne="http://schemas.microsoft.com/office/word/2006/wordml" xmlns:wps="http://schemas.microsoft.com/office/word/2010/wordprocessingShape" mc:Ignorable="w14 w15 w16se wp14">
+<w:hdr xmlns:wpc="http://schemas.microsoft.com/office/word/2010/wordprocessingCanvas" xmlns:cx="http://schemas.microsoft.com/office/drawing/2014/chartex" xmlns:cx1="http://schemas.microsoft.com/office/drawing/2015/9/8/chartex" xmlns:cx2="http://schemas.microsoft.com/office/drawing/2015/10/21/chartex" xmlns:cx3="http://schemas.microsoft.com/office/drawing/2016/5/9/chartex" xmlns:cx4="http://schemas.microsoft.com/office/drawing/2016/5/10/chartex" xmlns:cx5="http://schemas.microsoft.com/office/drawing/2016/5/11/chartex" xmlns:cx6="http://schemas.microsoft.com/office/drawing/2016/5/12/chartex" xmlns:cx7="http://schemas.microsoft.com/office/drawing/2016/5/13/chartex" xmlns:cx8="http://schemas.microsoft.com/office/drawing/2016/5/14/chartex" xmlns:mc="http://schemas.openxmlformats.org/markup-compatibility/2006" xmlns:aink="http://schemas.microsoft.com/office/drawing/2016/ink" xmlns:am3d="http://schemas.microsoft.com/office/drawing/2017/model3d" xmlns:o="urn:schemas-microsoft-com:office:office" xmlns:r="http://schemas.openxmlformats.org/officeDocument/2006/relationships" xmlns:m="http://schemas.openxmlformats.org/officeDocument/2006/math" xmlns:v="urn:schemas-microsoft-com:vml" xmlns:wp14="http://schemas.microsoft.com/office/word/2010/wordprocessingDrawing" xmlns:wp="http://schemas.openxmlformats.org/drawingml/2006/wordprocessingDrawing" xmlns:w10="urn:schemas-microsoft-com:office:word" xmlns:w="http://schemas.openxmlformats.org/wordprocessingml/2006/main" xmlns:w14="http://schemas.microsoft.com/office/word/2010/wordml" xmlns:w15="http://schemas.microsoft.com/office/word/2012/wordml" xmlns:w16cex="http://schemas.microsoft.com/office/word/2018/wordml/cex" xmlns:w16cid="http://schemas.microsoft.com/office/word/2016/wordml/cid" xmlns:w16="http://schemas.microsoft.com/office/word/2018/wordml" xmlns:w16sdtdh="http://schemas.microsoft.com/office/word/2020/wordml/sdtdatahash" xmlns:w16se="http://schemas.microsoft.com/office/word/2015/wordml/symex" xmlns:wpg="http://schemas.microsoft.com/office/word/2010/wordprocessingGroup" xmlns:wpi="http://schemas.microsoft.com/office/word/2010/wordprocessingInk" xmlns:wne="http://schemas.microsoft.com/office/word/2006/wordml" xmlns:wps="http://schemas.microsoft.com/office/word/2010/wordprocessingShape" mc:Ignorable="w14 w15 w16se w16cid w16 w16cex w16sdtdh wp14">
   <w:p>
     <w:pPr>
       <w:pStyle w:val="Cabealho"/>
@@ -12944,7 +13818,7 @@
 </file>
 
 <file path=word/header6.xml><?xml version="1.0" encoding="utf-8"?>
-<w:hdr xmlns:wpc="http://schemas.microsoft.com/office/word/2010/wordprocessingCanvas" xmlns:cx="http://schemas.microsoft.com/office/drawing/2014/chartex" xmlns:cx1="http://schemas.microsoft.com/office/drawing/2015/9/8/chartex" xmlns:mc="http://schemas.openxmlformats.org/markup-compatibility/2006" xmlns:o="urn:schemas-microsoft-com:office:office" xmlns:r="http://schemas.openxmlformats.org/officeDocument/2006/relationships" xmlns:m="http://schemas.openxmlformats.org/officeDocument/2006/math" xmlns:v="urn:schemas-microsoft-com:vml" xmlns:wp14="http://schemas.microsoft.com/office/word/2010/wordprocessingDrawing" xmlns:wp="http://schemas.openxmlformats.org/drawingml/2006/wordprocessingDrawing" xmlns:w10="urn:schemas-microsoft-com:office:word" xmlns:w="http://schemas.openxmlformats.org/wordprocessingml/2006/main" xmlns:w14="http://schemas.microsoft.com/office/word/2010/wordml" xmlns:w15="http://schemas.microsoft.com/office/word/2012/wordml" xmlns:w16se="http://schemas.microsoft.com/office/word/2015/wordml/symex" xmlns:wpg="http://schemas.microsoft.com/office/word/2010/wordprocessingGroup" xmlns:wpi="http://schemas.microsoft.com/office/word/2010/wordprocessingInk" xmlns:wne="http://schemas.microsoft.com/office/word/2006/wordml" xmlns:wps="http://schemas.microsoft.com/office/word/2010/wordprocessingShape" mc:Ignorable="w14 w15 w16se wp14">
+<w:hdr xmlns:wpc="http://schemas.microsoft.com/office/word/2010/wordprocessingCanvas" xmlns:cx="http://schemas.microsoft.com/office/drawing/2014/chartex" xmlns:cx1="http://schemas.microsoft.com/office/drawing/2015/9/8/chartex" xmlns:cx2="http://schemas.microsoft.com/office/drawing/2015/10/21/chartex" xmlns:cx3="http://schemas.microsoft.com/office/drawing/2016/5/9/chartex" xmlns:cx4="http://schemas.microsoft.com/office/drawing/2016/5/10/chartex" xmlns:cx5="http://schemas.microsoft.com/office/drawing/2016/5/11/chartex" xmlns:cx6="http://schemas.microsoft.com/office/drawing/2016/5/12/chartex" xmlns:cx7="http://schemas.microsoft.com/office/drawing/2016/5/13/chartex" xmlns:cx8="http://schemas.microsoft.com/office/drawing/2016/5/14/chartex" xmlns:mc="http://schemas.openxmlformats.org/markup-compatibility/2006" xmlns:aink="http://schemas.microsoft.com/office/drawing/2016/ink" xmlns:am3d="http://schemas.microsoft.com/office/drawing/2017/model3d" xmlns:o="urn:schemas-microsoft-com:office:office" xmlns:r="http://schemas.openxmlformats.org/officeDocument/2006/relationships" xmlns:m="http://schemas.openxmlformats.org/officeDocument/2006/math" xmlns:v="urn:schemas-microsoft-com:vml" xmlns:wp14="http://schemas.microsoft.com/office/word/2010/wordprocessingDrawing" xmlns:wp="http://schemas.openxmlformats.org/drawingml/2006/wordprocessingDrawing" xmlns:w10="urn:schemas-microsoft-com:office:word" xmlns:w="http://schemas.openxmlformats.org/wordprocessingml/2006/main" xmlns:w14="http://schemas.microsoft.com/office/word/2010/wordml" xmlns:w15="http://schemas.microsoft.com/office/word/2012/wordml" xmlns:w16cex="http://schemas.microsoft.com/office/word/2018/wordml/cex" xmlns:w16cid="http://schemas.microsoft.com/office/word/2016/wordml/cid" xmlns:w16="http://schemas.microsoft.com/office/word/2018/wordml" xmlns:w16sdtdh="http://schemas.microsoft.com/office/word/2020/wordml/sdtdatahash" xmlns:w16se="http://schemas.microsoft.com/office/word/2015/wordml/symex" xmlns:wpg="http://schemas.microsoft.com/office/word/2010/wordprocessingGroup" xmlns:wpi="http://schemas.microsoft.com/office/word/2010/wordprocessingInk" xmlns:wne="http://schemas.microsoft.com/office/word/2006/wordml" xmlns:wps="http://schemas.microsoft.com/office/word/2010/wordprocessingShape" mc:Ignorable="w14 w15 w16se w16cid w16 w16cex w16sdtdh wp14">
   <w:p>
     <w:pPr>
       <w:pStyle w:val="Cabealho"/>
@@ -12954,7 +13828,7 @@
 </file>
 
 <file path=word/header7.xml><?xml version="1.0" encoding="utf-8"?>
-<w:hdr xmlns:wpc="http://schemas.microsoft.com/office/word/2010/wordprocessingCanvas" xmlns:cx="http://schemas.microsoft.com/office/drawing/2014/chartex" xmlns:cx1="http://schemas.microsoft.com/office/drawing/2015/9/8/chartex" xmlns:mc="http://schemas.openxmlformats.org/markup-compatibility/2006" xmlns:o="urn:schemas-microsoft-com:office:office" xmlns:r="http://schemas.openxmlformats.org/officeDocument/2006/relationships" xmlns:m="http://schemas.openxmlformats.org/officeDocument/2006/math" xmlns:v="urn:schemas-microsoft-com:vml" xmlns:wp14="http://schemas.microsoft.com/office/word/2010/wordprocessingDrawing" xmlns:wp="http://schemas.openxmlformats.org/drawingml/2006/wordprocessingDrawing" xmlns:w10="urn:schemas-microsoft-com:office:word" xmlns:w="http://schemas.openxmlformats.org/wordprocessingml/2006/main" xmlns:w14="http://schemas.microsoft.com/office/word/2010/wordml" xmlns:w15="http://schemas.microsoft.com/office/word/2012/wordml" xmlns:w16se="http://schemas.microsoft.com/office/word/2015/wordml/symex" xmlns:wpg="http://schemas.microsoft.com/office/word/2010/wordprocessingGroup" xmlns:wpi="http://schemas.microsoft.com/office/word/2010/wordprocessingInk" xmlns:wne="http://schemas.microsoft.com/office/word/2006/wordml" xmlns:wps="http://schemas.microsoft.com/office/word/2010/wordprocessingShape" mc:Ignorable="w14 w15 w16se wp14">
+<w:hdr xmlns:wpc="http://schemas.microsoft.com/office/word/2010/wordprocessingCanvas" xmlns:cx="http://schemas.microsoft.com/office/drawing/2014/chartex" xmlns:cx1="http://schemas.microsoft.com/office/drawing/2015/9/8/chartex" xmlns:cx2="http://schemas.microsoft.com/office/drawing/2015/10/21/chartex" xmlns:cx3="http://schemas.microsoft.com/office/drawing/2016/5/9/chartex" xmlns:cx4="http://schemas.microsoft.com/office/drawing/2016/5/10/chartex" xmlns:cx5="http://schemas.microsoft.com/office/drawing/2016/5/11/chartex" xmlns:cx6="http://schemas.microsoft.com/office/drawing/2016/5/12/chartex" xmlns:cx7="http://schemas.microsoft.com/office/drawing/2016/5/13/chartex" xmlns:cx8="http://schemas.microsoft.com/office/drawing/2016/5/14/chartex" xmlns:mc="http://schemas.openxmlformats.org/markup-compatibility/2006" xmlns:aink="http://schemas.microsoft.com/office/drawing/2016/ink" xmlns:am3d="http://schemas.microsoft.com/office/drawing/2017/model3d" xmlns:o="urn:schemas-microsoft-com:office:office" xmlns:r="http://schemas.openxmlformats.org/officeDocument/2006/relationships" xmlns:m="http://schemas.openxmlformats.org/officeDocument/2006/math" xmlns:v="urn:schemas-microsoft-com:vml" xmlns:wp14="http://schemas.microsoft.com/office/word/2010/wordprocessingDrawing" xmlns:wp="http://schemas.openxmlformats.org/drawingml/2006/wordprocessingDrawing" xmlns:w10="urn:schemas-microsoft-com:office:word" xmlns:w="http://schemas.openxmlformats.org/wordprocessingml/2006/main" xmlns:w14="http://schemas.microsoft.com/office/word/2010/wordml" xmlns:w15="http://schemas.microsoft.com/office/word/2012/wordml" xmlns:w16cex="http://schemas.microsoft.com/office/word/2018/wordml/cex" xmlns:w16cid="http://schemas.microsoft.com/office/word/2016/wordml/cid" xmlns:w16="http://schemas.microsoft.com/office/word/2018/wordml" xmlns:w16sdtdh="http://schemas.microsoft.com/office/word/2020/wordml/sdtdatahash" xmlns:w16se="http://schemas.microsoft.com/office/word/2015/wordml/symex" xmlns:wpg="http://schemas.microsoft.com/office/word/2010/wordprocessingGroup" xmlns:wpi="http://schemas.microsoft.com/office/word/2010/wordprocessingInk" xmlns:wne="http://schemas.microsoft.com/office/word/2006/wordml" xmlns:wps="http://schemas.microsoft.com/office/word/2010/wordprocessingShape" mc:Ignorable="w14 w15 w16se w16cid w16 w16cex w16sdtdh wp14">
   <w:sdt>
     <w:sdtPr>
       <w:id w:val="-204255141"/>
@@ -12963,6 +13837,7 @@
         <w:docPartUnique/>
       </w:docPartObj>
     </w:sdtPr>
+    <w:sdtEndPr/>
     <w:sdtContent>
       <w:p>
         <w:pPr>
@@ -13005,7 +13880,7 @@
 </file>
 
 <file path=word/header8.xml><?xml version="1.0" encoding="utf-8"?>
-<w:hdr xmlns:wpc="http://schemas.microsoft.com/office/word/2010/wordprocessingCanvas" xmlns:cx="http://schemas.microsoft.com/office/drawing/2014/chartex" xmlns:cx1="http://schemas.microsoft.com/office/drawing/2015/9/8/chartex" xmlns:mc="http://schemas.openxmlformats.org/markup-compatibility/2006" xmlns:o="urn:schemas-microsoft-com:office:office" xmlns:r="http://schemas.openxmlformats.org/officeDocument/2006/relationships" xmlns:m="http://schemas.openxmlformats.org/officeDocument/2006/math" xmlns:v="urn:schemas-microsoft-com:vml" xmlns:wp14="http://schemas.microsoft.com/office/word/2010/wordprocessingDrawing" xmlns:wp="http://schemas.openxmlformats.org/drawingml/2006/wordprocessingDrawing" xmlns:w10="urn:schemas-microsoft-com:office:word" xmlns:w="http://schemas.openxmlformats.org/wordprocessingml/2006/main" xmlns:w14="http://schemas.microsoft.com/office/word/2010/wordml" xmlns:w15="http://schemas.microsoft.com/office/word/2012/wordml" xmlns:w16se="http://schemas.microsoft.com/office/word/2015/wordml/symex" xmlns:wpg="http://schemas.microsoft.com/office/word/2010/wordprocessingGroup" xmlns:wpi="http://schemas.microsoft.com/office/word/2010/wordprocessingInk" xmlns:wne="http://schemas.microsoft.com/office/word/2006/wordml" xmlns:wps="http://schemas.microsoft.com/office/word/2010/wordprocessingShape" mc:Ignorable="w14 w15 w16se wp14">
+<w:hdr xmlns:wpc="http://schemas.microsoft.com/office/word/2010/wordprocessingCanvas" xmlns:cx="http://schemas.microsoft.com/office/drawing/2014/chartex" xmlns:cx1="http://schemas.microsoft.com/office/drawing/2015/9/8/chartex" xmlns:cx2="http://schemas.microsoft.com/office/drawing/2015/10/21/chartex" xmlns:cx3="http://schemas.microsoft.com/office/drawing/2016/5/9/chartex" xmlns:cx4="http://schemas.microsoft.com/office/drawing/2016/5/10/chartex" xmlns:cx5="http://schemas.microsoft.com/office/drawing/2016/5/11/chartex" xmlns:cx6="http://schemas.microsoft.com/office/drawing/2016/5/12/chartex" xmlns:cx7="http://schemas.microsoft.com/office/drawing/2016/5/13/chartex" xmlns:cx8="http://schemas.microsoft.com/office/drawing/2016/5/14/chartex" xmlns:mc="http://schemas.openxmlformats.org/markup-compatibility/2006" xmlns:aink="http://schemas.microsoft.com/office/drawing/2016/ink" xmlns:am3d="http://schemas.microsoft.com/office/drawing/2017/model3d" xmlns:o="urn:schemas-microsoft-com:office:office" xmlns:r="http://schemas.openxmlformats.org/officeDocument/2006/relationships" xmlns:m="http://schemas.openxmlformats.org/officeDocument/2006/math" xmlns:v="urn:schemas-microsoft-com:vml" xmlns:wp14="http://schemas.microsoft.com/office/word/2010/wordprocessingDrawing" xmlns:wp="http://schemas.openxmlformats.org/drawingml/2006/wordprocessingDrawing" xmlns:w10="urn:schemas-microsoft-com:office:word" xmlns:w="http://schemas.openxmlformats.org/wordprocessingml/2006/main" xmlns:w14="http://schemas.microsoft.com/office/word/2010/wordml" xmlns:w15="http://schemas.microsoft.com/office/word/2012/wordml" xmlns:w16cex="http://schemas.microsoft.com/office/word/2018/wordml/cex" xmlns:w16cid="http://schemas.microsoft.com/office/word/2016/wordml/cid" xmlns:w16="http://schemas.microsoft.com/office/word/2018/wordml" xmlns:w16sdtdh="http://schemas.microsoft.com/office/word/2020/wordml/sdtdatahash" xmlns:w16se="http://schemas.microsoft.com/office/word/2015/wordml/symex" xmlns:wpg="http://schemas.microsoft.com/office/word/2010/wordprocessingGroup" xmlns:wpi="http://schemas.microsoft.com/office/word/2010/wordprocessingInk" xmlns:wne="http://schemas.microsoft.com/office/word/2006/wordml" xmlns:wps="http://schemas.microsoft.com/office/word/2010/wordprocessingShape" mc:Ignorable="w14 w15 w16se w16cid w16 w16cex w16sdtdh wp14">
   <w:p>
     <w:pPr>
       <w:pStyle w:val="Cabealho"/>
@@ -13015,7 +13890,7 @@
 </file>
 
 <file path=word/numbering.xml><?xml version="1.0" encoding="utf-8"?>
-<w:numbering xmlns:wpc="http://schemas.microsoft.com/office/word/2010/wordprocessingCanvas" xmlns:cx="http://schemas.microsoft.com/office/drawing/2014/chartex" xmlns:cx1="http://schemas.microsoft.com/office/drawing/2015/9/8/chartex" xmlns:mc="http://schemas.openxmlformats.org/markup-compatibility/2006" xmlns:o="urn:schemas-microsoft-com:office:office" xmlns:r="http://schemas.openxmlformats.org/officeDocument/2006/relationships" xmlns:m="http://schemas.openxmlformats.org/officeDocument/2006/math" xmlns:v="urn:schemas-microsoft-com:vml" xmlns:wp14="http://schemas.microsoft.com/office/word/2010/wordprocessingDrawing" xmlns:wp="http://schemas.openxmlformats.org/drawingml/2006/wordprocessingDrawing" xmlns:w10="urn:schemas-microsoft-com:office:word" xmlns:w="http://schemas.openxmlformats.org/wordprocessingml/2006/main" xmlns:w14="http://schemas.microsoft.com/office/word/2010/wordml" xmlns:w15="http://schemas.microsoft.com/office/word/2012/wordml" xmlns:w16se="http://schemas.microsoft.com/office/word/2015/wordml/symex" xmlns:wpg="http://schemas.microsoft.com/office/word/2010/wordprocessingGroup" xmlns:wpi="http://schemas.microsoft.com/office/word/2010/wordprocessingInk" xmlns:wne="http://schemas.microsoft.com/office/word/2006/wordml" xmlns:wps="http://schemas.microsoft.com/office/word/2010/wordprocessingShape" mc:Ignorable="w14 w15 w16se wp14">
+<w:numbering xmlns:wpc="http://schemas.microsoft.com/office/word/2010/wordprocessingCanvas" xmlns:cx="http://schemas.microsoft.com/office/drawing/2014/chartex" xmlns:cx1="http://schemas.microsoft.com/office/drawing/2015/9/8/chartex" xmlns:cx2="http://schemas.microsoft.com/office/drawing/2015/10/21/chartex" xmlns:cx3="http://schemas.microsoft.com/office/drawing/2016/5/9/chartex" xmlns:cx4="http://schemas.microsoft.com/office/drawing/2016/5/10/chartex" xmlns:cx5="http://schemas.microsoft.com/office/drawing/2016/5/11/chartex" xmlns:cx6="http://schemas.microsoft.com/office/drawing/2016/5/12/chartex" xmlns:cx7="http://schemas.microsoft.com/office/drawing/2016/5/13/chartex" xmlns:cx8="http://schemas.microsoft.com/office/drawing/2016/5/14/chartex" xmlns:mc="http://schemas.openxmlformats.org/markup-compatibility/2006" xmlns:aink="http://schemas.microsoft.com/office/drawing/2016/ink" xmlns:am3d="http://schemas.microsoft.com/office/drawing/2017/model3d" xmlns:o="urn:schemas-microsoft-com:office:office" xmlns:r="http://schemas.openxmlformats.org/officeDocument/2006/relationships" xmlns:m="http://schemas.openxmlformats.org/officeDocument/2006/math" xmlns:v="urn:schemas-microsoft-com:vml" xmlns:wp14="http://schemas.microsoft.com/office/word/2010/wordprocessingDrawing" xmlns:wp="http://schemas.openxmlformats.org/drawingml/2006/wordprocessingDrawing" xmlns:w10="urn:schemas-microsoft-com:office:word" xmlns:w="http://schemas.openxmlformats.org/wordprocessingml/2006/main" xmlns:w14="http://schemas.microsoft.com/office/word/2010/wordml" xmlns:w15="http://schemas.microsoft.com/office/word/2012/wordml" xmlns:w16cex="http://schemas.microsoft.com/office/word/2018/wordml/cex" xmlns:w16cid="http://schemas.microsoft.com/office/word/2016/wordml/cid" xmlns:w16="http://schemas.microsoft.com/office/word/2018/wordml" xmlns:w16sdtdh="http://schemas.microsoft.com/office/word/2020/wordml/sdtdatahash" xmlns:w16se="http://schemas.microsoft.com/office/word/2015/wordml/symex" xmlns:wpg="http://schemas.microsoft.com/office/word/2010/wordprocessingGroup" xmlns:wpi="http://schemas.microsoft.com/office/word/2010/wordprocessingInk" xmlns:wne="http://schemas.microsoft.com/office/word/2006/wordml" xmlns:wps="http://schemas.microsoft.com/office/word/2010/wordprocessingShape" mc:Ignorable="w14 w15 w16se w16cid w16 w16cex w16sdtdh wp14">
   <w:abstractNum w:abstractNumId="0" w15:restartNumberingAfterBreak="0">
     <w:nsid w:val="FFFFFF88"/>
     <w:multiLevelType w:val="singleLevel"/>
@@ -16155,7 +17030,7 @@
 </file>
 
 <file path=word/styles.xml><?xml version="1.0" encoding="utf-8"?>
-<w:styles xmlns:mc="http://schemas.openxmlformats.org/markup-compatibility/2006" xmlns:r="http://schemas.openxmlformats.org/officeDocument/2006/relationships" xmlns:w="http://schemas.openxmlformats.org/wordprocessingml/2006/main" xmlns:w14="http://schemas.microsoft.com/office/word/2010/wordml" xmlns:w15="http://schemas.microsoft.com/office/word/2012/wordml" xmlns:w16se="http://schemas.microsoft.com/office/word/2015/wordml/symex" mc:Ignorable="w14 w15 w16se">
+<w:styles xmlns:mc="http://schemas.openxmlformats.org/markup-compatibility/2006" xmlns:r="http://schemas.openxmlformats.org/officeDocument/2006/relationships" xmlns:w="http://schemas.openxmlformats.org/wordprocessingml/2006/main" xmlns:w14="http://schemas.microsoft.com/office/word/2010/wordml" xmlns:w15="http://schemas.microsoft.com/office/word/2012/wordml" xmlns:w16cex="http://schemas.microsoft.com/office/word/2018/wordml/cex" xmlns:w16cid="http://schemas.microsoft.com/office/word/2016/wordml/cid" xmlns:w16="http://schemas.microsoft.com/office/word/2018/wordml" xmlns:w16sdtdh="http://schemas.microsoft.com/office/word/2020/wordml/sdtdatahash" xmlns:w16se="http://schemas.microsoft.com/office/word/2015/wordml/symex" mc:Ignorable="w14 w15 w16se w16cid w16 w16cex w16sdtdh">
   <w:docDefaults>
     <w:rPrDefault>
       <w:rPr>
@@ -16165,7 +17040,7 @@
     </w:rPrDefault>
     <w:pPrDefault/>
   </w:docDefaults>
-  <w:latentStyles w:defLockedState="0" w:defUIPriority="99" w:defSemiHidden="0" w:defUnhideWhenUsed="0" w:defQFormat="0" w:count="371">
+  <w:latentStyles w:defLockedState="0" w:defUIPriority="99" w:defSemiHidden="0" w:defUnhideWhenUsed="0" w:defQFormat="0" w:count="376">
     <w:lsdException w:name="Normal" w:uiPriority="0" w:qFormat="1"/>
     <w:lsdException w:name="heading 1" w:uiPriority="9" w:qFormat="1"/>
     <w:lsdException w:name="heading 2" w:uiPriority="9" w:qFormat="1"/>
@@ -16271,7 +17146,6 @@
     <w:lsdException w:name="HTML Sample" w:semiHidden="1" w:unhideWhenUsed="1"/>
     <w:lsdException w:name="HTML Typewriter" w:semiHidden="1" w:unhideWhenUsed="1"/>
     <w:lsdException w:name="HTML Variable" w:semiHidden="1" w:unhideWhenUsed="1"/>
-    <w:lsdException w:name="Normal Table" w:semiHidden="1" w:unhideWhenUsed="1"/>
     <w:lsdException w:name="annotation subject" w:semiHidden="1" w:unhideWhenUsed="1"/>
     <w:lsdException w:name="No List" w:semiHidden="1" w:unhideWhenUsed="1"/>
     <w:lsdException w:name="Outline List 1" w:semiHidden="1" w:unhideWhenUsed="1"/>
@@ -16314,11 +17188,8 @@
     <w:lsdException w:name="Table Contemporary" w:semiHidden="1" w:unhideWhenUsed="1"/>
     <w:lsdException w:name="Table Elegant" w:semiHidden="1" w:unhideWhenUsed="1"/>
     <w:lsdException w:name="Table Professional" w:semiHidden="1" w:unhideWhenUsed="1"/>
-    <w:lsdException w:name="Table Subtle 1" w:semiHidden="1" w:unhideWhenUsed="1"/>
     <w:lsdException w:name="Table Subtle 2" w:semiHidden="1" w:unhideWhenUsed="1"/>
     <w:lsdException w:name="Table Web 1" w:semiHidden="1" w:unhideWhenUsed="1"/>
-    <w:lsdException w:name="Table Web 2" w:semiHidden="1" w:unhideWhenUsed="1"/>
-    <w:lsdException w:name="Table Web 3" w:semiHidden="1" w:unhideWhenUsed="1"/>
     <w:lsdException w:name="Balloon Text" w:semiHidden="1" w:unhideWhenUsed="1"/>
     <w:lsdException w:name="Table Grid" w:uiPriority="59"/>
     <w:lsdException w:name="Table Theme" w:semiHidden="1" w:unhideWhenUsed="1"/>
@@ -16537,6 +17408,11 @@
     <w:lsdException w:name="List Table 5 Dark Accent 6" w:uiPriority="50"/>
     <w:lsdException w:name="List Table 6 Colorful Accent 6" w:uiPriority="51"/>
     <w:lsdException w:name="List Table 7 Colorful Accent 6" w:uiPriority="52"/>
+    <w:lsdException w:name="Mention" w:semiHidden="1" w:unhideWhenUsed="1"/>
+    <w:lsdException w:name="Smart Hyperlink" w:semiHidden="1" w:unhideWhenUsed="1"/>
+    <w:lsdException w:name="Hashtag" w:semiHidden="1" w:unhideWhenUsed="1"/>
+    <w:lsdException w:name="Unresolved Mention" w:semiHidden="1" w:unhideWhenUsed="1"/>
+    <w:lsdException w:name="Smart Link" w:semiHidden="1" w:unhideWhenUsed="1"/>
   </w:latentStyles>
   <w:style w:type="paragraph" w:default="1" w:styleId="Normal">
     <w:name w:val="Normal"/>

</xml_diff>

<commit_message>
feat: adicao do item 4.5 gerenciamento de configuração
</commit_message>
<xml_diff>
--- a/PFC_2025_Docs/PFC_Donate_v1.5.docx
+++ b/PFC_2025_Docs/PFC_Donate_v1.5.docx
@@ -1,6 +1,6 @@
 
 <file path=word/document.xml><?xml version="1.0" encoding="utf-8"?>
-<w:document xmlns:wpc="http://schemas.microsoft.com/office/word/2010/wordprocessingCanvas" xmlns:cx="http://schemas.microsoft.com/office/drawing/2014/chartex" xmlns:cx1="http://schemas.microsoft.com/office/drawing/2015/9/8/chartex" xmlns:cx2="http://schemas.microsoft.com/office/drawing/2015/10/21/chartex" xmlns:cx3="http://schemas.microsoft.com/office/drawing/2016/5/9/chartex" xmlns:cx4="http://schemas.microsoft.com/office/drawing/2016/5/10/chartex" xmlns:cx5="http://schemas.microsoft.com/office/drawing/2016/5/11/chartex" xmlns:cx6="http://schemas.microsoft.com/office/drawing/2016/5/12/chartex" xmlns:cx7="http://schemas.microsoft.com/office/drawing/2016/5/13/chartex" xmlns:cx8="http://schemas.microsoft.com/office/drawing/2016/5/14/chartex" xmlns:mc="http://schemas.openxmlformats.org/markup-compatibility/2006" xmlns:aink="http://schemas.microsoft.com/office/drawing/2016/ink" xmlns:am3d="http://schemas.microsoft.com/office/drawing/2017/model3d" xmlns:o="urn:schemas-microsoft-com:office:office" xmlns:r="http://schemas.openxmlformats.org/officeDocument/2006/relationships" xmlns:m="http://schemas.openxmlformats.org/officeDocument/2006/math" xmlns:v="urn:schemas-microsoft-com:vml" xmlns:wp14="http://schemas.microsoft.com/office/word/2010/wordprocessingDrawing" xmlns:wp="http://schemas.openxmlformats.org/drawingml/2006/wordprocessingDrawing" xmlns:w10="urn:schemas-microsoft-com:office:word" xmlns:w="http://schemas.openxmlformats.org/wordprocessingml/2006/main" xmlns:w14="http://schemas.microsoft.com/office/word/2010/wordml" xmlns:w15="http://schemas.microsoft.com/office/word/2012/wordml" xmlns:w16cex="http://schemas.microsoft.com/office/word/2018/wordml/cex" xmlns:w16cid="http://schemas.microsoft.com/office/word/2016/wordml/cid" xmlns:w16="http://schemas.microsoft.com/office/word/2018/wordml" xmlns:w16sdtdh="http://schemas.microsoft.com/office/word/2020/wordml/sdtdatahash" xmlns:w16se="http://schemas.microsoft.com/office/word/2015/wordml/symex" xmlns:wpg="http://schemas.microsoft.com/office/word/2010/wordprocessingGroup" xmlns:wpi="http://schemas.microsoft.com/office/word/2010/wordprocessingInk" xmlns:wne="http://schemas.microsoft.com/office/word/2006/wordml" xmlns:wps="http://schemas.microsoft.com/office/word/2010/wordprocessingShape" mc:Ignorable="w14 w15 w16se w16cid w16 w16cex w16sdtdh wp14">
+<w:document xmlns:wpc="http://schemas.microsoft.com/office/word/2010/wordprocessingCanvas" xmlns:mc="http://schemas.openxmlformats.org/markup-compatibility/2006" xmlns:o="urn:schemas-microsoft-com:office:office" xmlns:r="http://schemas.openxmlformats.org/officeDocument/2006/relationships" xmlns:m="http://schemas.openxmlformats.org/officeDocument/2006/math" xmlns:v="urn:schemas-microsoft-com:vml" xmlns:wp14="http://schemas.microsoft.com/office/word/2010/wordprocessingDrawing" xmlns:wp="http://schemas.openxmlformats.org/drawingml/2006/wordprocessingDrawing" xmlns:w10="urn:schemas-microsoft-com:office:word" xmlns:w="http://schemas.openxmlformats.org/wordprocessingml/2006/main" xmlns:w14="http://schemas.microsoft.com/office/word/2010/wordml" xmlns:wpg="http://schemas.microsoft.com/office/word/2010/wordprocessingGroup" xmlns:wpi="http://schemas.microsoft.com/office/word/2010/wordprocessingInk" xmlns:wne="http://schemas.microsoft.com/office/word/2006/wordml" xmlns:wps="http://schemas.microsoft.com/office/word/2010/wordprocessingShape" mc:Ignorable="w14 wp14">
   <w:body>
     <w:p>
       <w:pPr>
@@ -4615,8 +4615,8 @@
       <w:pPr>
         <w:pStyle w:val="EstiloFonte12NegritoCentralizado"/>
         <w:sectPr>
-          <w:headerReference w:type="even" r:id="rId8"/>
-          <w:headerReference w:type="default" r:id="rId9"/>
+          <w:headerReference w:type="even" r:id="rId9"/>
+          <w:headerReference w:type="default" r:id="rId10"/>
           <w:pgSz w:w="11907" w:h="16840" w:code="9"/>
           <w:pgMar w:top="1701" w:right="1134" w:bottom="1134" w:left="1701" w:header="709" w:footer="709" w:gutter="0"/>
           <w:pgNumType w:fmt="lowerRoman"/>
@@ -4642,9 +4642,6 @@
       <w:bookmarkEnd w:id="1"/>
     </w:p>
     <w:p>
-      <w:pPr>
-        <w:pStyle w:val="NormalWeb"/>
-      </w:pPr>
       <w:r>
         <w:t xml:space="preserve">O leite humano materno é um alimento essencial para salvar vidas de </w:t>
       </w:r>
@@ -4724,11 +4721,11 @@
         <w:t xml:space="preserve"> </w:t>
       </w:r>
       <w:r>
-        <w:t xml:space="preserve">Descreve o gerenciamento do projeto, modelo de ciclo de vida, recursos necessários e o relatório de desempenho da Fase 1. O Capitulo 5 aborda os requisitos funcionais e suas subseções e analises dos requisitos e suas subseções. O Capitulo de Conclusão descreve a conclusão </w:t>
+        <w:t xml:space="preserve">Descreve o gerenciamento do projeto, modelo de ciclo de vida, recursos necessários e o relatório de </w:t>
       </w:r>
       <w:r>
         <w:lastRenderedPageBreak/>
-        <w:t>parcial de cada fase e por fim o Capitulo de Referencias Inclui todas as fontes de referências utilizadas no documento, ordenadas alfabeticamente pelo sobrenome do autor.</w:t>
+        <w:t>desempenho da Fase 1. O Capitulo 5 aborda os requisitos funcionais e suas subseções e analises dos requisitos e suas subseções. O Capitulo de Conclusão descreve a conclusão parcial de cada fase e por fim o Capitulo de Referencias Inclui todas as fontes de referências utilizadas no documento, ordenadas alfabeticamente pelo sobrenome do autor.</w:t>
       </w:r>
     </w:p>
     <w:p>
@@ -4898,17 +4895,11 @@
       <w:bookmarkEnd w:id="4"/>
     </w:p>
     <w:p>
-      <w:pPr>
-        <w:pStyle w:val="NormalWeb"/>
-      </w:pPr>
       <w:r>
         <w:t>Os Bancos de Leite Humano (BLHs) são instituições especializadas que têm como principal função coletar, processar, armazenar e distribuir leite humano doado por mulheres lactantes. Esse leite é destinado, principalmente, a recém-nascidos prematuros ou de baixo peso que, por algum motivo, não podem ser alimentados diretamente pelas próprias mães</w:t>
       </w:r>
       <w:r>
-        <w:t xml:space="preserve"> (R</w:t>
-      </w:r>
-      <w:r>
-        <w:t>BLH-BR, 2023).</w:t>
+        <w:t xml:space="preserve"> (RBLH-BR, 2023).</w:t>
       </w:r>
     </w:p>
     <w:p>
@@ -5130,7 +5121,7 @@
                     </pic:cNvPicPr>
                   </pic:nvPicPr>
                   <pic:blipFill>
-                    <a:blip r:embed="rId10" cstate="print">
+                    <a:blip r:embed="rId11" cstate="print">
                       <a:extLst>
                         <a:ext uri="{28A0092B-C50C-407E-A947-70E740481C1C}">
                           <a14:useLocalDpi xmlns:a14="http://schemas.microsoft.com/office/drawing/2010/main" val="0"/>
@@ -5174,27 +5165,14 @@
       <w:r>
         <w:t xml:space="preserve">FIGURA </w:t>
       </w:r>
-      <w:r>
-        <w:fldChar w:fldCharType="begin"/>
-      </w:r>
-      <w:r>
-        <w:instrText xml:space="preserve"> SEQ FIGURA \* ARABIC </w:instrText>
-      </w:r>
-      <w:r>
-        <w:fldChar w:fldCharType="separate"/>
-      </w:r>
-      <w:r>
-        <w:rPr>
-          <w:noProof/>
-        </w:rPr>
-        <w:t>1</w:t>
-      </w:r>
-      <w:r>
-        <w:rPr>
-          <w:noProof/>
-        </w:rPr>
-        <w:fldChar w:fldCharType="end"/>
-      </w:r>
+      <w:fldSimple w:instr=" SEQ FIGURA \* ARABIC ">
+        <w:r>
+          <w:rPr>
+            <w:noProof/>
+          </w:rPr>
+          <w:t>1</w:t>
+        </w:r>
+      </w:fldSimple>
       <w:r>
         <w:t xml:space="preserve"> – Aplicativo Doe Leite</w:t>
       </w:r>
@@ -5302,9 +5280,9 @@
     <w:p>
       <w:pPr>
         <w:sectPr>
-          <w:headerReference w:type="even" r:id="rId11"/>
-          <w:headerReference w:type="default" r:id="rId12"/>
-          <w:headerReference w:type="first" r:id="rId13"/>
+          <w:headerReference w:type="even" r:id="rId12"/>
+          <w:headerReference w:type="default" r:id="rId13"/>
+          <w:headerReference w:type="first" r:id="rId14"/>
           <w:pgSz w:w="11907" w:h="16840" w:code="9"/>
           <w:pgMar w:top="1701" w:right="1134" w:bottom="1134" w:left="1701" w:header="709" w:footer="709" w:gutter="0"/>
           <w:cols w:space="708"/>
@@ -6247,6 +6225,7 @@
           </w:tcPr>
           <w:p>
             <w:r>
+              <w:lastRenderedPageBreak/>
               <w:t>E</w:t>
             </w:r>
             <w:r>
@@ -6483,27 +6462,14 @@
       <w:r>
         <w:t xml:space="preserve">QUADRO </w:t>
       </w:r>
-      <w:r>
-        <w:fldChar w:fldCharType="begin"/>
-      </w:r>
-      <w:r>
-        <w:instrText xml:space="preserve"> SEQ QUADRO \* ARABIC </w:instrText>
-      </w:r>
-      <w:r>
-        <w:fldChar w:fldCharType="separate"/>
-      </w:r>
-      <w:r>
-        <w:rPr>
-          <w:noProof/>
-        </w:rPr>
-        <w:t>1</w:t>
-      </w:r>
-      <w:r>
-        <w:rPr>
-          <w:noProof/>
-        </w:rPr>
-        <w:fldChar w:fldCharType="end"/>
-      </w:r>
+      <w:fldSimple w:instr=" SEQ QUADRO \* ARABIC ">
+        <w:r>
+          <w:rPr>
+            <w:noProof/>
+          </w:rPr>
+          <w:t>1</w:t>
+        </w:r>
+      </w:fldSimple>
       <w:r>
         <w:t xml:space="preserve"> </w:t>
       </w:r>
@@ -6935,13 +6901,7 @@
         <w:rPr>
           <w:lang w:val="en-US"/>
         </w:rPr>
-        <w:t xml:space="preserve"> </w:t>
-      </w:r>
-      <w:r>
-        <w:rPr>
-          <w:lang w:val="en-US"/>
-        </w:rPr>
-        <w:t xml:space="preserve"> 401429</w:t>
+        <w:t xml:space="preserve">  401429</w:t>
       </w:r>
       <w:r>
         <w:rPr>
@@ -7063,19 +7023,7 @@
         <w:rPr>
           <w:lang w:val="en-US"/>
         </w:rPr>
-        <w:t xml:space="preserve">ntel </w:t>
-      </w:r>
-      <w:r>
-        <w:rPr>
-          <w:lang w:val="en-US"/>
-        </w:rPr>
-        <w:t>i5</w:t>
-      </w:r>
-      <w:r>
-        <w:rPr>
-          <w:lang w:val="en-US"/>
-        </w:rPr>
-        <w:t xml:space="preserve"> 12ªGen </w:t>
+        <w:t xml:space="preserve">ntel i5 12ªGen </w:t>
       </w:r>
     </w:p>
     <w:p>
@@ -7204,85 +7152,235 @@
     </w:p>
     <w:p>
       <w:r>
-        <w:rPr>
-          <w:highlight w:val="yellow"/>
-        </w:rPr>
-        <w:t xml:space="preserve">Descreva </w:t>
-      </w:r>
-      <w:r>
-        <w:rPr>
-          <w:highlight w:val="yellow"/>
-        </w:rPr>
-        <w:t xml:space="preserve">os </w:t>
-      </w:r>
-      <w:r>
-        <w:rPr>
-          <w:highlight w:val="yellow"/>
-        </w:rPr>
-        <w:t>papéis e responsabilidades, como são feitos a identificação e o versionamento de cada artefato produzido, a organização do repositório, as ferramentas de software utilizadas para controle das versões. Coloque figura</w:t>
-      </w:r>
-      <w:r>
-        <w:rPr>
-          <w:highlight w:val="yellow"/>
-        </w:rPr>
-        <w:t>(</w:t>
-      </w:r>
-      <w:r>
-        <w:rPr>
-          <w:highlight w:val="yellow"/>
-        </w:rPr>
-        <w:t>s</w:t>
-      </w:r>
-      <w:r>
-        <w:rPr>
-          <w:highlight w:val="yellow"/>
-        </w:rPr>
-        <w:t>)</w:t>
-      </w:r>
-      <w:r>
-        <w:rPr>
-          <w:highlight w:val="yellow"/>
-        </w:rPr>
-        <w:t xml:space="preserve"> para mostrar o(s) repositório(s)</w:t>
-      </w:r>
-      <w:r>
-        <w:rPr>
-          <w:highlight w:val="yellow"/>
-        </w:rPr>
-        <w:t xml:space="preserve"> criado</w:t>
-      </w:r>
-      <w:r>
-        <w:rPr>
-          <w:highlight w:val="yellow"/>
-        </w:rPr>
-        <w:t>(</w:t>
-      </w:r>
-      <w:r>
-        <w:rPr>
-          <w:highlight w:val="yellow"/>
-        </w:rPr>
-        <w:t>s</w:t>
-      </w:r>
-      <w:r>
-        <w:rPr>
-          <w:highlight w:val="yellow"/>
-        </w:rPr>
-        <w:t>)</w:t>
-      </w:r>
-      <w:r>
-        <w:rPr>
-          <w:highlight w:val="yellow"/>
-        </w:rPr>
-        <w:t>.</w:t>
-      </w:r>
-      <w:r>
-        <w:t xml:space="preserve"> </w:t>
-      </w:r>
-    </w:p>
-    <w:p>
-      <w:r>
-        <w:t xml:space="preserve"> </w:t>
-      </w:r>
+        <w:t xml:space="preserve">Para manter a organização e o controle dos arquivos produzidos ao longo do desenvolvimento do projeto, foi utilizado o sistema de controle de versão Git, com o repositório hospedado no GitHub. Essa escolha permitiu registrar todas as alterações realizadas, facilitando o acompanhamento da evolução dos documentos, códigos e diagramas, além de garantir que todos os integrantes tivessem acesso às </w:t>
+      </w:r>
+      <w:r>
+        <w:t>versões atualizadas do projeto.</w:t>
+      </w:r>
+    </w:p>
+    <w:p>
+      <w:r>
+        <w:t xml:space="preserve">Os membros da equipe — Lucas dos Reis Severini, Dilton Thales Melo da Silva e Mateus Boche Daniel — participaram de forma igualitária em todas as etapas, colaborando tanto na documentação quanto na construção do sistema. Todas as atividades foram feitas em conjunto, com foco na cooperação, revisão mútua e melhoria contínua do conteúdo. A divisão </w:t>
+      </w:r>
+      <w:r>
+        <w:lastRenderedPageBreak/>
+        <w:t>do trabalho foi feita de forma equilibrada, e os três participaram ativamente do uso do repositório, edição dos arqui</w:t>
+      </w:r>
+      <w:r>
+        <w:t>vos e controle de versões.</w:t>
+      </w:r>
+    </w:p>
+    <w:p>
+      <w:r>
+        <w:t>Cada artefato produzido, como textos, códigos, imagens e diagramas, foi identificado por nome e salvo com versionamento no GitHub. Sempre que uma alteração era realizada, um commit era criado com uma mensagem clara, informando o que foi modificado, por quem e em qual data. Isso possibilitou um acompanhamento completo das evoluções do projeto, além de permitir retornar a versões an</w:t>
+      </w:r>
+      <w:r>
+        <w:t>teriores sempre que necessário.</w:t>
+      </w:r>
+    </w:p>
+    <w:p>
+      <w:r>
+        <w:t>O repositório foi organizado com pastas bem definidas, visando facilitar a navegação e manter a estrutura limpa. As principais pastas criadas foram:</w:t>
+      </w:r>
+    </w:p>
+    <w:p>
+      <w:r>
+        <w:drawing>
+          <wp:inline distT="0" distB="0" distL="0" distR="0" wp14:anchorId="028F0E5D" wp14:editId="4526BD88">
+            <wp:extent cx="5612130" cy="542290"/>
+            <wp:effectExtent l="0" t="0" r="7620" b="0"/>
+            <wp:docPr id="1" name="Imagem 1"/>
+            <wp:cNvGraphicFramePr>
+              <a:graphicFrameLocks xmlns:a="http://schemas.openxmlformats.org/drawingml/2006/main" noChangeAspect="1"/>
+            </wp:cNvGraphicFramePr>
+            <a:graphic xmlns:a="http://schemas.openxmlformats.org/drawingml/2006/main">
+              <a:graphicData uri="http://schemas.openxmlformats.org/drawingml/2006/picture">
+                <pic:pic xmlns:pic="http://schemas.openxmlformats.org/drawingml/2006/picture">
+                  <pic:nvPicPr>
+                    <pic:cNvPr id="0" name=""/>
+                    <pic:cNvPicPr/>
+                  </pic:nvPicPr>
+                  <pic:blipFill>
+                    <a:blip r:embed="rId15"/>
+                    <a:stretch>
+                      <a:fillRect/>
+                    </a:stretch>
+                  </pic:blipFill>
+                  <pic:spPr>
+                    <a:xfrm>
+                      <a:off x="0" y="0"/>
+                      <a:ext cx="5612130" cy="542290"/>
+                    </a:xfrm>
+                    <a:prstGeom prst="rect">
+                      <a:avLst/>
+                    </a:prstGeom>
+                  </pic:spPr>
+                </pic:pic>
+              </a:graphicData>
+            </a:graphic>
+          </wp:inline>
+        </w:drawing>
+      </w:r>
+    </w:p>
+    <w:p>
+      <w:pPr>
+        <w:pStyle w:val="Legenda"/>
+      </w:pPr>
+      <w:r>
+        <w:t xml:space="preserve">FIGURA </w:t>
+      </w:r>
+      <w:r>
+        <w:t>2</w:t>
+      </w:r>
+      <w:r>
+        <w:t xml:space="preserve"> – </w:t>
+      </w:r>
+      <w:r>
+        <w:t>Versionamento</w:t>
+      </w:r>
+    </w:p>
+    <w:p>
+      <w:r>
+        <w:t xml:space="preserve">Fonte: </w:t>
+      </w:r>
+      <w:r>
+        <w:t>Elaborada pelos autores</w:t>
+      </w:r>
+    </w:p>
+    <w:p>
+      <w:r>
+        <w:drawing>
+          <wp:inline distT="0" distB="0" distL="0" distR="0" wp14:anchorId="03841CC7" wp14:editId="7E50B5D0">
+            <wp:extent cx="5612130" cy="3240405"/>
+            <wp:effectExtent l="0" t="0" r="7620" b="0"/>
+            <wp:docPr id="2" name="Imagem 2"/>
+            <wp:cNvGraphicFramePr>
+              <a:graphicFrameLocks xmlns:a="http://schemas.openxmlformats.org/drawingml/2006/main" noChangeAspect="1"/>
+            </wp:cNvGraphicFramePr>
+            <a:graphic xmlns:a="http://schemas.openxmlformats.org/drawingml/2006/main">
+              <a:graphicData uri="http://schemas.openxmlformats.org/drawingml/2006/picture">
+                <pic:pic xmlns:pic="http://schemas.openxmlformats.org/drawingml/2006/picture">
+                  <pic:nvPicPr>
+                    <pic:cNvPr id="0" name=""/>
+                    <pic:cNvPicPr/>
+                  </pic:nvPicPr>
+                  <pic:blipFill>
+                    <a:blip r:embed="rId16"/>
+                    <a:stretch>
+                      <a:fillRect/>
+                    </a:stretch>
+                  </pic:blipFill>
+                  <pic:spPr>
+                    <a:xfrm>
+                      <a:off x="0" y="0"/>
+                      <a:ext cx="5612130" cy="3240405"/>
+                    </a:xfrm>
+                    <a:prstGeom prst="rect">
+                      <a:avLst/>
+                    </a:prstGeom>
+                  </pic:spPr>
+                </pic:pic>
+              </a:graphicData>
+            </a:graphic>
+          </wp:inline>
+        </w:drawing>
+      </w:r>
+    </w:p>
+    <w:p>
+      <w:pPr>
+        <w:pStyle w:val="Legenda"/>
+      </w:pPr>
+      <w:r>
+        <w:t xml:space="preserve">FIGURA </w:t>
+      </w:r>
+      <w:r>
+        <w:t>3</w:t>
+      </w:r>
+      <w:r>
+        <w:t xml:space="preserve"> – </w:t>
+      </w:r>
+      <w:r>
+        <w:t>Versionamento</w:t>
+      </w:r>
+    </w:p>
+    <w:p>
+      <w:r>
+        <w:t xml:space="preserve">Fonte: </w:t>
+      </w:r>
+      <w:r>
+        <w:t>Elaborada pelos autores</w:t>
+      </w:r>
+    </w:p>
+    <w:p/>
+    <w:p>
+      <w:r>
+        <w:lastRenderedPageBreak/>
+        <w:drawing>
+          <wp:inline distT="0" distB="0" distL="0" distR="0" wp14:anchorId="3456A6E5" wp14:editId="7B4D60C0">
+            <wp:extent cx="5612130" cy="1414145"/>
+            <wp:effectExtent l="0" t="0" r="7620" b="0"/>
+            <wp:docPr id="4" name="Imagem 4"/>
+            <wp:cNvGraphicFramePr>
+              <a:graphicFrameLocks xmlns:a="http://schemas.openxmlformats.org/drawingml/2006/main" noChangeAspect="1"/>
+            </wp:cNvGraphicFramePr>
+            <a:graphic xmlns:a="http://schemas.openxmlformats.org/drawingml/2006/main">
+              <a:graphicData uri="http://schemas.openxmlformats.org/drawingml/2006/picture">
+                <pic:pic xmlns:pic="http://schemas.openxmlformats.org/drawingml/2006/picture">
+                  <pic:nvPicPr>
+                    <pic:cNvPr id="0" name=""/>
+                    <pic:cNvPicPr/>
+                  </pic:nvPicPr>
+                  <pic:blipFill>
+                    <a:blip r:embed="rId17"/>
+                    <a:stretch>
+                      <a:fillRect/>
+                    </a:stretch>
+                  </pic:blipFill>
+                  <pic:spPr>
+                    <a:xfrm>
+                      <a:off x="0" y="0"/>
+                      <a:ext cx="5612130" cy="1414145"/>
+                    </a:xfrm>
+                    <a:prstGeom prst="rect">
+                      <a:avLst/>
+                    </a:prstGeom>
+                  </pic:spPr>
+                </pic:pic>
+              </a:graphicData>
+            </a:graphic>
+          </wp:inline>
+        </w:drawing>
+      </w:r>
+    </w:p>
+    <w:p>
+      <w:pPr>
+        <w:pStyle w:val="Legenda"/>
+      </w:pPr>
+      <w:r>
+        <w:t xml:space="preserve">FIGURA </w:t>
+      </w:r>
+      <w:r>
+        <w:t>2</w:t>
+      </w:r>
+      <w:r>
+        <w:t xml:space="preserve"> – </w:t>
+      </w:r>
+      <w:r>
+        <w:t>Versionamento</w:t>
+      </w:r>
+    </w:p>
+    <w:p>
+      <w:r>
+        <w:t xml:space="preserve">Fonte: </w:t>
+      </w:r>
+      <w:r>
+        <w:t>Elaborada pelos autores</w:t>
+      </w:r>
+    </w:p>
+    <w:p/>
+    <w:p>
+      <w:bookmarkStart w:id="21" w:name="_GoBack"/>
+      <w:bookmarkEnd w:id="21"/>
     </w:p>
     <w:p>
       <w:r>
@@ -7293,9 +7391,9 @@
       <w:pPr>
         <w:pStyle w:val="Ttulo1"/>
       </w:pPr>
-      <w:bookmarkStart w:id="21" w:name="_Toc192060090"/>
-      <w:bookmarkStart w:id="22" w:name="_Toc192060091"/>
-      <w:bookmarkStart w:id="23" w:name="_Toc198284606"/>
+      <w:bookmarkStart w:id="22" w:name="_Toc192060090"/>
+      <w:bookmarkStart w:id="23" w:name="_Toc192060091"/>
+      <w:bookmarkStart w:id="24" w:name="_Toc198284606"/>
       <w:r>
         <w:lastRenderedPageBreak/>
         <w:t xml:space="preserve">5 </w:t>
@@ -7309,9 +7407,9 @@
       <w:r>
         <w:t xml:space="preserve"> REQUISITOS</w:t>
       </w:r>
-      <w:bookmarkEnd w:id="21"/>
       <w:bookmarkEnd w:id="22"/>
       <w:bookmarkEnd w:id="23"/>
+      <w:bookmarkEnd w:id="24"/>
     </w:p>
     <w:p>
       <w:r>
@@ -7352,8 +7450,8 @@
       <w:pPr>
         <w:pStyle w:val="Ttulo2"/>
       </w:pPr>
-      <w:bookmarkStart w:id="24" w:name="_Toc192060093"/>
-      <w:bookmarkStart w:id="25" w:name="_Toc198284607"/>
+      <w:bookmarkStart w:id="25" w:name="_Toc192060093"/>
+      <w:bookmarkStart w:id="26" w:name="_Toc198284607"/>
       <w:r>
         <w:t>5.</w:t>
       </w:r>
@@ -7363,14 +7461,14 @@
       <w:r>
         <w:t xml:space="preserve"> REQUISITOS</w:t>
       </w:r>
-      <w:bookmarkEnd w:id="24"/>
+      <w:bookmarkEnd w:id="25"/>
       <w:r>
         <w:t xml:space="preserve"> DO SISTEMA</w:t>
       </w:r>
       <w:r>
         <w:t xml:space="preserve"> DE SOFTWARE</w:t>
       </w:r>
-      <w:bookmarkEnd w:id="25"/>
+      <w:bookmarkEnd w:id="26"/>
     </w:p>
     <w:p>
       <w:pPr>
@@ -7378,7 +7476,7 @@
           <w:color w:val="FF0000"/>
         </w:rPr>
       </w:pPr>
-      <w:bookmarkStart w:id="26" w:name="_Toc192060094"/>
+      <w:bookmarkStart w:id="27" w:name="_Toc192060094"/>
       <w:r>
         <w:t>Os requisitos do sistema de software definem as funcionalidades e restrições necessárias para o desenvolvimento da aplicação. Eles garantem que o sistema atenda às necessidades dos usuários e cumpra seu propósito de facilitar a doação de leite materno</w:t>
       </w:r>
@@ -7410,43 +7508,43 @@
       </w:r>
     </w:p>
     <w:p>
-      <w:bookmarkStart w:id="27" w:name="_Toc198201030"/>
+      <w:bookmarkStart w:id="28" w:name="_Toc198201030"/>
       <w:r>
         <w:t>A seguir, são apresentados os requisitos funcionais do sistema, organizados conforme sua classificação.</w:t>
       </w:r>
+      <w:bookmarkEnd w:id="28"/>
+    </w:p>
+    <w:p>
+      <w:pPr>
+        <w:pStyle w:val="Ttulo3"/>
+      </w:pPr>
+    </w:p>
+    <w:p>
+      <w:pPr>
+        <w:pStyle w:val="Ttulo3"/>
+      </w:pPr>
+      <w:bookmarkStart w:id="29" w:name="_Toc198284608"/>
+      <w:r>
+        <w:t>5.</w:t>
+      </w:r>
+      <w:r>
+        <w:t>1</w:t>
+      </w:r>
+      <w:r>
+        <w:t>.1 Requisitos F</w:t>
+      </w:r>
+      <w:r>
+        <w:t>uncionais</w:t>
+      </w:r>
       <w:bookmarkEnd w:id="27"/>
-    </w:p>
-    <w:p>
-      <w:pPr>
-        <w:pStyle w:val="Ttulo3"/>
-      </w:pPr>
-    </w:p>
-    <w:p>
-      <w:pPr>
-        <w:pStyle w:val="Ttulo3"/>
-      </w:pPr>
-      <w:bookmarkStart w:id="28" w:name="_Toc198284608"/>
-      <w:r>
-        <w:t>5.</w:t>
-      </w:r>
-      <w:r>
-        <w:t>1</w:t>
-      </w:r>
-      <w:r>
-        <w:t>.1 Requisitos F</w:t>
-      </w:r>
-      <w:r>
-        <w:t>uncionais</w:t>
-      </w:r>
-      <w:bookmarkEnd w:id="26"/>
-      <w:bookmarkEnd w:id="28"/>
+      <w:bookmarkEnd w:id="29"/>
     </w:p>
     <w:p>
       <w:pPr>
         <w:pStyle w:val="SemEspaamento"/>
         <w:spacing w:line="360" w:lineRule="auto"/>
       </w:pPr>
-      <w:bookmarkStart w:id="29" w:name="_Toc192060095"/>
+      <w:bookmarkStart w:id="30" w:name="_Toc192060095"/>
       <w:r>
         <w:t>Os requisitos funcionais descrevem as funcionalidades que o sistema deve oferecer para atender às necessidades dos usuários. Eles foram classificados de acordo com sua prioridade, podendo ser essenciais, importantes ou desejáveis.</w:t>
       </w:r>
@@ -8467,7 +8565,7 @@
       <w:pPr>
         <w:pStyle w:val="Ttulo3"/>
       </w:pPr>
-      <w:bookmarkStart w:id="30" w:name="_Toc198284609"/>
+      <w:bookmarkStart w:id="31" w:name="_Toc198284609"/>
       <w:r>
         <w:t>5.</w:t>
       </w:r>
@@ -8489,8 +8587,8 @@
       <w:r>
         <w:t>uncionais</w:t>
       </w:r>
-      <w:bookmarkEnd w:id="29"/>
       <w:bookmarkEnd w:id="30"/>
+      <w:bookmarkEnd w:id="31"/>
     </w:p>
     <w:p>
       <w:pPr>
@@ -8498,7 +8596,7 @@
           <w:color w:val="FF0000"/>
         </w:rPr>
       </w:pPr>
-      <w:bookmarkStart w:id="31" w:name="_Toc192060096"/>
+      <w:bookmarkStart w:id="32" w:name="_Toc192060096"/>
       <w:r>
         <w:t>Os requisitos não funcionais definem as propriedades e restrições do sistema, garantindo aspectos como desempenho, segurança e usabilidade. Esses requisitos são essenciais para a qualidade da aplicação</w:t>
       </w:r>
@@ -9336,12 +9434,12 @@
       <w:pPr>
         <w:pStyle w:val="Ttulo3"/>
       </w:pPr>
-      <w:bookmarkStart w:id="32" w:name="_Toc198284610"/>
+      <w:bookmarkStart w:id="33" w:name="_Toc198284610"/>
       <w:r>
         <w:lastRenderedPageBreak/>
         <w:t>5.1.3 Principais Regras de Negócio</w:t>
       </w:r>
-      <w:bookmarkEnd w:id="32"/>
+      <w:bookmarkEnd w:id="33"/>
     </w:p>
     <w:p>
       <w:r>
@@ -9534,11 +9632,11 @@
       <w:pPr>
         <w:pStyle w:val="Ttulo2"/>
       </w:pPr>
-      <w:bookmarkStart w:id="33" w:name="_Toc198284611"/>
+      <w:bookmarkStart w:id="34" w:name="_Toc198284611"/>
       <w:r>
         <w:t>5.2 ANÁLISE DOS REQUISITOS</w:t>
       </w:r>
-      <w:bookmarkEnd w:id="33"/>
+      <w:bookmarkEnd w:id="34"/>
     </w:p>
     <w:p>
       <w:pPr>
@@ -9549,18 +9647,18 @@
       <w:pPr>
         <w:pStyle w:val="Ttulo3"/>
       </w:pPr>
-      <w:bookmarkStart w:id="34" w:name="_Toc198284612"/>
+      <w:bookmarkStart w:id="35" w:name="_Toc198284612"/>
       <w:r>
         <w:t xml:space="preserve">5.2.1 </w:t>
       </w:r>
       <w:r>
         <w:t>Visão Funcional</w:t>
       </w:r>
-      <w:bookmarkEnd w:id="34"/>
-    </w:p>
-    <w:p>
-      <w:bookmarkStart w:id="35" w:name="_Toc192060098"/>
-      <w:bookmarkEnd w:id="31"/>
+      <w:bookmarkEnd w:id="35"/>
+    </w:p>
+    <w:p>
+      <w:bookmarkStart w:id="36" w:name="_Toc192060098"/>
+      <w:bookmarkEnd w:id="32"/>
       <w:r>
         <w:t xml:space="preserve">A visão funcional do sistema é baseada no modelo de casos de uso, que descreve as interações entre os usuários e o sistema. Essa abordagem permite entender as funcionalidades que o sistema deve oferecer de forma clara e objetiva, representando os principais fluxos de eventos e as interações que ocorrem no processo de doação de leite materno. </w:t>
       </w:r>
@@ -9588,7 +9686,7 @@
       </w:r>
     </w:p>
     <w:p>
-      <w:bookmarkStart w:id="36" w:name="_Toc192060097"/>
+      <w:bookmarkStart w:id="37" w:name="_Toc192060097"/>
       <w:r>
         <w:t xml:space="preserve">O modelo de casos de uso é constituído pelo diagrama de casos de uso e pela descrição dos fluxos de </w:t>
       </w:r>
@@ -9599,7 +9697,7 @@
         <w:t xml:space="preserve"> no Apêndice C.</w:t>
       </w:r>
     </w:p>
-    <w:bookmarkEnd w:id="36"/>
+    <w:bookmarkEnd w:id="37"/>
     <w:p>
       <w:r>
         <w:rPr>
@@ -9635,7 +9733,7 @@
       <w:pPr>
         <w:pStyle w:val="Ttulo3"/>
       </w:pPr>
-      <w:bookmarkStart w:id="37" w:name="_Toc198284613"/>
+      <w:bookmarkStart w:id="38" w:name="_Toc198284613"/>
       <w:r>
         <w:lastRenderedPageBreak/>
         <w:t>5.2.</w:t>
@@ -9652,12 +9750,12 @@
       <w:r>
         <w:t>dos Dados</w:t>
       </w:r>
-      <w:bookmarkEnd w:id="37"/>
-    </w:p>
-    <w:p>
-      <w:bookmarkStart w:id="38" w:name="_Toc192060100"/>
-      <w:bookmarkStart w:id="39" w:name="_Toc192060099"/>
-      <w:bookmarkEnd w:id="35"/>
+      <w:bookmarkEnd w:id="38"/>
+    </w:p>
+    <w:p>
+      <w:bookmarkStart w:id="39" w:name="_Toc192060100"/>
+      <w:bookmarkStart w:id="40" w:name="_Toc192060099"/>
+      <w:bookmarkEnd w:id="36"/>
       <w:r>
         <w:t xml:space="preserve"> </w:t>
       </w:r>
@@ -9706,16 +9804,16 @@
       <w:r>
         <w:t>.</w:t>
       </w:r>
-      <w:bookmarkEnd w:id="38"/>
+      <w:bookmarkEnd w:id="39"/>
     </w:p>
     <w:p/>
     <w:p>
       <w:pPr>
         <w:pStyle w:val="Ttulo3"/>
       </w:pPr>
-      <w:bookmarkStart w:id="40" w:name="_Toc198284614"/>
-      <w:bookmarkStart w:id="41" w:name="_Toc192060101"/>
-      <w:bookmarkEnd w:id="39"/>
+      <w:bookmarkStart w:id="41" w:name="_Toc198284614"/>
+      <w:bookmarkStart w:id="42" w:name="_Toc192060101"/>
+      <w:bookmarkEnd w:id="40"/>
       <w:r>
         <w:t xml:space="preserve">5.2.3 </w:t>
       </w:r>
@@ -9734,10 +9832,10 @@
       <w:r>
         <w:t xml:space="preserve"> Usuário</w:t>
       </w:r>
-      <w:bookmarkEnd w:id="40"/>
-    </w:p>
-    <w:p>
-      <w:bookmarkStart w:id="42" w:name="_Toc2324123"/>
+      <w:bookmarkEnd w:id="41"/>
+    </w:p>
+    <w:p>
+      <w:bookmarkStart w:id="43" w:name="_Toc2324123"/>
       <w:r>
         <w:rPr>
           <w:highlight w:val="yellow"/>
@@ -9810,14 +9908,14 @@
         </w:rPr>
         <w:t>.</w:t>
       </w:r>
-      <w:bookmarkEnd w:id="42"/>
+      <w:bookmarkEnd w:id="43"/>
     </w:p>
     <w:p>
       <w:pPr>
         <w:sectPr>
-          <w:headerReference w:type="even" r:id="rId14"/>
-          <w:headerReference w:type="default" r:id="rId15"/>
-          <w:headerReference w:type="first" r:id="rId16"/>
+          <w:headerReference w:type="even" r:id="rId18"/>
+          <w:headerReference w:type="default" r:id="rId19"/>
+          <w:headerReference w:type="first" r:id="rId20"/>
           <w:pgSz w:w="11907" w:h="16840" w:code="9"/>
           <w:pgMar w:top="1701" w:right="1134" w:bottom="1134" w:left="1701" w:header="709" w:footer="709" w:gutter="0"/>
           <w:cols w:space="708"/>
@@ -9836,22 +9934,22 @@
       <w:pPr>
         <w:pStyle w:val="Ttulo1"/>
       </w:pPr>
-      <w:bookmarkStart w:id="43" w:name="_Toc198284615"/>
+      <w:bookmarkStart w:id="44" w:name="_Toc198284615"/>
       <w:r>
         <w:lastRenderedPageBreak/>
         <w:t>6 ARQUITETURA E PROJETO</w:t>
       </w:r>
-      <w:bookmarkEnd w:id="41"/>
+      <w:bookmarkEnd w:id="42"/>
       <w:r>
         <w:t xml:space="preserve"> DO SISTEMA</w:t>
       </w:r>
       <w:r>
         <w:t xml:space="preserve"> DE SOFTWARE</w:t>
       </w:r>
-      <w:bookmarkEnd w:id="43"/>
-    </w:p>
-    <w:p>
-      <w:bookmarkStart w:id="44" w:name="_Toc192060103"/>
+      <w:bookmarkEnd w:id="44"/>
+    </w:p>
+    <w:p>
+      <w:bookmarkStart w:id="45" w:name="_Toc192060103"/>
       <w:r>
         <w:t xml:space="preserve">Este capítulo aborda a arquitetura e o projeto do sistema de software desenvolvido com o propósito de facilitar, incentivar e ampliar a doação de leite materno, promovendo a conexão entre doadoras, profissionais de saúde e famílias beneficiadas. </w:t>
       </w:r>
@@ -9919,16 +10017,16 @@
       <w:pPr>
         <w:pStyle w:val="Ttulo2"/>
       </w:pPr>
-      <w:bookmarkStart w:id="45" w:name="_Toc198284616"/>
+      <w:bookmarkStart w:id="46" w:name="_Toc198284616"/>
       <w:r>
         <w:t>6.1 V</w:t>
       </w:r>
-      <w:bookmarkEnd w:id="44"/>
+      <w:bookmarkEnd w:id="45"/>
       <w:r>
         <w:t>ISÃO ESTRUTURAL</w:t>
       </w:r>
-      <w:bookmarkStart w:id="46" w:name="_Toc192060104"/>
-      <w:bookmarkEnd w:id="45"/>
+      <w:bookmarkStart w:id="47" w:name="_Toc192060104"/>
+      <w:bookmarkEnd w:id="46"/>
     </w:p>
     <w:p>
       <w:r>
@@ -10011,7 +10109,7 @@
       <w:pPr>
         <w:pStyle w:val="Ttulo3"/>
       </w:pPr>
-      <w:bookmarkStart w:id="47" w:name="_Toc198284617"/>
+      <w:bookmarkStart w:id="48" w:name="_Toc198284617"/>
       <w:r>
         <w:t xml:space="preserve">6.1.1 Diagrama de </w:t>
       </w:r>
@@ -10021,8 +10119,8 @@
       <w:r>
         <w:t>acotes</w:t>
       </w:r>
-      <w:bookmarkEnd w:id="46"/>
       <w:bookmarkEnd w:id="47"/>
+      <w:bookmarkEnd w:id="48"/>
     </w:p>
     <w:p>
       <w:r>
@@ -10427,8 +10525,8 @@
       <w:pPr>
         <w:pStyle w:val="Ttulo3"/>
       </w:pPr>
-      <w:bookmarkStart w:id="48" w:name="_Toc192060105"/>
-      <w:bookmarkStart w:id="49" w:name="_Toc198284618"/>
+      <w:bookmarkStart w:id="49" w:name="_Toc192060105"/>
+      <w:bookmarkStart w:id="50" w:name="_Toc198284618"/>
       <w:r>
         <w:t xml:space="preserve">6.1.2 Diagramas de </w:t>
       </w:r>
@@ -10438,8 +10536,8 @@
       <w:r>
         <w:t>lasses</w:t>
       </w:r>
-      <w:bookmarkEnd w:id="48"/>
       <w:bookmarkEnd w:id="49"/>
+      <w:bookmarkEnd w:id="50"/>
     </w:p>
     <w:p>
       <w:r>
@@ -10643,13 +10741,13 @@
       <w:pPr>
         <w:pStyle w:val="Ttulo2"/>
       </w:pPr>
-      <w:bookmarkStart w:id="50" w:name="_Toc192060106"/>
-      <w:bookmarkStart w:id="51" w:name="_Toc198284619"/>
+      <w:bookmarkStart w:id="51" w:name="_Toc192060106"/>
+      <w:bookmarkStart w:id="52" w:name="_Toc198284619"/>
       <w:r>
         <w:t>6.2 VISÃO COMPORTAMENTAL</w:t>
       </w:r>
-      <w:bookmarkEnd w:id="50"/>
       <w:bookmarkEnd w:id="51"/>
+      <w:bookmarkEnd w:id="52"/>
     </w:p>
     <w:p>
       <w:r>
@@ -10696,7 +10794,7 @@
       <w:pPr>
         <w:pStyle w:val="Ttulo3"/>
       </w:pPr>
-      <w:bookmarkStart w:id="52" w:name="_Toc198284620"/>
+      <w:bookmarkStart w:id="53" w:name="_Toc198284620"/>
       <w:r>
         <w:t xml:space="preserve">6.2.1 Projeto das </w:t>
       </w:r>
@@ -10709,7 +10807,7 @@
       <w:r>
         <w:t xml:space="preserve"> entre Objetos</w:t>
       </w:r>
-      <w:bookmarkEnd w:id="52"/>
+      <w:bookmarkEnd w:id="53"/>
     </w:p>
     <w:p>
       <w:r>
@@ -11054,7 +11152,7 @@
       <w:pPr>
         <w:pStyle w:val="Ttulo2"/>
       </w:pPr>
-      <w:bookmarkStart w:id="53" w:name="_Toc198284621"/>
+      <w:bookmarkStart w:id="54" w:name="_Toc198284621"/>
       <w:r>
         <w:lastRenderedPageBreak/>
         <w:t xml:space="preserve">6.3 VISÃO </w:t>
@@ -11065,7 +11163,7 @@
       <w:r>
         <w:t xml:space="preserve"> DADOS</w:t>
       </w:r>
-      <w:bookmarkEnd w:id="53"/>
+      <w:bookmarkEnd w:id="54"/>
     </w:p>
     <w:p>
       <w:r>
@@ -11118,14 +11216,14 @@
       <w:pPr>
         <w:pStyle w:val="Ttulo3"/>
       </w:pPr>
-      <w:bookmarkStart w:id="54" w:name="_Toc198284622"/>
+      <w:bookmarkStart w:id="55" w:name="_Toc198284622"/>
       <w:r>
         <w:t xml:space="preserve">6.3.1 Modelo </w:t>
       </w:r>
       <w:r>
         <w:t>Lógico</w:t>
       </w:r>
-      <w:bookmarkEnd w:id="54"/>
+      <w:bookmarkEnd w:id="55"/>
     </w:p>
     <w:p>
       <w:r>
@@ -11167,7 +11265,7 @@
       <w:pPr>
         <w:pStyle w:val="Ttulo3"/>
       </w:pPr>
-      <w:bookmarkStart w:id="55" w:name="_Toc198284623"/>
+      <w:bookmarkStart w:id="56" w:name="_Toc198284623"/>
       <w:r>
         <w:lastRenderedPageBreak/>
         <w:t>6.3.2 Dicionário de D</w:t>
@@ -11181,7 +11279,7 @@
       <w:r>
         <w:t>Lógico</w:t>
       </w:r>
-      <w:bookmarkEnd w:id="55"/>
+      <w:bookmarkEnd w:id="56"/>
     </w:p>
     <w:p>
       <w:r>
@@ -11795,7 +11893,7 @@
       <w:pPr>
         <w:pStyle w:val="Ttulo2"/>
       </w:pPr>
-      <w:bookmarkStart w:id="56" w:name="_Toc198284624"/>
+      <w:bookmarkStart w:id="57" w:name="_Toc198284624"/>
       <w:r>
         <w:t>6.</w:t>
       </w:r>
@@ -11805,10 +11903,10 @@
       <w:r>
         <w:t xml:space="preserve"> PROJETO DA INTERAÇÃO HUMANO-COMPUTADOR</w:t>
       </w:r>
-      <w:bookmarkEnd w:id="56"/>
-    </w:p>
-    <w:p>
-      <w:bookmarkStart w:id="57" w:name="_Toc198201049"/>
+      <w:bookmarkEnd w:id="57"/>
+    </w:p>
+    <w:p>
+      <w:bookmarkStart w:id="58" w:name="_Toc198201049"/>
       <w:r>
         <w:t>A interação humano-computador (</w:t>
       </w:r>
@@ -11827,13 +11925,13 @@
       <w:r>
         <w:t xml:space="preserve"> Donate.</w:t>
       </w:r>
-      <w:bookmarkEnd w:id="57"/>
+      <w:bookmarkEnd w:id="58"/>
     </w:p>
     <w:p>
       <w:pPr>
         <w:pStyle w:val="Ttulo3"/>
       </w:pPr>
-      <w:bookmarkStart w:id="58" w:name="_Toc198284625"/>
+      <w:bookmarkStart w:id="59" w:name="_Toc198284625"/>
       <w:r>
         <w:t>6.</w:t>
       </w:r>
@@ -11855,10 +11953,10 @@
       <w:r>
         <w:t>suário</w:t>
       </w:r>
-      <w:bookmarkEnd w:id="58"/>
-    </w:p>
-    <w:p>
-      <w:bookmarkStart w:id="59" w:name="_Toc192060119"/>
+      <w:bookmarkEnd w:id="59"/>
+    </w:p>
+    <w:p>
+      <w:bookmarkStart w:id="60" w:name="_Toc192060119"/>
       <w:r>
         <w:t>Existem ao menos</w:t>
       </w:r>
@@ -11895,7 +11993,7 @@
       <w:r>
         <w:br w:type="page"/>
       </w:r>
-      <w:bookmarkStart w:id="60" w:name="_Toc198284626"/>
+      <w:bookmarkStart w:id="61" w:name="_Toc198284626"/>
       <w:r>
         <w:lastRenderedPageBreak/>
         <w:t>6</w:t>
@@ -11903,7 +12001,7 @@
       <w:r>
         <w:t xml:space="preserve"> CONCLUSÃO</w:t>
       </w:r>
-      <w:bookmarkEnd w:id="60"/>
+      <w:bookmarkEnd w:id="61"/>
     </w:p>
     <w:p>
       <w:r>
@@ -11967,13 +12065,13 @@
       <w:pPr>
         <w:pStyle w:val="Ttulo1"/>
       </w:pPr>
-      <w:bookmarkStart w:id="61" w:name="_Toc198284627"/>
+      <w:bookmarkStart w:id="62" w:name="_Toc198284627"/>
       <w:r>
         <w:lastRenderedPageBreak/>
         <w:t>REFERÊNCIAS</w:t>
       </w:r>
-      <w:bookmarkEnd w:id="59"/>
-      <w:bookmarkEnd w:id="61"/>
+      <w:bookmarkEnd w:id="60"/>
+      <w:bookmarkEnd w:id="62"/>
     </w:p>
     <w:p>
       <w:pPr>
@@ -12665,13 +12763,13 @@
       <w:r>
         <w:br w:type="page"/>
       </w:r>
-      <w:bookmarkStart w:id="62" w:name="_Toc198284628"/>
-      <w:bookmarkStart w:id="63" w:name="_Toc192060120"/>
+      <w:bookmarkStart w:id="63" w:name="_Toc198284628"/>
+      <w:bookmarkStart w:id="64" w:name="_Toc192060120"/>
       <w:r>
         <w:lastRenderedPageBreak/>
         <w:t>OBRAS CONSULTADAS</w:t>
       </w:r>
-      <w:bookmarkEnd w:id="62"/>
+      <w:bookmarkEnd w:id="63"/>
       <w:r>
         <w:t xml:space="preserve"> </w:t>
       </w:r>
@@ -12704,14 +12802,14 @@
       <w:r>
         <w:br w:type="page"/>
       </w:r>
-      <w:bookmarkStart w:id="64" w:name="_Toc192060121"/>
-      <w:bookmarkStart w:id="65" w:name="_Toc198284629"/>
-      <w:bookmarkEnd w:id="63"/>
+      <w:bookmarkStart w:id="65" w:name="_Toc192060121"/>
+      <w:bookmarkStart w:id="66" w:name="_Toc198284629"/>
+      <w:bookmarkEnd w:id="64"/>
       <w:r>
         <w:lastRenderedPageBreak/>
         <w:t>APÊNDICE</w:t>
       </w:r>
-      <w:bookmarkEnd w:id="64"/>
+      <w:bookmarkEnd w:id="65"/>
       <w:r>
         <w:t xml:space="preserve"> A </w:t>
       </w:r>
@@ -12724,7 +12822,7 @@
       <w:r>
         <w:t>GERENCIAMENTO DO PROJETO</w:t>
       </w:r>
-      <w:bookmarkEnd w:id="65"/>
+      <w:bookmarkEnd w:id="66"/>
     </w:p>
     <w:p>
       <w:r>
@@ -12738,9 +12836,9 @@
       <w:r>
         <w:br w:type="page"/>
       </w:r>
-      <w:bookmarkStart w:id="66" w:name="_Toc198284630"/>
-      <w:bookmarkStart w:id="67" w:name="_Toc192060122"/>
-      <w:bookmarkStart w:id="68" w:name="_Toc284603410"/>
+      <w:bookmarkStart w:id="67" w:name="_Toc198284630"/>
+      <w:bookmarkStart w:id="68" w:name="_Toc192060122"/>
+      <w:bookmarkStart w:id="69" w:name="_Toc284603410"/>
       <w:r>
         <w:lastRenderedPageBreak/>
         <w:t>APÊNDICE B –</w:t>
@@ -12748,7 +12846,7 @@
       <w:r>
         <w:t xml:space="preserve"> RELATÓRIO DE DESEMPENHO</w:t>
       </w:r>
-      <w:bookmarkEnd w:id="66"/>
+      <w:bookmarkEnd w:id="67"/>
     </w:p>
     <w:p>
       <w:r>
@@ -12780,7 +12878,7 @@
       <w:r>
         <w:br w:type="page"/>
       </w:r>
-      <w:bookmarkStart w:id="69" w:name="_Toc198284631"/>
+      <w:bookmarkStart w:id="70" w:name="_Toc198284631"/>
       <w:r>
         <w:lastRenderedPageBreak/>
         <w:t xml:space="preserve">APÊNDICE C – </w:t>
@@ -12788,7 +12886,7 @@
       <w:r>
         <w:t>VISÃO FUNCIONAL</w:t>
       </w:r>
-      <w:bookmarkEnd w:id="69"/>
+      <w:bookmarkEnd w:id="70"/>
     </w:p>
     <w:p>
       <w:r>
@@ -12802,7 +12900,7 @@
       <w:r>
         <w:br w:type="page"/>
       </w:r>
-      <w:bookmarkStart w:id="70" w:name="_Toc198284632"/>
+      <w:bookmarkStart w:id="71" w:name="_Toc198284632"/>
       <w:r>
         <w:lastRenderedPageBreak/>
         <w:t xml:space="preserve">APÊNDICE D – </w:t>
@@ -12810,7 +12908,7 @@
       <w:r>
         <w:t>VISÃO DOS DADOS</w:t>
       </w:r>
-      <w:bookmarkEnd w:id="70"/>
+      <w:bookmarkEnd w:id="71"/>
     </w:p>
     <w:p>
       <w:r>
@@ -12826,12 +12924,12 @@
       <w:pPr>
         <w:pStyle w:val="Ttulo1"/>
       </w:pPr>
-      <w:bookmarkStart w:id="71" w:name="_Toc198284633"/>
+      <w:bookmarkStart w:id="72" w:name="_Toc198284633"/>
       <w:r>
         <w:lastRenderedPageBreak/>
         <w:t>APÊNDICE E – MODELO INICIAL DA INTERFACE DE USUÁRIO</w:t>
       </w:r>
-      <w:bookmarkEnd w:id="71"/>
+      <w:bookmarkEnd w:id="72"/>
     </w:p>
     <w:p>
       <w:r>
@@ -12853,7 +12951,7 @@
       <w:pPr>
         <w:pStyle w:val="Ttulo1"/>
       </w:pPr>
-      <w:bookmarkStart w:id="72" w:name="_Toc198284634"/>
+      <w:bookmarkStart w:id="73" w:name="_Toc198284634"/>
       <w:r>
         <w:lastRenderedPageBreak/>
         <w:t xml:space="preserve">APÊNDICE </w:t>
@@ -12870,7 +12968,7 @@
       <w:r>
         <w:t>ÕES ESTRUTURAL E COMPORTAMENTAL</w:t>
       </w:r>
-      <w:bookmarkEnd w:id="72"/>
+      <w:bookmarkEnd w:id="73"/>
     </w:p>
     <w:p>
       <w:r>
@@ -12893,7 +12991,7 @@
       <w:pPr>
         <w:pStyle w:val="Ttulo1"/>
       </w:pPr>
-      <w:bookmarkStart w:id="73" w:name="_Toc198284635"/>
+      <w:bookmarkStart w:id="74" w:name="_Toc198284635"/>
       <w:r>
         <w:lastRenderedPageBreak/>
         <w:t>A</w:t>
@@ -12910,7 +13008,7 @@
       <w:r>
         <w:t>RIOS</w:t>
       </w:r>
-      <w:bookmarkEnd w:id="73"/>
+      <w:bookmarkEnd w:id="74"/>
     </w:p>
     <w:p>
       <w:pPr>
@@ -12922,8 +13020,8 @@
       <w:r>
         <w:t>As entrevistas com os potenciais usuários do sistema encontram-se disponíveis na pasta “ApêndiceG” que acompanha este documento.</w:t>
       </w:r>
-      <w:bookmarkEnd w:id="67"/>
       <w:bookmarkEnd w:id="68"/>
+      <w:bookmarkEnd w:id="69"/>
     </w:p>
     <w:sectPr>
       <w:pgSz w:w="11907" w:h="16840" w:code="9"/>
@@ -12937,7 +13035,7 @@
 </file>
 
 <file path=word/endnotes.xml><?xml version="1.0" encoding="utf-8"?>
-<w:endnotes xmlns:wpc="http://schemas.microsoft.com/office/word/2010/wordprocessingCanvas" xmlns:cx="http://schemas.microsoft.com/office/drawing/2014/chartex" xmlns:cx1="http://schemas.microsoft.com/office/drawing/2015/9/8/chartex" xmlns:cx2="http://schemas.microsoft.com/office/drawing/2015/10/21/chartex" xmlns:cx3="http://schemas.microsoft.com/office/drawing/2016/5/9/chartex" xmlns:cx4="http://schemas.microsoft.com/office/drawing/2016/5/10/chartex" xmlns:cx5="http://schemas.microsoft.com/office/drawing/2016/5/11/chartex" xmlns:cx6="http://schemas.microsoft.com/office/drawing/2016/5/12/chartex" xmlns:cx7="http://schemas.microsoft.com/office/drawing/2016/5/13/chartex" xmlns:cx8="http://schemas.microsoft.com/office/drawing/2016/5/14/chartex" xmlns:mc="http://schemas.openxmlformats.org/markup-compatibility/2006" xmlns:aink="http://schemas.microsoft.com/office/drawing/2016/ink" xmlns:am3d="http://schemas.microsoft.com/office/drawing/2017/model3d" xmlns:o="urn:schemas-microsoft-com:office:office" xmlns:r="http://schemas.openxmlformats.org/officeDocument/2006/relationships" xmlns:m="http://schemas.openxmlformats.org/officeDocument/2006/math" xmlns:v="urn:schemas-microsoft-com:vml" xmlns:wp14="http://schemas.microsoft.com/office/word/2010/wordprocessingDrawing" xmlns:wp="http://schemas.openxmlformats.org/drawingml/2006/wordprocessingDrawing" xmlns:w10="urn:schemas-microsoft-com:office:word" xmlns:w="http://schemas.openxmlformats.org/wordprocessingml/2006/main" xmlns:w14="http://schemas.microsoft.com/office/word/2010/wordml" xmlns:w15="http://schemas.microsoft.com/office/word/2012/wordml" xmlns:w16cex="http://schemas.microsoft.com/office/word/2018/wordml/cex" xmlns:w16cid="http://schemas.microsoft.com/office/word/2016/wordml/cid" xmlns:w16="http://schemas.microsoft.com/office/word/2018/wordml" xmlns:w16sdtdh="http://schemas.microsoft.com/office/word/2020/wordml/sdtdatahash" xmlns:w16se="http://schemas.microsoft.com/office/word/2015/wordml/symex" xmlns:wpg="http://schemas.microsoft.com/office/word/2010/wordprocessingGroup" xmlns:wpi="http://schemas.microsoft.com/office/word/2010/wordprocessingInk" xmlns:wne="http://schemas.microsoft.com/office/word/2006/wordml" xmlns:wps="http://schemas.microsoft.com/office/word/2010/wordprocessingShape" mc:Ignorable="w14 w15 w16se w16cid w16 w16cex w16sdtdh wp14">
+<w:endnotes xmlns:wpc="http://schemas.microsoft.com/office/word/2010/wordprocessingCanvas" xmlns:mc="http://schemas.openxmlformats.org/markup-compatibility/2006" xmlns:o="urn:schemas-microsoft-com:office:office" xmlns:r="http://schemas.openxmlformats.org/officeDocument/2006/relationships" xmlns:m="http://schemas.openxmlformats.org/officeDocument/2006/math" xmlns:v="urn:schemas-microsoft-com:vml" xmlns:wp14="http://schemas.microsoft.com/office/word/2010/wordprocessingDrawing" xmlns:wp="http://schemas.openxmlformats.org/drawingml/2006/wordprocessingDrawing" xmlns:w10="urn:schemas-microsoft-com:office:word" xmlns:w="http://schemas.openxmlformats.org/wordprocessingml/2006/main" xmlns:w14="http://schemas.microsoft.com/office/word/2010/wordml" xmlns:wpg="http://schemas.microsoft.com/office/word/2010/wordprocessingGroup" xmlns:wpi="http://schemas.microsoft.com/office/word/2010/wordprocessingInk" xmlns:wne="http://schemas.microsoft.com/office/word/2006/wordml" xmlns:wps="http://schemas.microsoft.com/office/word/2010/wordprocessingShape" mc:Ignorable="w14 wp14">
   <w:endnote w:type="separator" w:id="-1">
     <w:p>
       <w:r>
@@ -13084,7 +13182,7 @@
 </file>
 
 <file path=word/footnotes.xml><?xml version="1.0" encoding="utf-8"?>
-<w:footnotes xmlns:wpc="http://schemas.microsoft.com/office/word/2010/wordprocessingCanvas" xmlns:cx="http://schemas.microsoft.com/office/drawing/2014/chartex" xmlns:cx1="http://schemas.microsoft.com/office/drawing/2015/9/8/chartex" xmlns:cx2="http://schemas.microsoft.com/office/drawing/2015/10/21/chartex" xmlns:cx3="http://schemas.microsoft.com/office/drawing/2016/5/9/chartex" xmlns:cx4="http://schemas.microsoft.com/office/drawing/2016/5/10/chartex" xmlns:cx5="http://schemas.microsoft.com/office/drawing/2016/5/11/chartex" xmlns:cx6="http://schemas.microsoft.com/office/drawing/2016/5/12/chartex" xmlns:cx7="http://schemas.microsoft.com/office/drawing/2016/5/13/chartex" xmlns:cx8="http://schemas.microsoft.com/office/drawing/2016/5/14/chartex" xmlns:mc="http://schemas.openxmlformats.org/markup-compatibility/2006" xmlns:aink="http://schemas.microsoft.com/office/drawing/2016/ink" xmlns:am3d="http://schemas.microsoft.com/office/drawing/2017/model3d" xmlns:o="urn:schemas-microsoft-com:office:office" xmlns:r="http://schemas.openxmlformats.org/officeDocument/2006/relationships" xmlns:m="http://schemas.openxmlformats.org/officeDocument/2006/math" xmlns:v="urn:schemas-microsoft-com:vml" xmlns:wp14="http://schemas.microsoft.com/office/word/2010/wordprocessingDrawing" xmlns:wp="http://schemas.openxmlformats.org/drawingml/2006/wordprocessingDrawing" xmlns:w10="urn:schemas-microsoft-com:office:word" xmlns:w="http://schemas.openxmlformats.org/wordprocessingml/2006/main" xmlns:w14="http://schemas.microsoft.com/office/word/2010/wordml" xmlns:w15="http://schemas.microsoft.com/office/word/2012/wordml" xmlns:w16cex="http://schemas.microsoft.com/office/word/2018/wordml/cex" xmlns:w16cid="http://schemas.microsoft.com/office/word/2016/wordml/cid" xmlns:w16="http://schemas.microsoft.com/office/word/2018/wordml" xmlns:w16sdtdh="http://schemas.microsoft.com/office/word/2020/wordml/sdtdatahash" xmlns:w16se="http://schemas.microsoft.com/office/word/2015/wordml/symex" xmlns:wpg="http://schemas.microsoft.com/office/word/2010/wordprocessingGroup" xmlns:wpi="http://schemas.microsoft.com/office/word/2010/wordprocessingInk" xmlns:wne="http://schemas.microsoft.com/office/word/2006/wordml" xmlns:wps="http://schemas.microsoft.com/office/word/2010/wordprocessingShape" mc:Ignorable="w14 w15 w16se w16cid w16 w16cex w16sdtdh wp14">
+<w:footnotes xmlns:wpc="http://schemas.microsoft.com/office/word/2010/wordprocessingCanvas" xmlns:mc="http://schemas.openxmlformats.org/markup-compatibility/2006" xmlns:o="urn:schemas-microsoft-com:office:office" xmlns:r="http://schemas.openxmlformats.org/officeDocument/2006/relationships" xmlns:m="http://schemas.openxmlformats.org/officeDocument/2006/math" xmlns:v="urn:schemas-microsoft-com:vml" xmlns:wp14="http://schemas.microsoft.com/office/word/2010/wordprocessingDrawing" xmlns:wp="http://schemas.openxmlformats.org/drawingml/2006/wordprocessingDrawing" xmlns:w10="urn:schemas-microsoft-com:office:word" xmlns:w="http://schemas.openxmlformats.org/wordprocessingml/2006/main" xmlns:w14="http://schemas.microsoft.com/office/word/2010/wordml" xmlns:wpg="http://schemas.microsoft.com/office/word/2010/wordprocessingGroup" xmlns:wpi="http://schemas.microsoft.com/office/word/2010/wordprocessingInk" xmlns:wne="http://schemas.microsoft.com/office/word/2006/wordml" xmlns:wps="http://schemas.microsoft.com/office/word/2010/wordprocessingShape" mc:Ignorable="w14 wp14">
   <w:footnote w:type="separator" w:id="-1">
     <w:p>
       <w:r>
@@ -13231,14 +13329,14 @@
 </file>
 
 <file path=word/header1.xml><?xml version="1.0" encoding="utf-8"?>
-<w:hdr xmlns:wpc="http://schemas.microsoft.com/office/word/2010/wordprocessingCanvas" xmlns:cx="http://schemas.microsoft.com/office/drawing/2014/chartex" xmlns:cx1="http://schemas.microsoft.com/office/drawing/2015/9/8/chartex" xmlns:cx2="http://schemas.microsoft.com/office/drawing/2015/10/21/chartex" xmlns:cx3="http://schemas.microsoft.com/office/drawing/2016/5/9/chartex" xmlns:cx4="http://schemas.microsoft.com/office/drawing/2016/5/10/chartex" xmlns:cx5="http://schemas.microsoft.com/office/drawing/2016/5/11/chartex" xmlns:cx6="http://schemas.microsoft.com/office/drawing/2016/5/12/chartex" xmlns:cx7="http://schemas.microsoft.com/office/drawing/2016/5/13/chartex" xmlns:cx8="http://schemas.microsoft.com/office/drawing/2016/5/14/chartex" xmlns:mc="http://schemas.openxmlformats.org/markup-compatibility/2006" xmlns:aink="http://schemas.microsoft.com/office/drawing/2016/ink" xmlns:am3d="http://schemas.microsoft.com/office/drawing/2017/model3d" xmlns:o="urn:schemas-microsoft-com:office:office" xmlns:r="http://schemas.openxmlformats.org/officeDocument/2006/relationships" xmlns:m="http://schemas.openxmlformats.org/officeDocument/2006/math" xmlns:v="urn:schemas-microsoft-com:vml" xmlns:wp14="http://schemas.microsoft.com/office/word/2010/wordprocessingDrawing" xmlns:wp="http://schemas.openxmlformats.org/drawingml/2006/wordprocessingDrawing" xmlns:w10="urn:schemas-microsoft-com:office:word" xmlns:w="http://schemas.openxmlformats.org/wordprocessingml/2006/main" xmlns:w14="http://schemas.microsoft.com/office/word/2010/wordml" xmlns:w15="http://schemas.microsoft.com/office/word/2012/wordml" xmlns:w16cex="http://schemas.microsoft.com/office/word/2018/wordml/cex" xmlns:w16cid="http://schemas.microsoft.com/office/word/2016/wordml/cid" xmlns:w16="http://schemas.microsoft.com/office/word/2018/wordml" xmlns:w16sdtdh="http://schemas.microsoft.com/office/word/2020/wordml/sdtdatahash" xmlns:w16se="http://schemas.microsoft.com/office/word/2015/wordml/symex" xmlns:wpg="http://schemas.microsoft.com/office/word/2010/wordprocessingGroup" xmlns:wpi="http://schemas.microsoft.com/office/word/2010/wordprocessingInk" xmlns:wne="http://schemas.microsoft.com/office/word/2006/wordml" xmlns:wps="http://schemas.microsoft.com/office/word/2010/wordprocessingShape" mc:Ignorable="w14 w15 w16se w16cid w16 w16cex w16sdtdh wp14">
+<w:hdr xmlns:wpc="http://schemas.microsoft.com/office/word/2010/wordprocessingCanvas" xmlns:mc="http://schemas.openxmlformats.org/markup-compatibility/2006" xmlns:o="urn:schemas-microsoft-com:office:office" xmlns:r="http://schemas.openxmlformats.org/officeDocument/2006/relationships" xmlns:m="http://schemas.openxmlformats.org/officeDocument/2006/math" xmlns:v="urn:schemas-microsoft-com:vml" xmlns:wp14="http://schemas.microsoft.com/office/word/2010/wordprocessingDrawing" xmlns:wp="http://schemas.openxmlformats.org/drawingml/2006/wordprocessingDrawing" xmlns:w10="urn:schemas-microsoft-com:office:word" xmlns:w="http://schemas.openxmlformats.org/wordprocessingml/2006/main" xmlns:w14="http://schemas.microsoft.com/office/word/2010/wordml" xmlns:wpg="http://schemas.microsoft.com/office/word/2010/wordprocessingGroup" xmlns:wpi="http://schemas.microsoft.com/office/word/2010/wordprocessingInk" xmlns:wne="http://schemas.microsoft.com/office/word/2006/wordml" xmlns:wps="http://schemas.microsoft.com/office/word/2010/wordprocessingShape" mc:Ignorable="w14 wp14">
   <w:p/>
   <w:p/>
 </w:hdr>
 </file>
 
 <file path=word/header2.xml><?xml version="1.0" encoding="utf-8"?>
-<w:hdr xmlns:wpc="http://schemas.microsoft.com/office/word/2010/wordprocessingCanvas" xmlns:cx="http://schemas.microsoft.com/office/drawing/2014/chartex" xmlns:cx1="http://schemas.microsoft.com/office/drawing/2015/9/8/chartex" xmlns:cx2="http://schemas.microsoft.com/office/drawing/2015/10/21/chartex" xmlns:cx3="http://schemas.microsoft.com/office/drawing/2016/5/9/chartex" xmlns:cx4="http://schemas.microsoft.com/office/drawing/2016/5/10/chartex" xmlns:cx5="http://schemas.microsoft.com/office/drawing/2016/5/11/chartex" xmlns:cx6="http://schemas.microsoft.com/office/drawing/2016/5/12/chartex" xmlns:cx7="http://schemas.microsoft.com/office/drawing/2016/5/13/chartex" xmlns:cx8="http://schemas.microsoft.com/office/drawing/2016/5/14/chartex" xmlns:mc="http://schemas.openxmlformats.org/markup-compatibility/2006" xmlns:aink="http://schemas.microsoft.com/office/drawing/2016/ink" xmlns:am3d="http://schemas.microsoft.com/office/drawing/2017/model3d" xmlns:o="urn:schemas-microsoft-com:office:office" xmlns:r="http://schemas.openxmlformats.org/officeDocument/2006/relationships" xmlns:m="http://schemas.openxmlformats.org/officeDocument/2006/math" xmlns:v="urn:schemas-microsoft-com:vml" xmlns:wp14="http://schemas.microsoft.com/office/word/2010/wordprocessingDrawing" xmlns:wp="http://schemas.openxmlformats.org/drawingml/2006/wordprocessingDrawing" xmlns:w10="urn:schemas-microsoft-com:office:word" xmlns:w="http://schemas.openxmlformats.org/wordprocessingml/2006/main" xmlns:w14="http://schemas.microsoft.com/office/word/2010/wordml" xmlns:w15="http://schemas.microsoft.com/office/word/2012/wordml" xmlns:w16cex="http://schemas.microsoft.com/office/word/2018/wordml/cex" xmlns:w16cid="http://schemas.microsoft.com/office/word/2016/wordml/cid" xmlns:w16="http://schemas.microsoft.com/office/word/2018/wordml" xmlns:w16sdtdh="http://schemas.microsoft.com/office/word/2020/wordml/sdtdatahash" xmlns:w16se="http://schemas.microsoft.com/office/word/2015/wordml/symex" xmlns:wpg="http://schemas.microsoft.com/office/word/2010/wordprocessingGroup" xmlns:wpi="http://schemas.microsoft.com/office/word/2010/wordprocessingInk" xmlns:wne="http://schemas.microsoft.com/office/word/2006/wordml" xmlns:wps="http://schemas.microsoft.com/office/word/2010/wordprocessingShape" mc:Ignorable="w14 w15 w16se w16cid w16 w16cex w16sdtdh wp14">
+<w:hdr xmlns:wpc="http://schemas.microsoft.com/office/word/2010/wordprocessingCanvas" xmlns:mc="http://schemas.openxmlformats.org/markup-compatibility/2006" xmlns:o="urn:schemas-microsoft-com:office:office" xmlns:r="http://schemas.openxmlformats.org/officeDocument/2006/relationships" xmlns:m="http://schemas.openxmlformats.org/officeDocument/2006/math" xmlns:v="urn:schemas-microsoft-com:vml" xmlns:wp14="http://schemas.microsoft.com/office/word/2010/wordprocessingDrawing" xmlns:wp="http://schemas.openxmlformats.org/drawingml/2006/wordprocessingDrawing" xmlns:w10="urn:schemas-microsoft-com:office:word" xmlns:w="http://schemas.openxmlformats.org/wordprocessingml/2006/main" xmlns:w14="http://schemas.microsoft.com/office/word/2010/wordml" xmlns:wpg="http://schemas.microsoft.com/office/word/2010/wordprocessingGroup" xmlns:wpi="http://schemas.microsoft.com/office/word/2010/wordprocessingInk" xmlns:wne="http://schemas.microsoft.com/office/word/2006/wordml" xmlns:wps="http://schemas.microsoft.com/office/word/2010/wordprocessingShape" mc:Ignorable="w14 wp14">
   <w:p>
     <w:pPr>
       <w:pStyle w:val="Cabealho"/>
@@ -13251,7 +13349,6 @@
           <w:docPartUnique/>
         </w:docPartObj>
       </w:sdtPr>
-      <w:sdtEndPr/>
       <w:sdtContent>
         <w:r>
           <w:rPr>
@@ -13275,7 +13372,7 @@
           <w:rPr>
             <w:noProof/>
           </w:rPr>
-          <w:t>xii</w:t>
+          <w:t>xiii</w:t>
         </w:r>
         <w:r>
           <w:rPr>
@@ -13290,7 +13387,7 @@
 </file>
 
 <file path=word/header3.xml><?xml version="1.0" encoding="utf-8"?>
-<w:hdr xmlns:wpc="http://schemas.microsoft.com/office/word/2010/wordprocessingCanvas" xmlns:cx="http://schemas.microsoft.com/office/drawing/2014/chartex" xmlns:cx1="http://schemas.microsoft.com/office/drawing/2015/9/8/chartex" xmlns:cx2="http://schemas.microsoft.com/office/drawing/2015/10/21/chartex" xmlns:cx3="http://schemas.microsoft.com/office/drawing/2016/5/9/chartex" xmlns:cx4="http://schemas.microsoft.com/office/drawing/2016/5/10/chartex" xmlns:cx5="http://schemas.microsoft.com/office/drawing/2016/5/11/chartex" xmlns:cx6="http://schemas.microsoft.com/office/drawing/2016/5/12/chartex" xmlns:cx7="http://schemas.microsoft.com/office/drawing/2016/5/13/chartex" xmlns:cx8="http://schemas.microsoft.com/office/drawing/2016/5/14/chartex" xmlns:mc="http://schemas.openxmlformats.org/markup-compatibility/2006" xmlns:aink="http://schemas.microsoft.com/office/drawing/2016/ink" xmlns:am3d="http://schemas.microsoft.com/office/drawing/2017/model3d" xmlns:o="urn:schemas-microsoft-com:office:office" xmlns:r="http://schemas.openxmlformats.org/officeDocument/2006/relationships" xmlns:m="http://schemas.openxmlformats.org/officeDocument/2006/math" xmlns:v="urn:schemas-microsoft-com:vml" xmlns:wp14="http://schemas.microsoft.com/office/word/2010/wordprocessingDrawing" xmlns:wp="http://schemas.openxmlformats.org/drawingml/2006/wordprocessingDrawing" xmlns:w10="urn:schemas-microsoft-com:office:word" xmlns:w="http://schemas.openxmlformats.org/wordprocessingml/2006/main" xmlns:w14="http://schemas.microsoft.com/office/word/2010/wordml" xmlns:w15="http://schemas.microsoft.com/office/word/2012/wordml" xmlns:w16cex="http://schemas.microsoft.com/office/word/2018/wordml/cex" xmlns:w16cid="http://schemas.microsoft.com/office/word/2016/wordml/cid" xmlns:w16="http://schemas.microsoft.com/office/word/2018/wordml" xmlns:w16sdtdh="http://schemas.microsoft.com/office/word/2020/wordml/sdtdatahash" xmlns:w16se="http://schemas.microsoft.com/office/word/2015/wordml/symex" xmlns:wpg="http://schemas.microsoft.com/office/word/2010/wordprocessingGroup" xmlns:wpi="http://schemas.microsoft.com/office/word/2010/wordprocessingInk" xmlns:wne="http://schemas.microsoft.com/office/word/2006/wordml" xmlns:wps="http://schemas.microsoft.com/office/word/2010/wordprocessingShape" mc:Ignorable="w14 w15 w16se w16cid w16 w16cex w16sdtdh wp14">
+<w:hdr xmlns:wpc="http://schemas.microsoft.com/office/word/2010/wordprocessingCanvas" xmlns:mc="http://schemas.openxmlformats.org/markup-compatibility/2006" xmlns:o="urn:schemas-microsoft-com:office:office" xmlns:r="http://schemas.openxmlformats.org/officeDocument/2006/relationships" xmlns:m="http://schemas.openxmlformats.org/officeDocument/2006/math" xmlns:v="urn:schemas-microsoft-com:vml" xmlns:wp14="http://schemas.microsoft.com/office/word/2010/wordprocessingDrawing" xmlns:wp="http://schemas.openxmlformats.org/drawingml/2006/wordprocessingDrawing" xmlns:w10="urn:schemas-microsoft-com:office:word" xmlns:w="http://schemas.openxmlformats.org/wordprocessingml/2006/main" xmlns:w14="http://schemas.microsoft.com/office/word/2010/wordml" xmlns:wpg="http://schemas.microsoft.com/office/word/2010/wordprocessingGroup" xmlns:wpi="http://schemas.microsoft.com/office/word/2010/wordprocessingInk" xmlns:wne="http://schemas.microsoft.com/office/word/2006/wordml" xmlns:wps="http://schemas.microsoft.com/office/word/2010/wordprocessingShape" mc:Ignorable="w14 wp14">
   <w:p>
     <w:pPr>
       <w:pStyle w:val="Cabealho"/>
@@ -13300,7 +13397,7 @@
 </file>
 
 <file path=word/header4.xml><?xml version="1.0" encoding="utf-8"?>
-<w:hdr xmlns:wpc="http://schemas.microsoft.com/office/word/2010/wordprocessingCanvas" xmlns:cx="http://schemas.microsoft.com/office/drawing/2014/chartex" xmlns:cx1="http://schemas.microsoft.com/office/drawing/2015/9/8/chartex" xmlns:cx2="http://schemas.microsoft.com/office/drawing/2015/10/21/chartex" xmlns:cx3="http://schemas.microsoft.com/office/drawing/2016/5/9/chartex" xmlns:cx4="http://schemas.microsoft.com/office/drawing/2016/5/10/chartex" xmlns:cx5="http://schemas.microsoft.com/office/drawing/2016/5/11/chartex" xmlns:cx6="http://schemas.microsoft.com/office/drawing/2016/5/12/chartex" xmlns:cx7="http://schemas.microsoft.com/office/drawing/2016/5/13/chartex" xmlns:cx8="http://schemas.microsoft.com/office/drawing/2016/5/14/chartex" xmlns:mc="http://schemas.openxmlformats.org/markup-compatibility/2006" xmlns:aink="http://schemas.microsoft.com/office/drawing/2016/ink" xmlns:am3d="http://schemas.microsoft.com/office/drawing/2017/model3d" xmlns:o="urn:schemas-microsoft-com:office:office" xmlns:r="http://schemas.openxmlformats.org/officeDocument/2006/relationships" xmlns:m="http://schemas.openxmlformats.org/officeDocument/2006/math" xmlns:v="urn:schemas-microsoft-com:vml" xmlns:wp14="http://schemas.microsoft.com/office/word/2010/wordprocessingDrawing" xmlns:wp="http://schemas.openxmlformats.org/drawingml/2006/wordprocessingDrawing" xmlns:w10="urn:schemas-microsoft-com:office:word" xmlns:w="http://schemas.openxmlformats.org/wordprocessingml/2006/main" xmlns:w14="http://schemas.microsoft.com/office/word/2010/wordml" xmlns:w15="http://schemas.microsoft.com/office/word/2012/wordml" xmlns:w16cex="http://schemas.microsoft.com/office/word/2018/wordml/cex" xmlns:w16cid="http://schemas.microsoft.com/office/word/2016/wordml/cid" xmlns:w16="http://schemas.microsoft.com/office/word/2018/wordml" xmlns:w16sdtdh="http://schemas.microsoft.com/office/word/2020/wordml/sdtdatahash" xmlns:w16se="http://schemas.microsoft.com/office/word/2015/wordml/symex" xmlns:wpg="http://schemas.microsoft.com/office/word/2010/wordprocessingGroup" xmlns:wpi="http://schemas.microsoft.com/office/word/2010/wordprocessingInk" xmlns:wne="http://schemas.microsoft.com/office/word/2006/wordml" xmlns:wps="http://schemas.microsoft.com/office/word/2010/wordprocessingShape" mc:Ignorable="w14 w15 w16se w16cid w16 w16cex w16sdtdh wp14">
+<w:hdr xmlns:wpc="http://schemas.microsoft.com/office/word/2010/wordprocessingCanvas" xmlns:mc="http://schemas.openxmlformats.org/markup-compatibility/2006" xmlns:o="urn:schemas-microsoft-com:office:office" xmlns:r="http://schemas.openxmlformats.org/officeDocument/2006/relationships" xmlns:m="http://schemas.openxmlformats.org/officeDocument/2006/math" xmlns:v="urn:schemas-microsoft-com:vml" xmlns:wp14="http://schemas.microsoft.com/office/word/2010/wordprocessingDrawing" xmlns:wp="http://schemas.openxmlformats.org/drawingml/2006/wordprocessingDrawing" xmlns:w10="urn:schemas-microsoft-com:office:word" xmlns:w="http://schemas.openxmlformats.org/wordprocessingml/2006/main" xmlns:w14="http://schemas.microsoft.com/office/word/2010/wordml" xmlns:wpg="http://schemas.microsoft.com/office/word/2010/wordprocessingGroup" xmlns:wpi="http://schemas.microsoft.com/office/word/2010/wordprocessingInk" xmlns:wne="http://schemas.microsoft.com/office/word/2006/wordml" xmlns:wps="http://schemas.microsoft.com/office/word/2010/wordprocessingShape" mc:Ignorable="w14 wp14">
   <w:p>
     <w:pPr>
       <w:pStyle w:val="Cabealho"/>
@@ -13310,7 +13407,7 @@
 </file>
 
 <file path=word/header5.xml><?xml version="1.0" encoding="utf-8"?>
-<w:hdr xmlns:wpc="http://schemas.microsoft.com/office/word/2010/wordprocessingCanvas" xmlns:cx="http://schemas.microsoft.com/office/drawing/2014/chartex" xmlns:cx1="http://schemas.microsoft.com/office/drawing/2015/9/8/chartex" xmlns:cx2="http://schemas.microsoft.com/office/drawing/2015/10/21/chartex" xmlns:cx3="http://schemas.microsoft.com/office/drawing/2016/5/9/chartex" xmlns:cx4="http://schemas.microsoft.com/office/drawing/2016/5/10/chartex" xmlns:cx5="http://schemas.microsoft.com/office/drawing/2016/5/11/chartex" xmlns:cx6="http://schemas.microsoft.com/office/drawing/2016/5/12/chartex" xmlns:cx7="http://schemas.microsoft.com/office/drawing/2016/5/13/chartex" xmlns:cx8="http://schemas.microsoft.com/office/drawing/2016/5/14/chartex" xmlns:mc="http://schemas.openxmlformats.org/markup-compatibility/2006" xmlns:aink="http://schemas.microsoft.com/office/drawing/2016/ink" xmlns:am3d="http://schemas.microsoft.com/office/drawing/2017/model3d" xmlns:o="urn:schemas-microsoft-com:office:office" xmlns:r="http://schemas.openxmlformats.org/officeDocument/2006/relationships" xmlns:m="http://schemas.openxmlformats.org/officeDocument/2006/math" xmlns:v="urn:schemas-microsoft-com:vml" xmlns:wp14="http://schemas.microsoft.com/office/word/2010/wordprocessingDrawing" xmlns:wp="http://schemas.openxmlformats.org/drawingml/2006/wordprocessingDrawing" xmlns:w10="urn:schemas-microsoft-com:office:word" xmlns:w="http://schemas.openxmlformats.org/wordprocessingml/2006/main" xmlns:w14="http://schemas.microsoft.com/office/word/2010/wordml" xmlns:w15="http://schemas.microsoft.com/office/word/2012/wordml" xmlns:w16cex="http://schemas.microsoft.com/office/word/2018/wordml/cex" xmlns:w16cid="http://schemas.microsoft.com/office/word/2016/wordml/cid" xmlns:w16="http://schemas.microsoft.com/office/word/2018/wordml" xmlns:w16sdtdh="http://schemas.microsoft.com/office/word/2020/wordml/sdtdatahash" xmlns:w16se="http://schemas.microsoft.com/office/word/2015/wordml/symex" xmlns:wpg="http://schemas.microsoft.com/office/word/2010/wordprocessingGroup" xmlns:wpi="http://schemas.microsoft.com/office/word/2010/wordprocessingInk" xmlns:wne="http://schemas.microsoft.com/office/word/2006/wordml" xmlns:wps="http://schemas.microsoft.com/office/word/2010/wordprocessingShape" mc:Ignorable="w14 w15 w16se w16cid w16 w16cex w16sdtdh wp14">
+<w:hdr xmlns:wpc="http://schemas.microsoft.com/office/word/2010/wordprocessingCanvas" xmlns:mc="http://schemas.openxmlformats.org/markup-compatibility/2006" xmlns:o="urn:schemas-microsoft-com:office:office" xmlns:r="http://schemas.openxmlformats.org/officeDocument/2006/relationships" xmlns:m="http://schemas.openxmlformats.org/officeDocument/2006/math" xmlns:v="urn:schemas-microsoft-com:vml" xmlns:wp14="http://schemas.microsoft.com/office/word/2010/wordprocessingDrawing" xmlns:wp="http://schemas.openxmlformats.org/drawingml/2006/wordprocessingDrawing" xmlns:w10="urn:schemas-microsoft-com:office:word" xmlns:w="http://schemas.openxmlformats.org/wordprocessingml/2006/main" xmlns:w14="http://schemas.microsoft.com/office/word/2010/wordml" xmlns:wpg="http://schemas.microsoft.com/office/word/2010/wordprocessingGroup" xmlns:wpi="http://schemas.microsoft.com/office/word/2010/wordprocessingInk" xmlns:wne="http://schemas.microsoft.com/office/word/2006/wordml" xmlns:wps="http://schemas.microsoft.com/office/word/2010/wordprocessingShape" mc:Ignorable="w14 wp14">
   <w:p>
     <w:pPr>
       <w:pStyle w:val="Cabealho"/>
@@ -13320,7 +13417,7 @@
 </file>
 
 <file path=word/header6.xml><?xml version="1.0" encoding="utf-8"?>
-<w:hdr xmlns:wpc="http://schemas.microsoft.com/office/word/2010/wordprocessingCanvas" xmlns:cx="http://schemas.microsoft.com/office/drawing/2014/chartex" xmlns:cx1="http://schemas.microsoft.com/office/drawing/2015/9/8/chartex" xmlns:cx2="http://schemas.microsoft.com/office/drawing/2015/10/21/chartex" xmlns:cx3="http://schemas.microsoft.com/office/drawing/2016/5/9/chartex" xmlns:cx4="http://schemas.microsoft.com/office/drawing/2016/5/10/chartex" xmlns:cx5="http://schemas.microsoft.com/office/drawing/2016/5/11/chartex" xmlns:cx6="http://schemas.microsoft.com/office/drawing/2016/5/12/chartex" xmlns:cx7="http://schemas.microsoft.com/office/drawing/2016/5/13/chartex" xmlns:cx8="http://schemas.microsoft.com/office/drawing/2016/5/14/chartex" xmlns:mc="http://schemas.openxmlformats.org/markup-compatibility/2006" xmlns:aink="http://schemas.microsoft.com/office/drawing/2016/ink" xmlns:am3d="http://schemas.microsoft.com/office/drawing/2017/model3d" xmlns:o="urn:schemas-microsoft-com:office:office" xmlns:r="http://schemas.openxmlformats.org/officeDocument/2006/relationships" xmlns:m="http://schemas.openxmlformats.org/officeDocument/2006/math" xmlns:v="urn:schemas-microsoft-com:vml" xmlns:wp14="http://schemas.microsoft.com/office/word/2010/wordprocessingDrawing" xmlns:wp="http://schemas.openxmlformats.org/drawingml/2006/wordprocessingDrawing" xmlns:w10="urn:schemas-microsoft-com:office:word" xmlns:w="http://schemas.openxmlformats.org/wordprocessingml/2006/main" xmlns:w14="http://schemas.microsoft.com/office/word/2010/wordml" xmlns:w15="http://schemas.microsoft.com/office/word/2012/wordml" xmlns:w16cex="http://schemas.microsoft.com/office/word/2018/wordml/cex" xmlns:w16cid="http://schemas.microsoft.com/office/word/2016/wordml/cid" xmlns:w16="http://schemas.microsoft.com/office/word/2018/wordml" xmlns:w16sdtdh="http://schemas.microsoft.com/office/word/2020/wordml/sdtdatahash" xmlns:w16se="http://schemas.microsoft.com/office/word/2015/wordml/symex" xmlns:wpg="http://schemas.microsoft.com/office/word/2010/wordprocessingGroup" xmlns:wpi="http://schemas.microsoft.com/office/word/2010/wordprocessingInk" xmlns:wne="http://schemas.microsoft.com/office/word/2006/wordml" xmlns:wps="http://schemas.microsoft.com/office/word/2010/wordprocessingShape" mc:Ignorable="w14 w15 w16se w16cid w16 w16cex w16sdtdh wp14">
+<w:hdr xmlns:wpc="http://schemas.microsoft.com/office/word/2010/wordprocessingCanvas" xmlns:mc="http://schemas.openxmlformats.org/markup-compatibility/2006" xmlns:o="urn:schemas-microsoft-com:office:office" xmlns:r="http://schemas.openxmlformats.org/officeDocument/2006/relationships" xmlns:m="http://schemas.openxmlformats.org/officeDocument/2006/math" xmlns:v="urn:schemas-microsoft-com:vml" xmlns:wp14="http://schemas.microsoft.com/office/word/2010/wordprocessingDrawing" xmlns:wp="http://schemas.openxmlformats.org/drawingml/2006/wordprocessingDrawing" xmlns:w10="urn:schemas-microsoft-com:office:word" xmlns:w="http://schemas.openxmlformats.org/wordprocessingml/2006/main" xmlns:w14="http://schemas.microsoft.com/office/word/2010/wordml" xmlns:wpg="http://schemas.microsoft.com/office/word/2010/wordprocessingGroup" xmlns:wpi="http://schemas.microsoft.com/office/word/2010/wordprocessingInk" xmlns:wne="http://schemas.microsoft.com/office/word/2006/wordml" xmlns:wps="http://schemas.microsoft.com/office/word/2010/wordprocessingShape" mc:Ignorable="w14 wp14">
   <w:p>
     <w:pPr>
       <w:pStyle w:val="Cabealho"/>
@@ -13330,7 +13427,7 @@
 </file>
 
 <file path=word/header7.xml><?xml version="1.0" encoding="utf-8"?>
-<w:hdr xmlns:wpc="http://schemas.microsoft.com/office/word/2010/wordprocessingCanvas" xmlns:cx="http://schemas.microsoft.com/office/drawing/2014/chartex" xmlns:cx1="http://schemas.microsoft.com/office/drawing/2015/9/8/chartex" xmlns:cx2="http://schemas.microsoft.com/office/drawing/2015/10/21/chartex" xmlns:cx3="http://schemas.microsoft.com/office/drawing/2016/5/9/chartex" xmlns:cx4="http://schemas.microsoft.com/office/drawing/2016/5/10/chartex" xmlns:cx5="http://schemas.microsoft.com/office/drawing/2016/5/11/chartex" xmlns:cx6="http://schemas.microsoft.com/office/drawing/2016/5/12/chartex" xmlns:cx7="http://schemas.microsoft.com/office/drawing/2016/5/13/chartex" xmlns:cx8="http://schemas.microsoft.com/office/drawing/2016/5/14/chartex" xmlns:mc="http://schemas.openxmlformats.org/markup-compatibility/2006" xmlns:aink="http://schemas.microsoft.com/office/drawing/2016/ink" xmlns:am3d="http://schemas.microsoft.com/office/drawing/2017/model3d" xmlns:o="urn:schemas-microsoft-com:office:office" xmlns:r="http://schemas.openxmlformats.org/officeDocument/2006/relationships" xmlns:m="http://schemas.openxmlformats.org/officeDocument/2006/math" xmlns:v="urn:schemas-microsoft-com:vml" xmlns:wp14="http://schemas.microsoft.com/office/word/2010/wordprocessingDrawing" xmlns:wp="http://schemas.openxmlformats.org/drawingml/2006/wordprocessingDrawing" xmlns:w10="urn:schemas-microsoft-com:office:word" xmlns:w="http://schemas.openxmlformats.org/wordprocessingml/2006/main" xmlns:w14="http://schemas.microsoft.com/office/word/2010/wordml" xmlns:w15="http://schemas.microsoft.com/office/word/2012/wordml" xmlns:w16cex="http://schemas.microsoft.com/office/word/2018/wordml/cex" xmlns:w16cid="http://schemas.microsoft.com/office/word/2016/wordml/cid" xmlns:w16="http://schemas.microsoft.com/office/word/2018/wordml" xmlns:w16sdtdh="http://schemas.microsoft.com/office/word/2020/wordml/sdtdatahash" xmlns:w16se="http://schemas.microsoft.com/office/word/2015/wordml/symex" xmlns:wpg="http://schemas.microsoft.com/office/word/2010/wordprocessingGroup" xmlns:wpi="http://schemas.microsoft.com/office/word/2010/wordprocessingInk" xmlns:wne="http://schemas.microsoft.com/office/word/2006/wordml" xmlns:wps="http://schemas.microsoft.com/office/word/2010/wordprocessingShape" mc:Ignorable="w14 w15 w16se w16cid w16 w16cex w16sdtdh wp14">
+<w:hdr xmlns:wpc="http://schemas.microsoft.com/office/word/2010/wordprocessingCanvas" xmlns:mc="http://schemas.openxmlformats.org/markup-compatibility/2006" xmlns:o="urn:schemas-microsoft-com:office:office" xmlns:r="http://schemas.openxmlformats.org/officeDocument/2006/relationships" xmlns:m="http://schemas.openxmlformats.org/officeDocument/2006/math" xmlns:v="urn:schemas-microsoft-com:vml" xmlns:wp14="http://schemas.microsoft.com/office/word/2010/wordprocessingDrawing" xmlns:wp="http://schemas.openxmlformats.org/drawingml/2006/wordprocessingDrawing" xmlns:w10="urn:schemas-microsoft-com:office:word" xmlns:w="http://schemas.openxmlformats.org/wordprocessingml/2006/main" xmlns:w14="http://schemas.microsoft.com/office/word/2010/wordml" xmlns:wpg="http://schemas.microsoft.com/office/word/2010/wordprocessingGroup" xmlns:wpi="http://schemas.microsoft.com/office/word/2010/wordprocessingInk" xmlns:wne="http://schemas.microsoft.com/office/word/2006/wordml" xmlns:wps="http://schemas.microsoft.com/office/word/2010/wordprocessingShape" mc:Ignorable="w14 wp14">
   <w:sdt>
     <w:sdtPr>
       <w:id w:val="-204255141"/>
@@ -13339,7 +13436,6 @@
         <w:docPartUnique/>
       </w:docPartObj>
     </w:sdtPr>
-    <w:sdtEndPr/>
     <w:sdtContent>
       <w:p>
         <w:pPr>
@@ -13367,7 +13463,7 @@
           <w:rPr>
             <w:noProof/>
           </w:rPr>
-          <w:t>25</w:t>
+          <w:t>27</w:t>
         </w:r>
         <w:r>
           <w:rPr>
@@ -13382,7 +13478,7 @@
 </file>
 
 <file path=word/header8.xml><?xml version="1.0" encoding="utf-8"?>
-<w:hdr xmlns:wpc="http://schemas.microsoft.com/office/word/2010/wordprocessingCanvas" xmlns:cx="http://schemas.microsoft.com/office/drawing/2014/chartex" xmlns:cx1="http://schemas.microsoft.com/office/drawing/2015/9/8/chartex" xmlns:cx2="http://schemas.microsoft.com/office/drawing/2015/10/21/chartex" xmlns:cx3="http://schemas.microsoft.com/office/drawing/2016/5/9/chartex" xmlns:cx4="http://schemas.microsoft.com/office/drawing/2016/5/10/chartex" xmlns:cx5="http://schemas.microsoft.com/office/drawing/2016/5/11/chartex" xmlns:cx6="http://schemas.microsoft.com/office/drawing/2016/5/12/chartex" xmlns:cx7="http://schemas.microsoft.com/office/drawing/2016/5/13/chartex" xmlns:cx8="http://schemas.microsoft.com/office/drawing/2016/5/14/chartex" xmlns:mc="http://schemas.openxmlformats.org/markup-compatibility/2006" xmlns:aink="http://schemas.microsoft.com/office/drawing/2016/ink" xmlns:am3d="http://schemas.microsoft.com/office/drawing/2017/model3d" xmlns:o="urn:schemas-microsoft-com:office:office" xmlns:r="http://schemas.openxmlformats.org/officeDocument/2006/relationships" xmlns:m="http://schemas.openxmlformats.org/officeDocument/2006/math" xmlns:v="urn:schemas-microsoft-com:vml" xmlns:wp14="http://schemas.microsoft.com/office/word/2010/wordprocessingDrawing" xmlns:wp="http://schemas.openxmlformats.org/drawingml/2006/wordprocessingDrawing" xmlns:w10="urn:schemas-microsoft-com:office:word" xmlns:w="http://schemas.openxmlformats.org/wordprocessingml/2006/main" xmlns:w14="http://schemas.microsoft.com/office/word/2010/wordml" xmlns:w15="http://schemas.microsoft.com/office/word/2012/wordml" xmlns:w16cex="http://schemas.microsoft.com/office/word/2018/wordml/cex" xmlns:w16cid="http://schemas.microsoft.com/office/word/2016/wordml/cid" xmlns:w16="http://schemas.microsoft.com/office/word/2018/wordml" xmlns:w16sdtdh="http://schemas.microsoft.com/office/word/2020/wordml/sdtdatahash" xmlns:w16se="http://schemas.microsoft.com/office/word/2015/wordml/symex" xmlns:wpg="http://schemas.microsoft.com/office/word/2010/wordprocessingGroup" xmlns:wpi="http://schemas.microsoft.com/office/word/2010/wordprocessingInk" xmlns:wne="http://schemas.microsoft.com/office/word/2006/wordml" xmlns:wps="http://schemas.microsoft.com/office/word/2010/wordprocessingShape" mc:Ignorable="w14 w15 w16se w16cid w16 w16cex w16sdtdh wp14">
+<w:hdr xmlns:wpc="http://schemas.microsoft.com/office/word/2010/wordprocessingCanvas" xmlns:mc="http://schemas.openxmlformats.org/markup-compatibility/2006" xmlns:o="urn:schemas-microsoft-com:office:office" xmlns:r="http://schemas.openxmlformats.org/officeDocument/2006/relationships" xmlns:m="http://schemas.openxmlformats.org/officeDocument/2006/math" xmlns:v="urn:schemas-microsoft-com:vml" xmlns:wp14="http://schemas.microsoft.com/office/word/2010/wordprocessingDrawing" xmlns:wp="http://schemas.openxmlformats.org/drawingml/2006/wordprocessingDrawing" xmlns:w10="urn:schemas-microsoft-com:office:word" xmlns:w="http://schemas.openxmlformats.org/wordprocessingml/2006/main" xmlns:w14="http://schemas.microsoft.com/office/word/2010/wordml" xmlns:wpg="http://schemas.microsoft.com/office/word/2010/wordprocessingGroup" xmlns:wpi="http://schemas.microsoft.com/office/word/2010/wordprocessingInk" xmlns:wne="http://schemas.microsoft.com/office/word/2006/wordml" xmlns:wps="http://schemas.microsoft.com/office/word/2010/wordprocessingShape" mc:Ignorable="w14 wp14">
   <w:p>
     <w:pPr>
       <w:pStyle w:val="Cabealho"/>
@@ -13392,8 +13488,8 @@
 </file>
 
 <file path=word/numbering.xml><?xml version="1.0" encoding="utf-8"?>
-<w:numbering xmlns:wpc="http://schemas.microsoft.com/office/word/2010/wordprocessingCanvas" xmlns:cx="http://schemas.microsoft.com/office/drawing/2014/chartex" xmlns:cx1="http://schemas.microsoft.com/office/drawing/2015/9/8/chartex" xmlns:cx2="http://schemas.microsoft.com/office/drawing/2015/10/21/chartex" xmlns:cx3="http://schemas.microsoft.com/office/drawing/2016/5/9/chartex" xmlns:cx4="http://schemas.microsoft.com/office/drawing/2016/5/10/chartex" xmlns:cx5="http://schemas.microsoft.com/office/drawing/2016/5/11/chartex" xmlns:cx6="http://schemas.microsoft.com/office/drawing/2016/5/12/chartex" xmlns:cx7="http://schemas.microsoft.com/office/drawing/2016/5/13/chartex" xmlns:cx8="http://schemas.microsoft.com/office/drawing/2016/5/14/chartex" xmlns:mc="http://schemas.openxmlformats.org/markup-compatibility/2006" xmlns:aink="http://schemas.microsoft.com/office/drawing/2016/ink" xmlns:am3d="http://schemas.microsoft.com/office/drawing/2017/model3d" xmlns:o="urn:schemas-microsoft-com:office:office" xmlns:r="http://schemas.openxmlformats.org/officeDocument/2006/relationships" xmlns:m="http://schemas.openxmlformats.org/officeDocument/2006/math" xmlns:v="urn:schemas-microsoft-com:vml" xmlns:wp14="http://schemas.microsoft.com/office/word/2010/wordprocessingDrawing" xmlns:wp="http://schemas.openxmlformats.org/drawingml/2006/wordprocessingDrawing" xmlns:w10="urn:schemas-microsoft-com:office:word" xmlns:w="http://schemas.openxmlformats.org/wordprocessingml/2006/main" xmlns:w14="http://schemas.microsoft.com/office/word/2010/wordml" xmlns:w15="http://schemas.microsoft.com/office/word/2012/wordml" xmlns:w16cex="http://schemas.microsoft.com/office/word/2018/wordml/cex" xmlns:w16cid="http://schemas.microsoft.com/office/word/2016/wordml/cid" xmlns:w16="http://schemas.microsoft.com/office/word/2018/wordml" xmlns:w16sdtdh="http://schemas.microsoft.com/office/word/2020/wordml/sdtdatahash" xmlns:w16se="http://schemas.microsoft.com/office/word/2015/wordml/symex" xmlns:wpg="http://schemas.microsoft.com/office/word/2010/wordprocessingGroup" xmlns:wpi="http://schemas.microsoft.com/office/word/2010/wordprocessingInk" xmlns:wne="http://schemas.microsoft.com/office/word/2006/wordml" xmlns:wps="http://schemas.microsoft.com/office/word/2010/wordprocessingShape" mc:Ignorable="w14 w15 w16se w16cid w16 w16cex w16sdtdh wp14">
-  <w:abstractNum w:abstractNumId="0" w15:restartNumberingAfterBreak="0">
+<w:numbering xmlns:wpc="http://schemas.microsoft.com/office/word/2010/wordprocessingCanvas" xmlns:mc="http://schemas.openxmlformats.org/markup-compatibility/2006" xmlns:o="urn:schemas-microsoft-com:office:office" xmlns:r="http://schemas.openxmlformats.org/officeDocument/2006/relationships" xmlns:m="http://schemas.openxmlformats.org/officeDocument/2006/math" xmlns:v="urn:schemas-microsoft-com:vml" xmlns:wp14="http://schemas.microsoft.com/office/word/2010/wordprocessingDrawing" xmlns:wp="http://schemas.openxmlformats.org/drawingml/2006/wordprocessingDrawing" xmlns:w10="urn:schemas-microsoft-com:office:word" xmlns:w="http://schemas.openxmlformats.org/wordprocessingml/2006/main" xmlns:w14="http://schemas.microsoft.com/office/word/2010/wordml" xmlns:wpg="http://schemas.microsoft.com/office/word/2010/wordprocessingGroup" xmlns:wpi="http://schemas.microsoft.com/office/word/2010/wordprocessingInk" xmlns:wne="http://schemas.microsoft.com/office/word/2006/wordml" xmlns:wps="http://schemas.microsoft.com/office/word/2010/wordprocessingShape" mc:Ignorable="w14 wp14">
+  <w:abstractNum w:abstractNumId="0">
     <w:nsid w:val="FFFFFF88"/>
     <w:multiLevelType w:val="singleLevel"/>
     <w:tmpl w:val="758A92F0"/>
@@ -13410,7 +13506,7 @@
       </w:pPr>
     </w:lvl>
   </w:abstractNum>
-  <w:abstractNum w:abstractNumId="1" w15:restartNumberingAfterBreak="0">
+  <w:abstractNum w:abstractNumId="1">
     <w:nsid w:val="010727FD"/>
     <w:multiLevelType w:val="multilevel"/>
     <w:tmpl w:val="B78AADBA"/>
@@ -13550,7 +13646,7 @@
       </w:rPr>
     </w:lvl>
   </w:abstractNum>
-  <w:abstractNum w:abstractNumId="2" w15:restartNumberingAfterBreak="0">
+  <w:abstractNum w:abstractNumId="2">
     <w:nsid w:val="10A23F6B"/>
     <w:multiLevelType w:val="hybridMultilevel"/>
     <w:tmpl w:val="B394E1E2"/>
@@ -13636,7 +13732,7 @@
       </w:pPr>
     </w:lvl>
   </w:abstractNum>
-  <w:abstractNum w:abstractNumId="3" w15:restartNumberingAfterBreak="0">
+  <w:abstractNum w:abstractNumId="3">
     <w:nsid w:val="11616AAC"/>
     <w:multiLevelType w:val="hybridMultilevel"/>
     <w:tmpl w:val="B69C2FEE"/>
@@ -13725,7 +13821,7 @@
       </w:pPr>
     </w:lvl>
   </w:abstractNum>
-  <w:abstractNum w:abstractNumId="4" w15:restartNumberingAfterBreak="0">
+  <w:abstractNum w:abstractNumId="4">
     <w:nsid w:val="11DF579C"/>
     <w:multiLevelType w:val="hybridMultilevel"/>
     <w:tmpl w:val="8B6AF490"/>
@@ -13838,7 +13934,7 @@
       </w:rPr>
     </w:lvl>
   </w:abstractNum>
-  <w:abstractNum w:abstractNumId="5" w15:restartNumberingAfterBreak="0">
+  <w:abstractNum w:abstractNumId="5">
     <w:nsid w:val="13DC21B7"/>
     <w:multiLevelType w:val="hybridMultilevel"/>
     <w:tmpl w:val="B86EE9EE"/>
@@ -13951,7 +14047,7 @@
       </w:rPr>
     </w:lvl>
   </w:abstractNum>
-  <w:abstractNum w:abstractNumId="6" w15:restartNumberingAfterBreak="0">
+  <w:abstractNum w:abstractNumId="6">
     <w:nsid w:val="13DF7C97"/>
     <w:multiLevelType w:val="hybridMultilevel"/>
     <w:tmpl w:val="0292F3A6"/>
@@ -14064,7 +14160,7 @@
       </w:rPr>
     </w:lvl>
   </w:abstractNum>
-  <w:abstractNum w:abstractNumId="7" w15:restartNumberingAfterBreak="0">
+  <w:abstractNum w:abstractNumId="7">
     <w:nsid w:val="14EC4CFF"/>
     <w:multiLevelType w:val="hybridMultilevel"/>
     <w:tmpl w:val="F18636E2"/>
@@ -14180,7 +14276,7 @@
       </w:pPr>
     </w:lvl>
   </w:abstractNum>
-  <w:abstractNum w:abstractNumId="8" w15:restartNumberingAfterBreak="0">
+  <w:abstractNum w:abstractNumId="8">
     <w:nsid w:val="1862130C"/>
     <w:multiLevelType w:val="multilevel"/>
     <w:tmpl w:val="E102CBF2"/>
@@ -14320,7 +14416,7 @@
       </w:rPr>
     </w:lvl>
   </w:abstractNum>
-  <w:abstractNum w:abstractNumId="9" w15:restartNumberingAfterBreak="0">
+  <w:abstractNum w:abstractNumId="9">
     <w:nsid w:val="19F3483E"/>
     <w:multiLevelType w:val="multilevel"/>
     <w:tmpl w:val="7960D292"/>
@@ -14460,7 +14556,7 @@
       </w:rPr>
     </w:lvl>
   </w:abstractNum>
-  <w:abstractNum w:abstractNumId="10" w15:restartNumberingAfterBreak="0">
+  <w:abstractNum w:abstractNumId="10">
     <w:nsid w:val="1FD13A6F"/>
     <w:multiLevelType w:val="multilevel"/>
     <w:tmpl w:val="E40E7E6C"/>
@@ -14600,7 +14696,7 @@
       </w:rPr>
     </w:lvl>
   </w:abstractNum>
-  <w:abstractNum w:abstractNumId="11" w15:restartNumberingAfterBreak="0">
+  <w:abstractNum w:abstractNumId="11">
     <w:nsid w:val="27540B40"/>
     <w:multiLevelType w:val="hybridMultilevel"/>
     <w:tmpl w:val="7E109130"/>
@@ -14689,7 +14785,7 @@
       </w:pPr>
     </w:lvl>
   </w:abstractNum>
-  <w:abstractNum w:abstractNumId="12" w15:restartNumberingAfterBreak="0">
+  <w:abstractNum w:abstractNumId="12">
     <w:nsid w:val="2C8232F4"/>
     <w:multiLevelType w:val="hybridMultilevel"/>
     <w:tmpl w:val="1A56AC36"/>
@@ -14778,7 +14874,7 @@
       </w:pPr>
     </w:lvl>
   </w:abstractNum>
-  <w:abstractNum w:abstractNumId="13" w15:restartNumberingAfterBreak="0">
+  <w:abstractNum w:abstractNumId="13">
     <w:nsid w:val="2F267230"/>
     <w:multiLevelType w:val="hybridMultilevel"/>
     <w:tmpl w:val="E102B2CC"/>
@@ -14867,7 +14963,7 @@
       </w:pPr>
     </w:lvl>
   </w:abstractNum>
-  <w:abstractNum w:abstractNumId="14" w15:restartNumberingAfterBreak="0">
+  <w:abstractNum w:abstractNumId="14">
     <w:nsid w:val="30696363"/>
     <w:multiLevelType w:val="hybridMultilevel"/>
     <w:tmpl w:val="8368C35A"/>
@@ -14956,7 +15052,7 @@
       </w:pPr>
     </w:lvl>
   </w:abstractNum>
-  <w:abstractNum w:abstractNumId="15" w15:restartNumberingAfterBreak="0">
+  <w:abstractNum w:abstractNumId="15">
     <w:nsid w:val="34E26EA6"/>
     <w:multiLevelType w:val="multilevel"/>
     <w:tmpl w:val="3C58877C"/>
@@ -15096,7 +15192,7 @@
       </w:rPr>
     </w:lvl>
   </w:abstractNum>
-  <w:abstractNum w:abstractNumId="16" w15:restartNumberingAfterBreak="0">
+  <w:abstractNum w:abstractNumId="16">
     <w:nsid w:val="39F52A64"/>
     <w:multiLevelType w:val="singleLevel"/>
     <w:tmpl w:val="AE162D36"/>
@@ -15115,7 +15211,7 @@
       </w:rPr>
     </w:lvl>
   </w:abstractNum>
-  <w:abstractNum w:abstractNumId="17" w15:restartNumberingAfterBreak="0">
+  <w:abstractNum w:abstractNumId="17">
     <w:nsid w:val="3B501AD5"/>
     <w:multiLevelType w:val="hybridMultilevel"/>
     <w:tmpl w:val="A39AD45A"/>
@@ -15204,7 +15300,7 @@
       </w:pPr>
     </w:lvl>
   </w:abstractNum>
-  <w:abstractNum w:abstractNumId="18" w15:restartNumberingAfterBreak="0">
+  <w:abstractNum w:abstractNumId="18">
     <w:nsid w:val="3C1706AA"/>
     <w:multiLevelType w:val="hybridMultilevel"/>
     <w:tmpl w:val="9424A730"/>
@@ -15317,7 +15413,7 @@
       </w:rPr>
     </w:lvl>
   </w:abstractNum>
-  <w:abstractNum w:abstractNumId="19" w15:restartNumberingAfterBreak="0">
+  <w:abstractNum w:abstractNumId="19">
     <w:nsid w:val="3EB02082"/>
     <w:multiLevelType w:val="multilevel"/>
     <w:tmpl w:val="A5D200B2"/>
@@ -15457,7 +15553,7 @@
       </w:rPr>
     </w:lvl>
   </w:abstractNum>
-  <w:abstractNum w:abstractNumId="20" w15:restartNumberingAfterBreak="0">
+  <w:abstractNum w:abstractNumId="20">
     <w:nsid w:val="408572B6"/>
     <w:multiLevelType w:val="hybridMultilevel"/>
     <w:tmpl w:val="16926534"/>
@@ -15570,7 +15666,7 @@
       </w:rPr>
     </w:lvl>
   </w:abstractNum>
-  <w:abstractNum w:abstractNumId="21" w15:restartNumberingAfterBreak="0">
+  <w:abstractNum w:abstractNumId="21">
     <w:nsid w:val="419E0235"/>
     <w:multiLevelType w:val="hybridMultilevel"/>
     <w:tmpl w:val="ACB07AA6"/>
@@ -15683,7 +15779,7 @@
       </w:rPr>
     </w:lvl>
   </w:abstractNum>
-  <w:abstractNum w:abstractNumId="22" w15:restartNumberingAfterBreak="0">
+  <w:abstractNum w:abstractNumId="22">
     <w:nsid w:val="43F26983"/>
     <w:multiLevelType w:val="multilevel"/>
     <w:tmpl w:val="1E482440"/>
@@ -15827,7 +15923,7 @@
       </w:rPr>
     </w:lvl>
   </w:abstractNum>
-  <w:abstractNum w:abstractNumId="23" w15:restartNumberingAfterBreak="0">
+  <w:abstractNum w:abstractNumId="23">
     <w:nsid w:val="5584027B"/>
     <w:multiLevelType w:val="hybridMultilevel"/>
     <w:tmpl w:val="B394E1E2"/>
@@ -15913,7 +16009,7 @@
       </w:pPr>
     </w:lvl>
   </w:abstractNum>
-  <w:abstractNum w:abstractNumId="24" w15:restartNumberingAfterBreak="0">
+  <w:abstractNum w:abstractNumId="24">
     <w:nsid w:val="5F2F46EB"/>
     <w:multiLevelType w:val="multilevel"/>
     <w:tmpl w:val="D4DCBC9C"/>
@@ -16053,7 +16149,7 @@
       </w:rPr>
     </w:lvl>
   </w:abstractNum>
-  <w:abstractNum w:abstractNumId="25" w15:restartNumberingAfterBreak="0">
+  <w:abstractNum w:abstractNumId="25">
     <w:nsid w:val="63447252"/>
     <w:multiLevelType w:val="hybridMultilevel"/>
     <w:tmpl w:val="CCF684C8"/>
@@ -16169,7 +16265,7 @@
       </w:pPr>
     </w:lvl>
   </w:abstractNum>
-  <w:abstractNum w:abstractNumId="26" w15:restartNumberingAfterBreak="0">
+  <w:abstractNum w:abstractNumId="26">
     <w:nsid w:val="63E512F1"/>
     <w:multiLevelType w:val="hybridMultilevel"/>
     <w:tmpl w:val="948EB100"/>
@@ -16282,7 +16378,7 @@
       </w:rPr>
     </w:lvl>
   </w:abstractNum>
-  <w:abstractNum w:abstractNumId="27" w15:restartNumberingAfterBreak="0">
+  <w:abstractNum w:abstractNumId="27">
     <w:nsid w:val="729A5C18"/>
     <w:multiLevelType w:val="singleLevel"/>
     <w:tmpl w:val="AE162D36"/>
@@ -16301,7 +16397,7 @@
       </w:rPr>
     </w:lvl>
   </w:abstractNum>
-  <w:abstractNum w:abstractNumId="28" w15:restartNumberingAfterBreak="0">
+  <w:abstractNum w:abstractNumId="28">
     <w:nsid w:val="75F4548B"/>
     <w:multiLevelType w:val="multilevel"/>
     <w:tmpl w:val="5D3C2176"/>
@@ -16414,7 +16510,7 @@
       </w:pPr>
     </w:lvl>
   </w:abstractNum>
-  <w:abstractNum w:abstractNumId="29" w15:restartNumberingAfterBreak="0">
+  <w:abstractNum w:abstractNumId="29">
     <w:nsid w:val="776A654B"/>
     <w:multiLevelType w:val="multilevel"/>
     <w:tmpl w:val="981AB450"/>
@@ -16621,7 +16717,7 @@
 </file>
 
 <file path=word/styles.xml><?xml version="1.0" encoding="utf-8"?>
-<w:styles xmlns:mc="http://schemas.openxmlformats.org/markup-compatibility/2006" xmlns:r="http://schemas.openxmlformats.org/officeDocument/2006/relationships" xmlns:w="http://schemas.openxmlformats.org/wordprocessingml/2006/main" xmlns:w14="http://schemas.microsoft.com/office/word/2010/wordml" xmlns:w15="http://schemas.microsoft.com/office/word/2012/wordml" xmlns:w16cex="http://schemas.microsoft.com/office/word/2018/wordml/cex" xmlns:w16cid="http://schemas.microsoft.com/office/word/2016/wordml/cid" xmlns:w16="http://schemas.microsoft.com/office/word/2018/wordml" xmlns:w16sdtdh="http://schemas.microsoft.com/office/word/2020/wordml/sdtdatahash" xmlns:w16se="http://schemas.microsoft.com/office/word/2015/wordml/symex" mc:Ignorable="w14 w15 w16se w16cid w16 w16cex w16sdtdh">
+<w:styles xmlns:mc="http://schemas.openxmlformats.org/markup-compatibility/2006" xmlns:r="http://schemas.openxmlformats.org/officeDocument/2006/relationships" xmlns:w="http://schemas.openxmlformats.org/wordprocessingml/2006/main" xmlns:w14="http://schemas.microsoft.com/office/word/2010/wordml" mc:Ignorable="w14">
   <w:docDefaults>
     <w:rPrDefault>
       <w:rPr>
@@ -16631,379 +16727,148 @@
     </w:rPrDefault>
     <w:pPrDefault/>
   </w:docDefaults>
-  <w:latentStyles w:defLockedState="0" w:defUIPriority="99" w:defSemiHidden="0" w:defUnhideWhenUsed="0" w:defQFormat="0" w:count="376">
-    <w:lsdException w:name="Normal" w:uiPriority="0" w:qFormat="1"/>
-    <w:lsdException w:name="heading 1" w:uiPriority="9" w:qFormat="1"/>
-    <w:lsdException w:name="heading 2" w:uiPriority="9" w:qFormat="1"/>
-    <w:lsdException w:name="heading 3" w:uiPriority="9" w:qFormat="1"/>
-    <w:lsdException w:name="heading 4" w:semiHidden="1" w:uiPriority="9" w:unhideWhenUsed="1" w:qFormat="1"/>
-    <w:lsdException w:name="heading 5" w:semiHidden="1" w:uiPriority="9" w:unhideWhenUsed="1" w:qFormat="1"/>
-    <w:lsdException w:name="heading 6" w:semiHidden="1" w:uiPriority="9" w:unhideWhenUsed="1" w:qFormat="1"/>
-    <w:lsdException w:name="heading 7" w:semiHidden="1" w:uiPriority="9" w:unhideWhenUsed="1" w:qFormat="1"/>
-    <w:lsdException w:name="heading 8" w:semiHidden="1" w:uiPriority="9" w:unhideWhenUsed="1" w:qFormat="1"/>
-    <w:lsdException w:name="heading 9" w:semiHidden="1" w:uiPriority="9" w:unhideWhenUsed="1" w:qFormat="1"/>
-    <w:lsdException w:name="index 1" w:semiHidden="1" w:unhideWhenUsed="1"/>
-    <w:lsdException w:name="index 2" w:semiHidden="1" w:unhideWhenUsed="1"/>
-    <w:lsdException w:name="index 3" w:semiHidden="1" w:unhideWhenUsed="1"/>
-    <w:lsdException w:name="index 4" w:semiHidden="1" w:unhideWhenUsed="1"/>
-    <w:lsdException w:name="index 5" w:semiHidden="1" w:unhideWhenUsed="1"/>
-    <w:lsdException w:name="index 6" w:semiHidden="1" w:unhideWhenUsed="1"/>
-    <w:lsdException w:name="index 7" w:semiHidden="1" w:unhideWhenUsed="1"/>
-    <w:lsdException w:name="index 8" w:semiHidden="1" w:unhideWhenUsed="1"/>
-    <w:lsdException w:name="index 9" w:semiHidden="1" w:unhideWhenUsed="1"/>
-    <w:lsdException w:name="toc 1" w:semiHidden="1" w:uiPriority="39" w:unhideWhenUsed="1"/>
-    <w:lsdException w:name="toc 2" w:semiHidden="1" w:uiPriority="39" w:unhideWhenUsed="1"/>
-    <w:lsdException w:name="toc 3" w:semiHidden="1" w:uiPriority="39" w:unhideWhenUsed="1"/>
-    <w:lsdException w:name="toc 4" w:semiHidden="1" w:uiPriority="39" w:unhideWhenUsed="1"/>
-    <w:lsdException w:name="toc 5" w:semiHidden="1" w:uiPriority="39" w:unhideWhenUsed="1"/>
-    <w:lsdException w:name="toc 6" w:semiHidden="1" w:uiPriority="39" w:unhideWhenUsed="1"/>
-    <w:lsdException w:name="toc 7" w:semiHidden="1" w:uiPriority="39" w:unhideWhenUsed="1"/>
-    <w:lsdException w:name="toc 8" w:semiHidden="1" w:uiPriority="39" w:unhideWhenUsed="1"/>
-    <w:lsdException w:name="toc 9" w:semiHidden="1" w:uiPriority="39" w:unhideWhenUsed="1"/>
-    <w:lsdException w:name="Normal Indent" w:semiHidden="1" w:unhideWhenUsed="1"/>
-    <w:lsdException w:name="footnote text" w:semiHidden="1" w:unhideWhenUsed="1"/>
-    <w:lsdException w:name="annotation text" w:semiHidden="1" w:unhideWhenUsed="1"/>
-    <w:lsdException w:name="header" w:semiHidden="1" w:unhideWhenUsed="1"/>
-    <w:lsdException w:name="footer" w:semiHidden="1" w:unhideWhenUsed="1"/>
-    <w:lsdException w:name="index heading" w:semiHidden="1" w:unhideWhenUsed="1"/>
-    <w:lsdException w:name="caption" w:semiHidden="1" w:uiPriority="35" w:unhideWhenUsed="1" w:qFormat="1"/>
-    <w:lsdException w:name="table of figures" w:semiHidden="1" w:unhideWhenUsed="1"/>
-    <w:lsdException w:name="envelope address" w:semiHidden="1" w:unhideWhenUsed="1"/>
-    <w:lsdException w:name="envelope return" w:semiHidden="1" w:unhideWhenUsed="1"/>
-    <w:lsdException w:name="footnote reference" w:semiHidden="1" w:unhideWhenUsed="1"/>
-    <w:lsdException w:name="annotation reference" w:semiHidden="1" w:unhideWhenUsed="1"/>
-    <w:lsdException w:name="line number" w:semiHidden="1" w:unhideWhenUsed="1"/>
-    <w:lsdException w:name="page number" w:semiHidden="1" w:unhideWhenUsed="1"/>
-    <w:lsdException w:name="endnote reference" w:semiHidden="1" w:unhideWhenUsed="1"/>
-    <w:lsdException w:name="endnote text" w:semiHidden="1" w:unhideWhenUsed="1"/>
-    <w:lsdException w:name="table of authorities" w:semiHidden="1" w:unhideWhenUsed="1"/>
-    <w:lsdException w:name="macro" w:semiHidden="1" w:unhideWhenUsed="1"/>
-    <w:lsdException w:name="toa heading" w:semiHidden="1" w:unhideWhenUsed="1"/>
-    <w:lsdException w:name="List" w:semiHidden="1" w:unhideWhenUsed="1"/>
-    <w:lsdException w:name="List Bullet" w:semiHidden="1" w:unhideWhenUsed="1"/>
-    <w:lsdException w:name="List Number" w:semiHidden="1" w:unhideWhenUsed="1"/>
-    <w:lsdException w:name="List 2" w:semiHidden="1" w:unhideWhenUsed="1"/>
-    <w:lsdException w:name="List 3" w:semiHidden="1" w:unhideWhenUsed="1"/>
-    <w:lsdException w:name="List 4" w:semiHidden="1" w:unhideWhenUsed="1"/>
-    <w:lsdException w:name="List 5" w:semiHidden="1" w:unhideWhenUsed="1"/>
-    <w:lsdException w:name="List Bullet 2" w:semiHidden="1" w:unhideWhenUsed="1"/>
-    <w:lsdException w:name="List Bullet 3" w:semiHidden="1" w:unhideWhenUsed="1"/>
-    <w:lsdException w:name="List Bullet 4" w:semiHidden="1" w:unhideWhenUsed="1"/>
-    <w:lsdException w:name="List Bullet 5" w:semiHidden="1" w:unhideWhenUsed="1"/>
-    <w:lsdException w:name="List Number 2" w:semiHidden="1" w:unhideWhenUsed="1"/>
-    <w:lsdException w:name="List Number 3" w:semiHidden="1" w:unhideWhenUsed="1"/>
-    <w:lsdException w:name="List Number 4" w:semiHidden="1" w:unhideWhenUsed="1"/>
-    <w:lsdException w:name="List Number 5" w:semiHidden="1" w:unhideWhenUsed="1"/>
-    <w:lsdException w:name="Title" w:uiPriority="10" w:qFormat="1"/>
-    <w:lsdException w:name="Closing" w:semiHidden="1" w:unhideWhenUsed="1"/>
-    <w:lsdException w:name="Signature" w:semiHidden="1" w:unhideWhenUsed="1"/>
-    <w:lsdException w:name="Default Paragraph Font" w:semiHidden="1" w:uiPriority="1" w:unhideWhenUsed="1"/>
-    <w:lsdException w:name="Body Text" w:semiHidden="1" w:unhideWhenUsed="1"/>
-    <w:lsdException w:name="Body Text Indent" w:semiHidden="1" w:unhideWhenUsed="1"/>
-    <w:lsdException w:name="List Continue" w:semiHidden="1" w:unhideWhenUsed="1"/>
-    <w:lsdException w:name="List Continue 2" w:semiHidden="1" w:unhideWhenUsed="1"/>
-    <w:lsdException w:name="List Continue 3" w:semiHidden="1" w:unhideWhenUsed="1"/>
-    <w:lsdException w:name="List Continue 4" w:semiHidden="1" w:unhideWhenUsed="1"/>
-    <w:lsdException w:name="List Continue 5" w:semiHidden="1" w:unhideWhenUsed="1"/>
-    <w:lsdException w:name="Message Header" w:semiHidden="1" w:unhideWhenUsed="1"/>
-    <w:lsdException w:name="Subtitle" w:uiPriority="11" w:qFormat="1"/>
-    <w:lsdException w:name="Salutation" w:semiHidden="1" w:unhideWhenUsed="1"/>
-    <w:lsdException w:name="Date" w:semiHidden="1" w:unhideWhenUsed="1"/>
-    <w:lsdException w:name="Body Text First Indent" w:semiHidden="1" w:unhideWhenUsed="1"/>
-    <w:lsdException w:name="Body Text First Indent 2" w:semiHidden="1" w:unhideWhenUsed="1"/>
-    <w:lsdException w:name="Note Heading" w:semiHidden="1" w:unhideWhenUsed="1"/>
-    <w:lsdException w:name="Body Text 2" w:semiHidden="1" w:unhideWhenUsed="1"/>
-    <w:lsdException w:name="Body Text 3" w:semiHidden="1" w:unhideWhenUsed="1"/>
-    <w:lsdException w:name="Body Text Indent 2" w:semiHidden="1" w:unhideWhenUsed="1"/>
-    <w:lsdException w:name="Body Text Indent 3" w:semiHidden="1" w:unhideWhenUsed="1"/>
-    <w:lsdException w:name="Block Text" w:semiHidden="1" w:unhideWhenUsed="1"/>
-    <w:lsdException w:name="Hyperlink" w:semiHidden="1" w:unhideWhenUsed="1"/>
-    <w:lsdException w:name="FollowedHyperlink" w:semiHidden="1" w:unhideWhenUsed="1"/>
-    <w:lsdException w:name="Strong" w:uiPriority="22" w:qFormat="1"/>
-    <w:lsdException w:name="Emphasis" w:uiPriority="20" w:qFormat="1"/>
-    <w:lsdException w:name="Document Map" w:semiHidden="1" w:unhideWhenUsed="1"/>
-    <w:lsdException w:name="Plain Text" w:semiHidden="1" w:unhideWhenUsed="1"/>
-    <w:lsdException w:name="E-mail Signature" w:semiHidden="1" w:unhideWhenUsed="1"/>
-    <w:lsdException w:name="HTML Top of Form" w:semiHidden="1" w:unhideWhenUsed="1"/>
-    <w:lsdException w:name="HTML Bottom of Form" w:semiHidden="1" w:unhideWhenUsed="1"/>
-    <w:lsdException w:name="Normal (Web)" w:semiHidden="1" w:unhideWhenUsed="1"/>
-    <w:lsdException w:name="HTML Acronym" w:semiHidden="1" w:unhideWhenUsed="1"/>
-    <w:lsdException w:name="HTML Address" w:semiHidden="1" w:unhideWhenUsed="1"/>
-    <w:lsdException w:name="HTML Cite" w:semiHidden="1" w:unhideWhenUsed="1"/>
-    <w:lsdException w:name="HTML Code" w:semiHidden="1" w:unhideWhenUsed="1"/>
-    <w:lsdException w:name="HTML Definition" w:semiHidden="1" w:unhideWhenUsed="1"/>
-    <w:lsdException w:name="HTML Keyboard" w:semiHidden="1" w:unhideWhenUsed="1"/>
-    <w:lsdException w:name="HTML Preformatted" w:semiHidden="1" w:unhideWhenUsed="1"/>
-    <w:lsdException w:name="HTML Sample" w:semiHidden="1" w:unhideWhenUsed="1"/>
-    <w:lsdException w:name="HTML Typewriter" w:semiHidden="1" w:unhideWhenUsed="1"/>
-    <w:lsdException w:name="HTML Variable" w:semiHidden="1" w:unhideWhenUsed="1"/>
-    <w:lsdException w:name="annotation subject" w:semiHidden="1" w:unhideWhenUsed="1"/>
-    <w:lsdException w:name="No List" w:semiHidden="1" w:unhideWhenUsed="1"/>
-    <w:lsdException w:name="Outline List 1" w:semiHidden="1" w:unhideWhenUsed="1"/>
-    <w:lsdException w:name="Outline List 2" w:semiHidden="1" w:unhideWhenUsed="1"/>
-    <w:lsdException w:name="Outline List 3" w:semiHidden="1" w:unhideWhenUsed="1"/>
-    <w:lsdException w:name="Table Simple 1" w:semiHidden="1" w:unhideWhenUsed="1"/>
-    <w:lsdException w:name="Table Simple 2" w:semiHidden="1" w:unhideWhenUsed="1"/>
-    <w:lsdException w:name="Table Simple 3" w:semiHidden="1" w:unhideWhenUsed="1"/>
-    <w:lsdException w:name="Table Classic 1" w:semiHidden="1" w:unhideWhenUsed="1"/>
-    <w:lsdException w:name="Table Classic 2" w:semiHidden="1" w:unhideWhenUsed="1"/>
-    <w:lsdException w:name="Table Classic 3" w:semiHidden="1" w:unhideWhenUsed="1"/>
-    <w:lsdException w:name="Table Classic 4" w:semiHidden="1" w:unhideWhenUsed="1"/>
-    <w:lsdException w:name="Table Colorful 1" w:semiHidden="1" w:unhideWhenUsed="1"/>
-    <w:lsdException w:name="Table Colorful 2" w:semiHidden="1" w:unhideWhenUsed="1"/>
-    <w:lsdException w:name="Table Colorful 3" w:semiHidden="1" w:unhideWhenUsed="1"/>
-    <w:lsdException w:name="Table Columns 1" w:semiHidden="1" w:unhideWhenUsed="1"/>
-    <w:lsdException w:name="Table Columns 2" w:semiHidden="1" w:unhideWhenUsed="1"/>
-    <w:lsdException w:name="Table Columns 3" w:semiHidden="1" w:unhideWhenUsed="1"/>
-    <w:lsdException w:name="Table Columns 4" w:semiHidden="1" w:unhideWhenUsed="1"/>
-    <w:lsdException w:name="Table Columns 5" w:semiHidden="1" w:unhideWhenUsed="1"/>
-    <w:lsdException w:name="Table Grid 1" w:semiHidden="1" w:unhideWhenUsed="1"/>
-    <w:lsdException w:name="Table Grid 2" w:semiHidden="1" w:unhideWhenUsed="1"/>
-    <w:lsdException w:name="Table Grid 3" w:semiHidden="1" w:unhideWhenUsed="1"/>
-    <w:lsdException w:name="Table Grid 4" w:semiHidden="1" w:unhideWhenUsed="1"/>
-    <w:lsdException w:name="Table Grid 5" w:semiHidden="1" w:unhideWhenUsed="1"/>
-    <w:lsdException w:name="Table Grid 6" w:semiHidden="1" w:unhideWhenUsed="1"/>
-    <w:lsdException w:name="Table Grid 7" w:semiHidden="1" w:unhideWhenUsed="1"/>
-    <w:lsdException w:name="Table Grid 8" w:semiHidden="1" w:unhideWhenUsed="1"/>
-    <w:lsdException w:name="Table List 1" w:semiHidden="1" w:unhideWhenUsed="1"/>
-    <w:lsdException w:name="Table List 2" w:semiHidden="1" w:unhideWhenUsed="1"/>
-    <w:lsdException w:name="Table List 3" w:semiHidden="1" w:unhideWhenUsed="1"/>
-    <w:lsdException w:name="Table List 4" w:semiHidden="1" w:unhideWhenUsed="1"/>
-    <w:lsdException w:name="Table List 5" w:semiHidden="1" w:unhideWhenUsed="1"/>
-    <w:lsdException w:name="Table List 6" w:semiHidden="1" w:unhideWhenUsed="1"/>
-    <w:lsdException w:name="Table List 7" w:semiHidden="1" w:unhideWhenUsed="1"/>
-    <w:lsdException w:name="Table List 8" w:semiHidden="1" w:unhideWhenUsed="1"/>
-    <w:lsdException w:name="Table 3D effects 1" w:semiHidden="1" w:unhideWhenUsed="1"/>
-    <w:lsdException w:name="Table 3D effects 2" w:semiHidden="1" w:unhideWhenUsed="1"/>
-    <w:lsdException w:name="Table 3D effects 3" w:semiHidden="1" w:unhideWhenUsed="1"/>
-    <w:lsdException w:name="Table Contemporary" w:semiHidden="1" w:unhideWhenUsed="1"/>
-    <w:lsdException w:name="Table Elegant" w:semiHidden="1" w:unhideWhenUsed="1"/>
-    <w:lsdException w:name="Table Professional" w:semiHidden="1" w:unhideWhenUsed="1"/>
-    <w:lsdException w:name="Table Subtle 2" w:semiHidden="1" w:unhideWhenUsed="1"/>
-    <w:lsdException w:name="Table Web 1" w:semiHidden="1" w:unhideWhenUsed="1"/>
-    <w:lsdException w:name="Balloon Text" w:semiHidden="1" w:unhideWhenUsed="1"/>
-    <w:lsdException w:name="Table Grid" w:uiPriority="59"/>
-    <w:lsdException w:name="Table Theme" w:semiHidden="1" w:unhideWhenUsed="1"/>
-    <w:lsdException w:name="Placeholder Text" w:semiHidden="1"/>
-    <w:lsdException w:name="No Spacing" w:uiPriority="1" w:qFormat="1"/>
-    <w:lsdException w:name="Light Shading" w:uiPriority="60"/>
-    <w:lsdException w:name="Light List" w:uiPriority="61"/>
-    <w:lsdException w:name="Light Grid" w:uiPriority="62"/>
-    <w:lsdException w:name="Medium Shading 1" w:uiPriority="63"/>
-    <w:lsdException w:name="Medium Shading 2" w:uiPriority="64"/>
-    <w:lsdException w:name="Medium List 1" w:uiPriority="65"/>
-    <w:lsdException w:name="Medium List 2" w:uiPriority="66"/>
-    <w:lsdException w:name="Medium Grid 1" w:uiPriority="67"/>
-    <w:lsdException w:name="Medium Grid 2" w:uiPriority="68"/>
-    <w:lsdException w:name="Medium Grid 3" w:uiPriority="69"/>
-    <w:lsdException w:name="Dark List" w:uiPriority="70"/>
-    <w:lsdException w:name="Colorful Shading" w:uiPriority="71"/>
-    <w:lsdException w:name="Colorful List" w:uiPriority="72"/>
-    <w:lsdException w:name="Colorful Grid" w:uiPriority="73"/>
-    <w:lsdException w:name="Light Shading Accent 1" w:uiPriority="60"/>
-    <w:lsdException w:name="Light List Accent 1" w:uiPriority="61"/>
-    <w:lsdException w:name="Light Grid Accent 1" w:uiPriority="62"/>
-    <w:lsdException w:name="Medium Shading 1 Accent 1" w:uiPriority="63"/>
-    <w:lsdException w:name="Medium Shading 2 Accent 1" w:uiPriority="64"/>
-    <w:lsdException w:name="Medium List 1 Accent 1" w:uiPriority="65"/>
-    <w:lsdException w:name="Revision" w:semiHidden="1"/>
-    <w:lsdException w:name="List Paragraph" w:uiPriority="34" w:qFormat="1"/>
-    <w:lsdException w:name="Quote" w:uiPriority="29" w:qFormat="1"/>
-    <w:lsdException w:name="Intense Quote" w:uiPriority="30" w:qFormat="1"/>
-    <w:lsdException w:name="Medium List 2 Accent 1" w:uiPriority="66"/>
-    <w:lsdException w:name="Medium Grid 1 Accent 1" w:uiPriority="67"/>
-    <w:lsdException w:name="Medium Grid 2 Accent 1" w:uiPriority="68"/>
-    <w:lsdException w:name="Medium Grid 3 Accent 1" w:uiPriority="69"/>
-    <w:lsdException w:name="Dark List Accent 1" w:uiPriority="70"/>
-    <w:lsdException w:name="Colorful Shading Accent 1" w:uiPriority="71"/>
-    <w:lsdException w:name="Colorful List Accent 1" w:uiPriority="72"/>
-    <w:lsdException w:name="Colorful Grid Accent 1" w:uiPriority="73"/>
-    <w:lsdException w:name="Light Shading Accent 2" w:uiPriority="60"/>
-    <w:lsdException w:name="Light List Accent 2" w:uiPriority="61"/>
-    <w:lsdException w:name="Light Grid Accent 2" w:uiPriority="62"/>
-    <w:lsdException w:name="Medium Shading 1 Accent 2" w:uiPriority="63"/>
-    <w:lsdException w:name="Medium Shading 2 Accent 2" w:uiPriority="64"/>
-    <w:lsdException w:name="Medium List 1 Accent 2" w:uiPriority="65"/>
-    <w:lsdException w:name="Medium List 2 Accent 2" w:uiPriority="66"/>
-    <w:lsdException w:name="Medium Grid 1 Accent 2" w:uiPriority="67"/>
-    <w:lsdException w:name="Medium Grid 2 Accent 2" w:uiPriority="68"/>
-    <w:lsdException w:name="Medium Grid 3 Accent 2" w:uiPriority="69"/>
-    <w:lsdException w:name="Dark List Accent 2" w:uiPriority="70"/>
-    <w:lsdException w:name="Colorful Shading Accent 2" w:uiPriority="71"/>
-    <w:lsdException w:name="Colorful List Accent 2" w:uiPriority="72"/>
-    <w:lsdException w:name="Colorful Grid Accent 2" w:uiPriority="73"/>
-    <w:lsdException w:name="Light Shading Accent 3" w:uiPriority="60"/>
-    <w:lsdException w:name="Light List Accent 3" w:uiPriority="61"/>
-    <w:lsdException w:name="Light Grid Accent 3" w:uiPriority="62"/>
-    <w:lsdException w:name="Medium Shading 1 Accent 3" w:uiPriority="63"/>
-    <w:lsdException w:name="Medium Shading 2 Accent 3" w:uiPriority="64"/>
-    <w:lsdException w:name="Medium List 1 Accent 3" w:uiPriority="65"/>
-    <w:lsdException w:name="Medium List 2 Accent 3" w:uiPriority="66"/>
-    <w:lsdException w:name="Medium Grid 1 Accent 3" w:uiPriority="67"/>
-    <w:lsdException w:name="Medium Grid 2 Accent 3" w:uiPriority="68"/>
-    <w:lsdException w:name="Medium Grid 3 Accent 3" w:uiPriority="69"/>
-    <w:lsdException w:name="Dark List Accent 3" w:uiPriority="70"/>
-    <w:lsdException w:name="Colorful Shading Accent 3" w:uiPriority="71"/>
-    <w:lsdException w:name="Colorful List Accent 3" w:uiPriority="72"/>
-    <w:lsdException w:name="Colorful Grid Accent 3" w:uiPriority="73"/>
-    <w:lsdException w:name="Light Shading Accent 4" w:uiPriority="60"/>
-    <w:lsdException w:name="Light List Accent 4" w:uiPriority="61"/>
-    <w:lsdException w:name="Light Grid Accent 4" w:uiPriority="62"/>
-    <w:lsdException w:name="Medium Shading 1 Accent 4" w:uiPriority="63"/>
-    <w:lsdException w:name="Medium Shading 2 Accent 4" w:uiPriority="64"/>
-    <w:lsdException w:name="Medium List 1 Accent 4" w:uiPriority="65"/>
-    <w:lsdException w:name="Medium List 2 Accent 4" w:uiPriority="66"/>
-    <w:lsdException w:name="Medium Grid 1 Accent 4" w:uiPriority="67"/>
-    <w:lsdException w:name="Medium Grid 2 Accent 4" w:uiPriority="68"/>
-    <w:lsdException w:name="Medium Grid 3 Accent 4" w:uiPriority="69"/>
-    <w:lsdException w:name="Dark List Accent 4" w:uiPriority="70"/>
-    <w:lsdException w:name="Colorful Shading Accent 4" w:uiPriority="71"/>
-    <w:lsdException w:name="Colorful List Accent 4" w:uiPriority="72"/>
-    <w:lsdException w:name="Colorful Grid Accent 4" w:uiPriority="73"/>
-    <w:lsdException w:name="Light Shading Accent 5" w:uiPriority="60"/>
-    <w:lsdException w:name="Light List Accent 5" w:uiPriority="61"/>
-    <w:lsdException w:name="Light Grid Accent 5" w:uiPriority="62"/>
-    <w:lsdException w:name="Medium Shading 1 Accent 5" w:uiPriority="63"/>
-    <w:lsdException w:name="Medium Shading 2 Accent 5" w:uiPriority="64"/>
-    <w:lsdException w:name="Medium List 1 Accent 5" w:uiPriority="65"/>
-    <w:lsdException w:name="Medium List 2 Accent 5" w:uiPriority="66"/>
-    <w:lsdException w:name="Medium Grid 1 Accent 5" w:uiPriority="67"/>
-    <w:lsdException w:name="Medium Grid 2 Accent 5" w:uiPriority="68"/>
-    <w:lsdException w:name="Medium Grid 3 Accent 5" w:uiPriority="69"/>
-    <w:lsdException w:name="Dark List Accent 5" w:uiPriority="70"/>
-    <w:lsdException w:name="Colorful Shading Accent 5" w:uiPriority="71"/>
-    <w:lsdException w:name="Colorful List Accent 5" w:uiPriority="72"/>
-    <w:lsdException w:name="Colorful Grid Accent 5" w:uiPriority="73"/>
-    <w:lsdException w:name="Light Shading Accent 6" w:uiPriority="60"/>
-    <w:lsdException w:name="Light List Accent 6" w:uiPriority="61"/>
-    <w:lsdException w:name="Light Grid Accent 6" w:uiPriority="62"/>
-    <w:lsdException w:name="Medium Shading 1 Accent 6" w:uiPriority="63"/>
-    <w:lsdException w:name="Medium Shading 2 Accent 6" w:uiPriority="64"/>
-    <w:lsdException w:name="Medium List 1 Accent 6" w:uiPriority="65"/>
-    <w:lsdException w:name="Medium List 2 Accent 6" w:uiPriority="66"/>
-    <w:lsdException w:name="Medium Grid 1 Accent 6" w:uiPriority="67"/>
-    <w:lsdException w:name="Medium Grid 2 Accent 6" w:uiPriority="68"/>
-    <w:lsdException w:name="Medium Grid 3 Accent 6" w:uiPriority="69"/>
-    <w:lsdException w:name="Dark List Accent 6" w:uiPriority="70"/>
-    <w:lsdException w:name="Colorful Shading Accent 6" w:uiPriority="71"/>
-    <w:lsdException w:name="Colorful List Accent 6" w:uiPriority="72"/>
-    <w:lsdException w:name="Colorful Grid Accent 6" w:uiPriority="73"/>
-    <w:lsdException w:name="Subtle Emphasis" w:uiPriority="19" w:qFormat="1"/>
-    <w:lsdException w:name="Intense Emphasis" w:uiPriority="21" w:qFormat="1"/>
-    <w:lsdException w:name="Subtle Reference" w:uiPriority="31" w:qFormat="1"/>
-    <w:lsdException w:name="Intense Reference" w:uiPriority="32" w:qFormat="1"/>
-    <w:lsdException w:name="Book Title" w:uiPriority="33" w:qFormat="1"/>
-    <w:lsdException w:name="Bibliography" w:semiHidden="1" w:uiPriority="37" w:unhideWhenUsed="1"/>
-    <w:lsdException w:name="TOC Heading" w:semiHidden="1" w:uiPriority="39" w:unhideWhenUsed="1" w:qFormat="1"/>
-    <w:lsdException w:name="Plain Table 1" w:uiPriority="41"/>
-    <w:lsdException w:name="Plain Table 2" w:uiPriority="42"/>
-    <w:lsdException w:name="Plain Table 3" w:uiPriority="43"/>
-    <w:lsdException w:name="Plain Table 4" w:uiPriority="44"/>
-    <w:lsdException w:name="Plain Table 5" w:uiPriority="45"/>
-    <w:lsdException w:name="Grid Table Light" w:uiPriority="40"/>
-    <w:lsdException w:name="Grid Table 1 Light" w:uiPriority="46"/>
-    <w:lsdException w:name="Grid Table 2" w:uiPriority="47"/>
-    <w:lsdException w:name="Grid Table 3" w:uiPriority="48"/>
-    <w:lsdException w:name="Grid Table 4" w:uiPriority="49"/>
-    <w:lsdException w:name="Grid Table 5 Dark" w:uiPriority="50"/>
-    <w:lsdException w:name="Grid Table 6 Colorful" w:uiPriority="51"/>
-    <w:lsdException w:name="Grid Table 7 Colorful" w:uiPriority="52"/>
-    <w:lsdException w:name="Grid Table 1 Light Accent 1" w:uiPriority="46"/>
-    <w:lsdException w:name="Grid Table 2 Accent 1" w:uiPriority="47"/>
-    <w:lsdException w:name="Grid Table 3 Accent 1" w:uiPriority="48"/>
-    <w:lsdException w:name="Grid Table 4 Accent 1" w:uiPriority="49"/>
-    <w:lsdException w:name="Grid Table 5 Dark Accent 1" w:uiPriority="50"/>
-    <w:lsdException w:name="Grid Table 6 Colorful Accent 1" w:uiPriority="51"/>
-    <w:lsdException w:name="Grid Table 7 Colorful Accent 1" w:uiPriority="52"/>
-    <w:lsdException w:name="Grid Table 1 Light Accent 2" w:uiPriority="46"/>
-    <w:lsdException w:name="Grid Table 2 Accent 2" w:uiPriority="47"/>
-    <w:lsdException w:name="Grid Table 3 Accent 2" w:uiPriority="48"/>
-    <w:lsdException w:name="Grid Table 4 Accent 2" w:uiPriority="49"/>
-    <w:lsdException w:name="Grid Table 5 Dark Accent 2" w:uiPriority="50"/>
-    <w:lsdException w:name="Grid Table 6 Colorful Accent 2" w:uiPriority="51"/>
-    <w:lsdException w:name="Grid Table 7 Colorful Accent 2" w:uiPriority="52"/>
-    <w:lsdException w:name="Grid Table 1 Light Accent 3" w:uiPriority="46"/>
-    <w:lsdException w:name="Grid Table 2 Accent 3" w:uiPriority="47"/>
-    <w:lsdException w:name="Grid Table 3 Accent 3" w:uiPriority="48"/>
-    <w:lsdException w:name="Grid Table 4 Accent 3" w:uiPriority="49"/>
-    <w:lsdException w:name="Grid Table 5 Dark Accent 3" w:uiPriority="50"/>
-    <w:lsdException w:name="Grid Table 6 Colorful Accent 3" w:uiPriority="51"/>
-    <w:lsdException w:name="Grid Table 7 Colorful Accent 3" w:uiPriority="52"/>
-    <w:lsdException w:name="Grid Table 1 Light Accent 4" w:uiPriority="46"/>
-    <w:lsdException w:name="Grid Table 2 Accent 4" w:uiPriority="47"/>
-    <w:lsdException w:name="Grid Table 3 Accent 4" w:uiPriority="48"/>
-    <w:lsdException w:name="Grid Table 4 Accent 4" w:uiPriority="49"/>
-    <w:lsdException w:name="Grid Table 5 Dark Accent 4" w:uiPriority="50"/>
-    <w:lsdException w:name="Grid Table 6 Colorful Accent 4" w:uiPriority="51"/>
-    <w:lsdException w:name="Grid Table 7 Colorful Accent 4" w:uiPriority="52"/>
-    <w:lsdException w:name="Grid Table 1 Light Accent 5" w:uiPriority="46"/>
-    <w:lsdException w:name="Grid Table 2 Accent 5" w:uiPriority="47"/>
-    <w:lsdException w:name="Grid Table 3 Accent 5" w:uiPriority="48"/>
-    <w:lsdException w:name="Grid Table 4 Accent 5" w:uiPriority="49"/>
-    <w:lsdException w:name="Grid Table 5 Dark Accent 5" w:uiPriority="50"/>
-    <w:lsdException w:name="Grid Table 6 Colorful Accent 5" w:uiPriority="51"/>
-    <w:lsdException w:name="Grid Table 7 Colorful Accent 5" w:uiPriority="52"/>
-    <w:lsdException w:name="Grid Table 1 Light Accent 6" w:uiPriority="46"/>
-    <w:lsdException w:name="Grid Table 2 Accent 6" w:uiPriority="47"/>
-    <w:lsdException w:name="Grid Table 3 Accent 6" w:uiPriority="48"/>
-    <w:lsdException w:name="Grid Table 4 Accent 6" w:uiPriority="49"/>
-    <w:lsdException w:name="Grid Table 5 Dark Accent 6" w:uiPriority="50"/>
-    <w:lsdException w:name="Grid Table 6 Colorful Accent 6" w:uiPriority="51"/>
-    <w:lsdException w:name="Grid Table 7 Colorful Accent 6" w:uiPriority="52"/>
-    <w:lsdException w:name="List Table 1 Light" w:uiPriority="46"/>
-    <w:lsdException w:name="List Table 2" w:uiPriority="47"/>
-    <w:lsdException w:name="List Table 3" w:uiPriority="48"/>
-    <w:lsdException w:name="List Table 4" w:uiPriority="49"/>
-    <w:lsdException w:name="List Table 5 Dark" w:uiPriority="50"/>
-    <w:lsdException w:name="List Table 6 Colorful" w:uiPriority="51"/>
-    <w:lsdException w:name="List Table 7 Colorful" w:uiPriority="52"/>
-    <w:lsdException w:name="List Table 1 Light Accent 1" w:uiPriority="46"/>
-    <w:lsdException w:name="List Table 2 Accent 1" w:uiPriority="47"/>
-    <w:lsdException w:name="List Table 3 Accent 1" w:uiPriority="48"/>
-    <w:lsdException w:name="List Table 4 Accent 1" w:uiPriority="49"/>
-    <w:lsdException w:name="List Table 5 Dark Accent 1" w:uiPriority="50"/>
-    <w:lsdException w:name="List Table 6 Colorful Accent 1" w:uiPriority="51"/>
-    <w:lsdException w:name="List Table 7 Colorful Accent 1" w:uiPriority="52"/>
-    <w:lsdException w:name="List Table 1 Light Accent 2" w:uiPriority="46"/>
-    <w:lsdException w:name="List Table 2 Accent 2" w:uiPriority="47"/>
-    <w:lsdException w:name="List Table 3 Accent 2" w:uiPriority="48"/>
-    <w:lsdException w:name="List Table 4 Accent 2" w:uiPriority="49"/>
-    <w:lsdException w:name="List Table 5 Dark Accent 2" w:uiPriority="50"/>
-    <w:lsdException w:name="List Table 6 Colorful Accent 2" w:uiPriority="51"/>
-    <w:lsdException w:name="List Table 7 Colorful Accent 2" w:uiPriority="52"/>
-    <w:lsdException w:name="List Table 1 Light Accent 3" w:uiPriority="46"/>
-    <w:lsdException w:name="List Table 2 Accent 3" w:uiPriority="47"/>
-    <w:lsdException w:name="List Table 3 Accent 3" w:uiPriority="48"/>
-    <w:lsdException w:name="List Table 4 Accent 3" w:uiPriority="49"/>
-    <w:lsdException w:name="List Table 5 Dark Accent 3" w:uiPriority="50"/>
-    <w:lsdException w:name="List Table 6 Colorful Accent 3" w:uiPriority="51"/>
-    <w:lsdException w:name="List Table 7 Colorful Accent 3" w:uiPriority="52"/>
-    <w:lsdException w:name="List Table 1 Light Accent 4" w:uiPriority="46"/>
-    <w:lsdException w:name="List Table 2 Accent 4" w:uiPriority="47"/>
-    <w:lsdException w:name="List Table 3 Accent 4" w:uiPriority="48"/>
-    <w:lsdException w:name="List Table 4 Accent 4" w:uiPriority="49"/>
-    <w:lsdException w:name="List Table 5 Dark Accent 4" w:uiPriority="50"/>
-    <w:lsdException w:name="List Table 6 Colorful Accent 4" w:uiPriority="51"/>
-    <w:lsdException w:name="List Table 7 Colorful Accent 4" w:uiPriority="52"/>
-    <w:lsdException w:name="List Table 1 Light Accent 5" w:uiPriority="46"/>
-    <w:lsdException w:name="List Table 2 Accent 5" w:uiPriority="47"/>
-    <w:lsdException w:name="List Table 3 Accent 5" w:uiPriority="48"/>
-    <w:lsdException w:name="List Table 4 Accent 5" w:uiPriority="49"/>
-    <w:lsdException w:name="List Table 5 Dark Accent 5" w:uiPriority="50"/>
-    <w:lsdException w:name="List Table 6 Colorful Accent 5" w:uiPriority="51"/>
-    <w:lsdException w:name="List Table 7 Colorful Accent 5" w:uiPriority="52"/>
-    <w:lsdException w:name="List Table 1 Light Accent 6" w:uiPriority="46"/>
-    <w:lsdException w:name="List Table 2 Accent 6" w:uiPriority="47"/>
-    <w:lsdException w:name="List Table 3 Accent 6" w:uiPriority="48"/>
-    <w:lsdException w:name="List Table 4 Accent 6" w:uiPriority="49"/>
-    <w:lsdException w:name="List Table 5 Dark Accent 6" w:uiPriority="50"/>
-    <w:lsdException w:name="List Table 6 Colorful Accent 6" w:uiPriority="51"/>
-    <w:lsdException w:name="List Table 7 Colorful Accent 6" w:uiPriority="52"/>
-    <w:lsdException w:name="Mention" w:semiHidden="1" w:unhideWhenUsed="1"/>
-    <w:lsdException w:name="Smart Hyperlink" w:semiHidden="1" w:unhideWhenUsed="1"/>
-    <w:lsdException w:name="Hashtag" w:semiHidden="1" w:unhideWhenUsed="1"/>
-    <w:lsdException w:name="Unresolved Mention" w:semiHidden="1" w:unhideWhenUsed="1"/>
-    <w:lsdException w:name="Smart Link" w:semiHidden="1" w:unhideWhenUsed="1"/>
+  <w:latentStyles w:defLockedState="0" w:defUIPriority="99" w:defSemiHidden="1" w:defUnhideWhenUsed="1" w:defQFormat="0" w:count="267">
+    <w:lsdException w:name="Normal" w:semiHidden="0" w:uiPriority="0" w:unhideWhenUsed="0" w:qFormat="1"/>
+    <w:lsdException w:name="heading 1" w:semiHidden="0" w:uiPriority="9" w:unhideWhenUsed="0" w:qFormat="1"/>
+    <w:lsdException w:name="heading 2" w:semiHidden="0" w:uiPriority="9" w:unhideWhenUsed="0" w:qFormat="1"/>
+    <w:lsdException w:name="heading 3" w:semiHidden="0" w:uiPriority="9" w:unhideWhenUsed="0" w:qFormat="1"/>
+    <w:lsdException w:name="heading 4" w:uiPriority="9" w:qFormat="1"/>
+    <w:lsdException w:name="heading 5" w:uiPriority="9" w:qFormat="1"/>
+    <w:lsdException w:name="heading 6" w:uiPriority="9" w:qFormat="1"/>
+    <w:lsdException w:name="heading 7" w:uiPriority="9" w:qFormat="1"/>
+    <w:lsdException w:name="heading 8" w:uiPriority="9" w:qFormat="1"/>
+    <w:lsdException w:name="heading 9" w:uiPriority="9" w:qFormat="1"/>
+    <w:lsdException w:name="toc 1" w:uiPriority="39"/>
+    <w:lsdException w:name="toc 2" w:uiPriority="39"/>
+    <w:lsdException w:name="toc 3" w:uiPriority="39"/>
+    <w:lsdException w:name="toc 4" w:uiPriority="39"/>
+    <w:lsdException w:name="toc 5" w:uiPriority="39"/>
+    <w:lsdException w:name="toc 6" w:uiPriority="39"/>
+    <w:lsdException w:name="toc 7" w:uiPriority="39"/>
+    <w:lsdException w:name="toc 8" w:uiPriority="39"/>
+    <w:lsdException w:name="toc 9" w:uiPriority="39"/>
+    <w:lsdException w:name="caption" w:uiPriority="35" w:qFormat="1"/>
+    <w:lsdException w:name="Title" w:semiHidden="0" w:uiPriority="10" w:unhideWhenUsed="0" w:qFormat="1"/>
+    <w:lsdException w:name="Default Paragraph Font" w:uiPriority="1"/>
+    <w:lsdException w:name="Subtitle" w:semiHidden="0" w:uiPriority="11" w:unhideWhenUsed="0" w:qFormat="1"/>
+    <w:lsdException w:name="Strong" w:semiHidden="0" w:uiPriority="22" w:unhideWhenUsed="0" w:qFormat="1"/>
+    <w:lsdException w:name="Emphasis" w:semiHidden="0" w:uiPriority="20" w:unhideWhenUsed="0" w:qFormat="1"/>
+    <w:lsdException w:name="Normal Table" w:semiHidden="0" w:unhideWhenUsed="0"/>
+    <w:lsdException w:name="Table Subtle 1" w:semiHidden="0" w:unhideWhenUsed="0"/>
+    <w:lsdException w:name="Table Web 2" w:semiHidden="0" w:unhideWhenUsed="0"/>
+    <w:lsdException w:name="Table Web 3" w:semiHidden="0" w:unhideWhenUsed="0"/>
+    <w:lsdException w:name="Table Grid" w:semiHidden="0" w:uiPriority="59" w:unhideWhenUsed="0"/>
+    <w:lsdException w:name="Placeholder Text" w:unhideWhenUsed="0"/>
+    <w:lsdException w:name="No Spacing" w:semiHidden="0" w:uiPriority="1" w:unhideWhenUsed="0" w:qFormat="1"/>
+    <w:lsdException w:name="Light Shading" w:semiHidden="0" w:uiPriority="60" w:unhideWhenUsed="0"/>
+    <w:lsdException w:name="Light List" w:semiHidden="0" w:uiPriority="61" w:unhideWhenUsed="0"/>
+    <w:lsdException w:name="Light Grid" w:semiHidden="0" w:uiPriority="62" w:unhideWhenUsed="0"/>
+    <w:lsdException w:name="Medium Shading 1" w:semiHidden="0" w:uiPriority="63" w:unhideWhenUsed="0"/>
+    <w:lsdException w:name="Medium Shading 2" w:semiHidden="0" w:uiPriority="64" w:unhideWhenUsed="0"/>
+    <w:lsdException w:name="Medium List 1" w:semiHidden="0" w:uiPriority="65" w:unhideWhenUsed="0"/>
+    <w:lsdException w:name="Medium List 2" w:semiHidden="0" w:uiPriority="66" w:unhideWhenUsed="0"/>
+    <w:lsdException w:name="Medium Grid 1" w:semiHidden="0" w:uiPriority="67" w:unhideWhenUsed="0"/>
+    <w:lsdException w:name="Medium Grid 2" w:semiHidden="0" w:uiPriority="68" w:unhideWhenUsed="0"/>
+    <w:lsdException w:name="Medium Grid 3" w:semiHidden="0" w:uiPriority="69" w:unhideWhenUsed="0"/>
+    <w:lsdException w:name="Dark List" w:semiHidden="0" w:uiPriority="70" w:unhideWhenUsed="0"/>
+    <w:lsdException w:name="Colorful Shading" w:semiHidden="0" w:uiPriority="71" w:unhideWhenUsed="0"/>
+    <w:lsdException w:name="Colorful List" w:semiHidden="0" w:uiPriority="72" w:unhideWhenUsed="0"/>
+    <w:lsdException w:name="Colorful Grid" w:semiHidden="0" w:uiPriority="73" w:unhideWhenUsed="0"/>
+    <w:lsdException w:name="Light Shading Accent 1" w:semiHidden="0" w:uiPriority="60" w:unhideWhenUsed="0"/>
+    <w:lsdException w:name="Light List Accent 1" w:semiHidden="0" w:uiPriority="61" w:unhideWhenUsed="0"/>
+    <w:lsdException w:name="Light Grid Accent 1" w:semiHidden="0" w:uiPriority="62" w:unhideWhenUsed="0"/>
+    <w:lsdException w:name="Medium Shading 1 Accent 1" w:semiHidden="0" w:uiPriority="63" w:unhideWhenUsed="0"/>
+    <w:lsdException w:name="Medium Shading 2 Accent 1" w:semiHidden="0" w:uiPriority="64" w:unhideWhenUsed="0"/>
+    <w:lsdException w:name="Medium List 1 Accent 1" w:semiHidden="0" w:uiPriority="65" w:unhideWhenUsed="0"/>
+    <w:lsdException w:name="Revision" w:unhideWhenUsed="0"/>
+    <w:lsdException w:name="List Paragraph" w:semiHidden="0" w:uiPriority="34" w:unhideWhenUsed="0" w:qFormat="1"/>
+    <w:lsdException w:name="Quote" w:semiHidden="0" w:uiPriority="29" w:unhideWhenUsed="0" w:qFormat="1"/>
+    <w:lsdException w:name="Intense Quote" w:semiHidden="0" w:uiPriority="30" w:unhideWhenUsed="0" w:qFormat="1"/>
+    <w:lsdException w:name="Medium List 2 Accent 1" w:semiHidden="0" w:uiPriority="66" w:unhideWhenUsed="0"/>
+    <w:lsdException w:name="Medium Grid 1 Accent 1" w:semiHidden="0" w:uiPriority="67" w:unhideWhenUsed="0"/>
+    <w:lsdException w:name="Medium Grid 2 Accent 1" w:semiHidden="0" w:uiPriority="68" w:unhideWhenUsed="0"/>
+    <w:lsdException w:name="Medium Grid 3 Accent 1" w:semiHidden="0" w:uiPriority="69" w:unhideWhenUsed="0"/>
+    <w:lsdException w:name="Dark List Accent 1" w:semiHidden="0" w:uiPriority="70" w:unhideWhenUsed="0"/>
+    <w:lsdException w:name="Colorful Shading Accent 1" w:semiHidden="0" w:uiPriority="71" w:unhideWhenUsed="0"/>
+    <w:lsdException w:name="Colorful List Accent 1" w:semiHidden="0" w:uiPriority="72" w:unhideWhenUsed="0"/>
+    <w:lsdException w:name="Colorful Grid Accent 1" w:semiHidden="0" w:uiPriority="73" w:unhideWhenUsed="0"/>
+    <w:lsdException w:name="Light Shading Accent 2" w:semiHidden="0" w:uiPriority="60" w:unhideWhenUsed="0"/>
+    <w:lsdException w:name="Light List Accent 2" w:semiHidden="0" w:uiPriority="61" w:unhideWhenUsed="0"/>
+    <w:lsdException w:name="Light Grid Accent 2" w:semiHidden="0" w:uiPriority="62" w:unhideWhenUsed="0"/>
+    <w:lsdException w:name="Medium Shading 1 Accent 2" w:semiHidden="0" w:uiPriority="63" w:unhideWhenUsed="0"/>
+    <w:lsdException w:name="Medium Shading 2 Accent 2" w:semiHidden="0" w:uiPriority="64" w:unhideWhenUsed="0"/>
+    <w:lsdException w:name="Medium List 1 Accent 2" w:semiHidden="0" w:uiPriority="65" w:unhideWhenUsed="0"/>
+    <w:lsdException w:name="Medium List 2 Accent 2" w:semiHidden="0" w:uiPriority="66" w:unhideWhenUsed="0"/>
+    <w:lsdException w:name="Medium Grid 1 Accent 2" w:semiHidden="0" w:uiPriority="67" w:unhideWhenUsed="0"/>
+    <w:lsdException w:name="Medium Grid 2 Accent 2" w:semiHidden="0" w:uiPriority="68" w:unhideWhenUsed="0"/>
+    <w:lsdException w:name="Medium Grid 3 Accent 2" w:semiHidden="0" w:uiPriority="69" w:unhideWhenUsed="0"/>
+    <w:lsdException w:name="Dark List Accent 2" w:semiHidden="0" w:uiPriority="70" w:unhideWhenUsed="0"/>
+    <w:lsdException w:name="Colorful Shading Accent 2" w:semiHidden="0" w:uiPriority="71" w:unhideWhenUsed="0"/>
+    <w:lsdException w:name="Colorful List Accent 2" w:semiHidden="0" w:uiPriority="72" w:unhideWhenUsed="0"/>
+    <w:lsdException w:name="Colorful Grid Accent 2" w:semiHidden="0" w:uiPriority="73" w:unhideWhenUsed="0"/>
+    <w:lsdException w:name="Light Shading Accent 3" w:semiHidden="0" w:uiPriority="60" w:unhideWhenUsed="0"/>
+    <w:lsdException w:name="Light List Accent 3" w:semiHidden="0" w:uiPriority="61" w:unhideWhenUsed="0"/>
+    <w:lsdException w:name="Light Grid Accent 3" w:semiHidden="0" w:uiPriority="62" w:unhideWhenUsed="0"/>
+    <w:lsdException w:name="Medium Shading 1 Accent 3" w:semiHidden="0" w:uiPriority="63" w:unhideWhenUsed="0"/>
+    <w:lsdException w:name="Medium Shading 2 Accent 3" w:semiHidden="0" w:uiPriority="64" w:unhideWhenUsed="0"/>
+    <w:lsdException w:name="Medium List 1 Accent 3" w:semiHidden="0" w:uiPriority="65" w:unhideWhenUsed="0"/>
+    <w:lsdException w:name="Medium List 2 Accent 3" w:semiHidden="0" w:uiPriority="66" w:unhideWhenUsed="0"/>
+    <w:lsdException w:name="Medium Grid 1 Accent 3" w:semiHidden="0" w:uiPriority="67" w:unhideWhenUsed="0"/>
+    <w:lsdException w:name="Medium Grid 2 Accent 3" w:semiHidden="0" w:uiPriority="68" w:unhideWhenUsed="0"/>
+    <w:lsdException w:name="Medium Grid 3 Accent 3" w:semiHidden="0" w:uiPriority="69" w:unhideWhenUsed="0"/>
+    <w:lsdException w:name="Dark List Accent 3" w:semiHidden="0" w:uiPriority="70" w:unhideWhenUsed="0"/>
+    <w:lsdException w:name="Colorful Shading Accent 3" w:semiHidden="0" w:uiPriority="71" w:unhideWhenUsed="0"/>
+    <w:lsdException w:name="Colorful List Accent 3" w:semiHidden="0" w:uiPriority="72" w:unhideWhenUsed="0"/>
+    <w:lsdException w:name="Colorful Grid Accent 3" w:semiHidden="0" w:uiPriority="73" w:unhideWhenUsed="0"/>
+    <w:lsdException w:name="Light Shading Accent 4" w:semiHidden="0" w:uiPriority="60" w:unhideWhenUsed="0"/>
+    <w:lsdException w:name="Light List Accent 4" w:semiHidden="0" w:uiPriority="61" w:unhideWhenUsed="0"/>
+    <w:lsdException w:name="Light Grid Accent 4" w:semiHidden="0" w:uiPriority="62" w:unhideWhenUsed="0"/>
+    <w:lsdException w:name="Medium Shading 1 Accent 4" w:semiHidden="0" w:uiPriority="63" w:unhideWhenUsed="0"/>
+    <w:lsdException w:name="Medium Shading 2 Accent 4" w:semiHidden="0" w:uiPriority="64" w:unhideWhenUsed="0"/>
+    <w:lsdException w:name="Medium List 1 Accent 4" w:semiHidden="0" w:uiPriority="65" w:unhideWhenUsed="0"/>
+    <w:lsdException w:name="Medium List 2 Accent 4" w:semiHidden="0" w:uiPriority="66" w:unhideWhenUsed="0"/>
+    <w:lsdException w:name="Medium Grid 1 Accent 4" w:semiHidden="0" w:uiPriority="67" w:unhideWhenUsed="0"/>
+    <w:lsdException w:name="Medium Grid 2 Accent 4" w:semiHidden="0" w:uiPriority="68" w:unhideWhenUsed="0"/>
+    <w:lsdException w:name="Medium Grid 3 Accent 4" w:semiHidden="0" w:uiPriority="69" w:unhideWhenUsed="0"/>
+    <w:lsdException w:name="Dark List Accent 4" w:semiHidden="0" w:uiPriority="70" w:unhideWhenUsed="0"/>
+    <w:lsdException w:name="Colorful Shading Accent 4" w:semiHidden="0" w:uiPriority="71" w:unhideWhenUsed="0"/>
+    <w:lsdException w:name="Colorful List Accent 4" w:semiHidden="0" w:uiPriority="72" w:unhideWhenUsed="0"/>
+    <w:lsdException w:name="Colorful Grid Accent 4" w:semiHidden="0" w:uiPriority="73" w:unhideWhenUsed="0"/>
+    <w:lsdException w:name="Light Shading Accent 5" w:semiHidden="0" w:uiPriority="60" w:unhideWhenUsed="0"/>
+    <w:lsdException w:name="Light List Accent 5" w:semiHidden="0" w:uiPriority="61" w:unhideWhenUsed="0"/>
+    <w:lsdException w:name="Light Grid Accent 5" w:semiHidden="0" w:uiPriority="62" w:unhideWhenUsed="0"/>
+    <w:lsdException w:name="Medium Shading 1 Accent 5" w:semiHidden="0" w:uiPriority="63" w:unhideWhenUsed="0"/>
+    <w:lsdException w:name="Medium Shading 2 Accent 5" w:semiHidden="0" w:uiPriority="64" w:unhideWhenUsed="0"/>
+    <w:lsdException w:name="Medium List 1 Accent 5" w:semiHidden="0" w:uiPriority="65" w:unhideWhenUsed="0"/>
+    <w:lsdException w:name="Medium List 2 Accent 5" w:semiHidden="0" w:uiPriority="66" w:unhideWhenUsed="0"/>
+    <w:lsdException w:name="Medium Grid 1 Accent 5" w:semiHidden="0" w:uiPriority="67" w:unhideWhenUsed="0"/>
+    <w:lsdException w:name="Medium Grid 2 Accent 5" w:semiHidden="0" w:uiPriority="68" w:unhideWhenUsed="0"/>
+    <w:lsdException w:name="Medium Grid 3 Accent 5" w:semiHidden="0" w:uiPriority="69" w:unhideWhenUsed="0"/>
+    <w:lsdException w:name="Dark List Accent 5" w:semiHidden="0" w:uiPriority="70" w:unhideWhenUsed="0"/>
+    <w:lsdException w:name="Colorful Shading Accent 5" w:semiHidden="0" w:uiPriority="71" w:unhideWhenUsed="0"/>
+    <w:lsdException w:name="Colorful List Accent 5" w:semiHidden="0" w:uiPriority="72" w:unhideWhenUsed="0"/>
+    <w:lsdException w:name="Colorful Grid Accent 5" w:semiHidden="0" w:uiPriority="73" w:unhideWhenUsed="0"/>
+    <w:lsdException w:name="Light Shading Accent 6" w:semiHidden="0" w:uiPriority="60" w:unhideWhenUsed="0"/>
+    <w:lsdException w:name="Light List Accent 6" w:semiHidden="0" w:uiPriority="61" w:unhideWhenUsed="0"/>
+    <w:lsdException w:name="Light Grid Accent 6" w:semiHidden="0" w:uiPriority="62" w:unhideWhenUsed="0"/>
+    <w:lsdException w:name="Medium Shading 1 Accent 6" w:semiHidden="0" w:uiPriority="63" w:unhideWhenUsed="0"/>
+    <w:lsdException w:name="Medium Shading 2 Accent 6" w:semiHidden="0" w:uiPriority="64" w:unhideWhenUsed="0"/>
+    <w:lsdException w:name="Medium List 1 Accent 6" w:semiHidden="0" w:uiPriority="65" w:unhideWhenUsed="0"/>
+    <w:lsdException w:name="Medium List 2 Accent 6" w:semiHidden="0" w:uiPriority="66" w:unhideWhenUsed="0"/>
+    <w:lsdException w:name="Medium Grid 1 Accent 6" w:semiHidden="0" w:uiPriority="67" w:unhideWhenUsed="0"/>
+    <w:lsdException w:name="Medium Grid 2 Accent 6" w:semiHidden="0" w:uiPriority="68" w:unhideWhenUsed="0"/>
+    <w:lsdException w:name="Medium Grid 3 Accent 6" w:semiHidden="0" w:uiPriority="69" w:unhideWhenUsed="0"/>
+    <w:lsdException w:name="Dark List Accent 6" w:semiHidden="0" w:uiPriority="70" w:unhideWhenUsed="0"/>
+    <w:lsdException w:name="Colorful Shading Accent 6" w:semiHidden="0" w:uiPriority="71" w:unhideWhenUsed="0"/>
+    <w:lsdException w:name="Colorful List Accent 6" w:semiHidden="0" w:uiPriority="72" w:unhideWhenUsed="0"/>
+    <w:lsdException w:name="Colorful Grid Accent 6" w:semiHidden="0" w:uiPriority="73" w:unhideWhenUsed="0"/>
+    <w:lsdException w:name="Subtle Emphasis" w:semiHidden="0" w:uiPriority="19" w:unhideWhenUsed="0" w:qFormat="1"/>
+    <w:lsdException w:name="Intense Emphasis" w:semiHidden="0" w:uiPriority="21" w:unhideWhenUsed="0" w:qFormat="1"/>
+    <w:lsdException w:name="Subtle Reference" w:semiHidden="0" w:uiPriority="31" w:unhideWhenUsed="0" w:qFormat="1"/>
+    <w:lsdException w:name="Intense Reference" w:semiHidden="0" w:uiPriority="32" w:unhideWhenUsed="0" w:qFormat="1"/>
+    <w:lsdException w:name="Book Title" w:semiHidden="0" w:uiPriority="33" w:unhideWhenUsed="0" w:qFormat="1"/>
+    <w:lsdException w:name="Bibliography" w:uiPriority="37"/>
+    <w:lsdException w:name="TOC Heading" w:uiPriority="39" w:qFormat="1"/>
   </w:latentStyles>
   <w:style w:type="paragraph" w:default="1" w:styleId="Normal">
     <w:name w:val="Normal"/>
@@ -17492,6 +17357,196 @@
 </w:styles>
 </file>
 
+<file path=word/stylesWithEffects.xml><?xml version="1.0" encoding="utf-8"?>
+<w:styles xmlns:wpc="http://schemas.microsoft.com/office/word/2010/wordprocessingCanvas" xmlns:mc="http://schemas.openxmlformats.org/markup-compatibility/2006" xmlns:o="urn:schemas-microsoft-com:office:office" xmlns:r="http://schemas.openxmlformats.org/officeDocument/2006/relationships" xmlns:m="http://schemas.openxmlformats.org/officeDocument/2006/math" xmlns:v="urn:schemas-microsoft-com:vml" xmlns:wp14="http://schemas.microsoft.com/office/word/2010/wordprocessingDrawing" xmlns:wp="http://schemas.openxmlformats.org/drawingml/2006/wordprocessingDrawing" xmlns:w10="urn:schemas-microsoft-com:office:word" xmlns:w="http://schemas.openxmlformats.org/wordprocessingml/2006/main" xmlns:w14="http://schemas.microsoft.com/office/word/2010/wordml" xmlns:wpg="http://schemas.microsoft.com/office/word/2010/wordprocessingGroup" xmlns:wpi="http://schemas.microsoft.com/office/word/2010/wordprocessingInk" xmlns:wne="http://schemas.microsoft.com/office/word/2006/wordml" xmlns:wps="http://schemas.microsoft.com/office/word/2010/wordprocessingShape" mc:Ignorable="w14 wp14">
+  <w:docDefaults>
+    <w:rPrDefault>
+      <w:rPr>
+        <w:rFonts w:asciiTheme="minorHAnsi" w:eastAsiaTheme="minorEastAsia" w:hAnsiTheme="minorHAnsi" w:cstheme="minorBidi"/>
+        <w:sz w:val="22"/>
+        <w:szCs w:val="22"/>
+        <w:lang w:val="pt-BR" w:eastAsia="pt-BR" w:bidi="ar-SA"/>
+      </w:rPr>
+    </w:rPrDefault>
+    <w:pPrDefault>
+      <w:pPr>
+        <w:spacing w:after="200" w:line="276" w:lineRule="auto"/>
+      </w:pPr>
+    </w:pPrDefault>
+  </w:docDefaults>
+  <w:latentStyles w:defLockedState="0" w:defUIPriority="99" w:defSemiHidden="1" w:defUnhideWhenUsed="1" w:defQFormat="0" w:count="267">
+    <w:lsdException w:name="Normal" w:semiHidden="0" w:uiPriority="0" w:unhideWhenUsed="0" w:qFormat="1"/>
+    <w:lsdException w:name="heading 1" w:semiHidden="0" w:uiPriority="9" w:unhideWhenUsed="0" w:qFormat="1"/>
+    <w:lsdException w:name="heading 2" w:uiPriority="9" w:qFormat="1"/>
+    <w:lsdException w:name="heading 3" w:uiPriority="9" w:qFormat="1"/>
+    <w:lsdException w:name="heading 4" w:uiPriority="9" w:qFormat="1"/>
+    <w:lsdException w:name="heading 5" w:uiPriority="9" w:qFormat="1"/>
+    <w:lsdException w:name="heading 6" w:uiPriority="9" w:qFormat="1"/>
+    <w:lsdException w:name="heading 7" w:uiPriority="9" w:qFormat="1"/>
+    <w:lsdException w:name="heading 8" w:uiPriority="9" w:qFormat="1"/>
+    <w:lsdException w:name="heading 9" w:uiPriority="9" w:qFormat="1"/>
+    <w:lsdException w:name="toc 1" w:uiPriority="39"/>
+    <w:lsdException w:name="toc 2" w:uiPriority="39"/>
+    <w:lsdException w:name="toc 3" w:uiPriority="39"/>
+    <w:lsdException w:name="toc 4" w:uiPriority="39"/>
+    <w:lsdException w:name="toc 5" w:uiPriority="39"/>
+    <w:lsdException w:name="toc 6" w:uiPriority="39"/>
+    <w:lsdException w:name="toc 7" w:uiPriority="39"/>
+    <w:lsdException w:name="toc 8" w:uiPriority="39"/>
+    <w:lsdException w:name="toc 9" w:uiPriority="39"/>
+    <w:lsdException w:name="caption" w:uiPriority="35" w:qFormat="1"/>
+    <w:lsdException w:name="Title" w:semiHidden="0" w:uiPriority="10" w:unhideWhenUsed="0" w:qFormat="1"/>
+    <w:lsdException w:name="Default Paragraph Font" w:uiPriority="1"/>
+    <w:lsdException w:name="Subtitle" w:semiHidden="0" w:uiPriority="11" w:unhideWhenUsed="0" w:qFormat="1"/>
+    <w:lsdException w:name="Strong" w:semiHidden="0" w:uiPriority="22" w:unhideWhenUsed="0" w:qFormat="1"/>
+    <w:lsdException w:name="Emphasis" w:semiHidden="0" w:uiPriority="20" w:unhideWhenUsed="0" w:qFormat="1"/>
+    <w:lsdException w:name="Table Grid" w:semiHidden="0" w:uiPriority="59" w:unhideWhenUsed="0"/>
+    <w:lsdException w:name="Placeholder Text" w:unhideWhenUsed="0"/>
+    <w:lsdException w:name="No Spacing" w:semiHidden="0" w:uiPriority="1" w:unhideWhenUsed="0" w:qFormat="1"/>
+    <w:lsdException w:name="Light Shading" w:semiHidden="0" w:uiPriority="60" w:unhideWhenUsed="0"/>
+    <w:lsdException w:name="Light List" w:semiHidden="0" w:uiPriority="61" w:unhideWhenUsed="0"/>
+    <w:lsdException w:name="Light Grid" w:semiHidden="0" w:uiPriority="62" w:unhideWhenUsed="0"/>
+    <w:lsdException w:name="Medium Shading 1" w:semiHidden="0" w:uiPriority="63" w:unhideWhenUsed="0"/>
+    <w:lsdException w:name="Medium Shading 2" w:semiHidden="0" w:uiPriority="64" w:unhideWhenUsed="0"/>
+    <w:lsdException w:name="Medium List 1" w:semiHidden="0" w:uiPriority="65" w:unhideWhenUsed="0"/>
+    <w:lsdException w:name="Medium List 2" w:semiHidden="0" w:uiPriority="66" w:unhideWhenUsed="0"/>
+    <w:lsdException w:name="Medium Grid 1" w:semiHidden="0" w:uiPriority="67" w:unhideWhenUsed="0"/>
+    <w:lsdException w:name="Medium Grid 2" w:semiHidden="0" w:uiPriority="68" w:unhideWhenUsed="0"/>
+    <w:lsdException w:name="Medium Grid 3" w:semiHidden="0" w:uiPriority="69" w:unhideWhenUsed="0"/>
+    <w:lsdException w:name="Dark List" w:semiHidden="0" w:uiPriority="70" w:unhideWhenUsed="0"/>
+    <w:lsdException w:name="Colorful Shading" w:semiHidden="0" w:uiPriority="71" w:unhideWhenUsed="0"/>
+    <w:lsdException w:name="Colorful List" w:semiHidden="0" w:uiPriority="72" w:unhideWhenUsed="0"/>
+    <w:lsdException w:name="Colorful Grid" w:semiHidden="0" w:uiPriority="73" w:unhideWhenUsed="0"/>
+    <w:lsdException w:name="Light Shading Accent 1" w:semiHidden="0" w:uiPriority="60" w:unhideWhenUsed="0"/>
+    <w:lsdException w:name="Light List Accent 1" w:semiHidden="0" w:uiPriority="61" w:unhideWhenUsed="0"/>
+    <w:lsdException w:name="Light Grid Accent 1" w:semiHidden="0" w:uiPriority="62" w:unhideWhenUsed="0"/>
+    <w:lsdException w:name="Medium Shading 1 Accent 1" w:semiHidden="0" w:uiPriority="63" w:unhideWhenUsed="0"/>
+    <w:lsdException w:name="Medium Shading 2 Accent 1" w:semiHidden="0" w:uiPriority="64" w:unhideWhenUsed="0"/>
+    <w:lsdException w:name="Medium List 1 Accent 1" w:semiHidden="0" w:uiPriority="65" w:unhideWhenUsed="0"/>
+    <w:lsdException w:name="Revision" w:unhideWhenUsed="0"/>
+    <w:lsdException w:name="List Paragraph" w:semiHidden="0" w:uiPriority="34" w:unhideWhenUsed="0" w:qFormat="1"/>
+    <w:lsdException w:name="Quote" w:semiHidden="0" w:uiPriority="29" w:unhideWhenUsed="0" w:qFormat="1"/>
+    <w:lsdException w:name="Intense Quote" w:semiHidden="0" w:uiPriority="30" w:unhideWhenUsed="0" w:qFormat="1"/>
+    <w:lsdException w:name="Medium List 2 Accent 1" w:semiHidden="0" w:uiPriority="66" w:unhideWhenUsed="0"/>
+    <w:lsdException w:name="Medium Grid 1 Accent 1" w:semiHidden="0" w:uiPriority="67" w:unhideWhenUsed="0"/>
+    <w:lsdException w:name="Medium Grid 2 Accent 1" w:semiHidden="0" w:uiPriority="68" w:unhideWhenUsed="0"/>
+    <w:lsdException w:name="Medium Grid 3 Accent 1" w:semiHidden="0" w:uiPriority="69" w:unhideWhenUsed="0"/>
+    <w:lsdException w:name="Dark List Accent 1" w:semiHidden="0" w:uiPriority="70" w:unhideWhenUsed="0"/>
+    <w:lsdException w:name="Colorful Shading Accent 1" w:semiHidden="0" w:uiPriority="71" w:unhideWhenUsed="0"/>
+    <w:lsdException w:name="Colorful List Accent 1" w:semiHidden="0" w:uiPriority="72" w:unhideWhenUsed="0"/>
+    <w:lsdException w:name="Colorful Grid Accent 1" w:semiHidden="0" w:uiPriority="73" w:unhideWhenUsed="0"/>
+    <w:lsdException w:name="Light Shading Accent 2" w:semiHidden="0" w:uiPriority="60" w:unhideWhenUsed="0"/>
+    <w:lsdException w:name="Light List Accent 2" w:semiHidden="0" w:uiPriority="61" w:unhideWhenUsed="0"/>
+    <w:lsdException w:name="Light Grid Accent 2" w:semiHidden="0" w:uiPriority="62" w:unhideWhenUsed="0"/>
+    <w:lsdException w:name="Medium Shading 1 Accent 2" w:semiHidden="0" w:uiPriority="63" w:unhideWhenUsed="0"/>
+    <w:lsdException w:name="Medium Shading 2 Accent 2" w:semiHidden="0" w:uiPriority="64" w:unhideWhenUsed="0"/>
+    <w:lsdException w:name="Medium List 1 Accent 2" w:semiHidden="0" w:uiPriority="65" w:unhideWhenUsed="0"/>
+    <w:lsdException w:name="Medium List 2 Accent 2" w:semiHidden="0" w:uiPriority="66" w:unhideWhenUsed="0"/>
+    <w:lsdException w:name="Medium Grid 1 Accent 2" w:semiHidden="0" w:uiPriority="67" w:unhideWhenUsed="0"/>
+    <w:lsdException w:name="Medium Grid 2 Accent 2" w:semiHidden="0" w:uiPriority="68" w:unhideWhenUsed="0"/>
+    <w:lsdException w:name="Medium Grid 3 Accent 2" w:semiHidden="0" w:uiPriority="69" w:unhideWhenUsed="0"/>
+    <w:lsdException w:name="Dark List Accent 2" w:semiHidden="0" w:uiPriority="70" w:unhideWhenUsed="0"/>
+    <w:lsdException w:name="Colorful Shading Accent 2" w:semiHidden="0" w:uiPriority="71" w:unhideWhenUsed="0"/>
+    <w:lsdException w:name="Colorful List Accent 2" w:semiHidden="0" w:uiPriority="72" w:unhideWhenUsed="0"/>
+    <w:lsdException w:name="Colorful Grid Accent 2" w:semiHidden="0" w:uiPriority="73" w:unhideWhenUsed="0"/>
+    <w:lsdException w:name="Light Shading Accent 3" w:semiHidden="0" w:uiPriority="60" w:unhideWhenUsed="0"/>
+    <w:lsdException w:name="Light List Accent 3" w:semiHidden="0" w:uiPriority="61" w:unhideWhenUsed="0"/>
+    <w:lsdException w:name="Light Grid Accent 3" w:semiHidden="0" w:uiPriority="62" w:unhideWhenUsed="0"/>
+    <w:lsdException w:name="Medium Shading 1 Accent 3" w:semiHidden="0" w:uiPriority="63" w:unhideWhenUsed="0"/>
+    <w:lsdException w:name="Medium Shading 2 Accent 3" w:semiHidden="0" w:uiPriority="64" w:unhideWhenUsed="0"/>
+    <w:lsdException w:name="Medium List 1 Accent 3" w:semiHidden="0" w:uiPriority="65" w:unhideWhenUsed="0"/>
+    <w:lsdException w:name="Medium List 2 Accent 3" w:semiHidden="0" w:uiPriority="66" w:unhideWhenUsed="0"/>
+    <w:lsdException w:name="Medium Grid 1 Accent 3" w:semiHidden="0" w:uiPriority="67" w:unhideWhenUsed="0"/>
+    <w:lsdException w:name="Medium Grid 2 Accent 3" w:semiHidden="0" w:uiPriority="68" w:unhideWhenUsed="0"/>
+    <w:lsdException w:name="Medium Grid 3 Accent 3" w:semiHidden="0" w:uiPriority="69" w:unhideWhenUsed="0"/>
+    <w:lsdException w:name="Dark List Accent 3" w:semiHidden="0" w:uiPriority="70" w:unhideWhenUsed="0"/>
+    <w:lsdException w:name="Colorful Shading Accent 3" w:semiHidden="0" w:uiPriority="71" w:unhideWhenUsed="0"/>
+    <w:lsdException w:name="Colorful List Accent 3" w:semiHidden="0" w:uiPriority="72" w:unhideWhenUsed="0"/>
+    <w:lsdException w:name="Colorful Grid Accent 3" w:semiHidden="0" w:uiPriority="73" w:unhideWhenUsed="0"/>
+    <w:lsdException w:name="Light Shading Accent 4" w:semiHidden="0" w:uiPriority="60" w:unhideWhenUsed="0"/>
+    <w:lsdException w:name="Light List Accent 4" w:semiHidden="0" w:uiPriority="61" w:unhideWhenUsed="0"/>
+    <w:lsdException w:name="Light Grid Accent 4" w:semiHidden="0" w:uiPriority="62" w:unhideWhenUsed="0"/>
+    <w:lsdException w:name="Medium Shading 1 Accent 4" w:semiHidden="0" w:uiPriority="63" w:unhideWhenUsed="0"/>
+    <w:lsdException w:name="Medium Shading 2 Accent 4" w:semiHidden="0" w:uiPriority="64" w:unhideWhenUsed="0"/>
+    <w:lsdException w:name="Medium List 1 Accent 4" w:semiHidden="0" w:uiPriority="65" w:unhideWhenUsed="0"/>
+    <w:lsdException w:name="Medium List 2 Accent 4" w:semiHidden="0" w:uiPriority="66" w:unhideWhenUsed="0"/>
+    <w:lsdException w:name="Medium Grid 1 Accent 4" w:semiHidden="0" w:uiPriority="67" w:unhideWhenUsed="0"/>
+    <w:lsdException w:name="Medium Grid 2 Accent 4" w:semiHidden="0" w:uiPriority="68" w:unhideWhenUsed="0"/>
+    <w:lsdException w:name="Medium Grid 3 Accent 4" w:semiHidden="0" w:uiPriority="69" w:unhideWhenUsed="0"/>
+    <w:lsdException w:name="Dark List Accent 4" w:semiHidden="0" w:uiPriority="70" w:unhideWhenUsed="0"/>
+    <w:lsdException w:name="Colorful Shading Accent 4" w:semiHidden="0" w:uiPriority="71" w:unhideWhenUsed="0"/>
+    <w:lsdException w:name="Colorful List Accent 4" w:semiHidden="0" w:uiPriority="72" w:unhideWhenUsed="0"/>
+    <w:lsdException w:name="Colorful Grid Accent 4" w:semiHidden="0" w:uiPriority="73" w:unhideWhenUsed="0"/>
+    <w:lsdException w:name="Light Shading Accent 5" w:semiHidden="0" w:uiPriority="60" w:unhideWhenUsed="0"/>
+    <w:lsdException w:name="Light List Accent 5" w:semiHidden="0" w:uiPriority="61" w:unhideWhenUsed="0"/>
+    <w:lsdException w:name="Light Grid Accent 5" w:semiHidden="0" w:uiPriority="62" w:unhideWhenUsed="0"/>
+    <w:lsdException w:name="Medium Shading 1 Accent 5" w:semiHidden="0" w:uiPriority="63" w:unhideWhenUsed="0"/>
+    <w:lsdException w:name="Medium Shading 2 Accent 5" w:semiHidden="0" w:uiPriority="64" w:unhideWhenUsed="0"/>
+    <w:lsdException w:name="Medium List 1 Accent 5" w:semiHidden="0" w:uiPriority="65" w:unhideWhenUsed="0"/>
+    <w:lsdException w:name="Medium List 2 Accent 5" w:semiHidden="0" w:uiPriority="66" w:unhideWhenUsed="0"/>
+    <w:lsdException w:name="Medium Grid 1 Accent 5" w:semiHidden="0" w:uiPriority="67" w:unhideWhenUsed="0"/>
+    <w:lsdException w:name="Medium Grid 2 Accent 5" w:semiHidden="0" w:uiPriority="68" w:unhideWhenUsed="0"/>
+    <w:lsdException w:name="Medium Grid 3 Accent 5" w:semiHidden="0" w:uiPriority="69" w:unhideWhenUsed="0"/>
+    <w:lsdException w:name="Dark List Accent 5" w:semiHidden="0" w:uiPriority="70" w:unhideWhenUsed="0"/>
+    <w:lsdException w:name="Colorful Shading Accent 5" w:semiHidden="0" w:uiPriority="71" w:unhideWhenUsed="0"/>
+    <w:lsdException w:name="Colorful List Accent 5" w:semiHidden="0" w:uiPriority="72" w:unhideWhenUsed="0"/>
+    <w:lsdException w:name="Colorful Grid Accent 5" w:semiHidden="0" w:uiPriority="73" w:unhideWhenUsed="0"/>
+    <w:lsdException w:name="Light Shading Accent 6" w:semiHidden="0" w:uiPriority="60" w:unhideWhenUsed="0"/>
+    <w:lsdException w:name="Light List Accent 6" w:semiHidden="0" w:uiPriority="61" w:unhideWhenUsed="0"/>
+    <w:lsdException w:name="Light Grid Accent 6" w:semiHidden="0" w:uiPriority="62" w:unhideWhenUsed="0"/>
+    <w:lsdException w:name="Medium Shading 1 Accent 6" w:semiHidden="0" w:uiPriority="63" w:unhideWhenUsed="0"/>
+    <w:lsdException w:name="Medium Shading 2 Accent 6" w:semiHidden="0" w:uiPriority="64" w:unhideWhenUsed="0"/>
+    <w:lsdException w:name="Medium List 1 Accent 6" w:semiHidden="0" w:uiPriority="65" w:unhideWhenUsed="0"/>
+    <w:lsdException w:name="Medium List 2 Accent 6" w:semiHidden="0" w:uiPriority="66" w:unhideWhenUsed="0"/>
+    <w:lsdException w:name="Medium Grid 1 Accent 6" w:semiHidden="0" w:uiPriority="67" w:unhideWhenUsed="0"/>
+    <w:lsdException w:name="Medium Grid 2 Accent 6" w:semiHidden="0" w:uiPriority="68" w:unhideWhenUsed="0"/>
+    <w:lsdException w:name="Medium Grid 3 Accent 6" w:semiHidden="0" w:uiPriority="69" w:unhideWhenUsed="0"/>
+    <w:lsdException w:name="Dark List Accent 6" w:semiHidden="0" w:uiPriority="70" w:unhideWhenUsed="0"/>
+    <w:lsdException w:name="Colorful Shading Accent 6" w:semiHidden="0" w:uiPriority="71" w:unhideWhenUsed="0"/>
+    <w:lsdException w:name="Colorful List Accent 6" w:semiHidden="0" w:uiPriority="72" w:unhideWhenUsed="0"/>
+    <w:lsdException w:name="Colorful Grid Accent 6" w:semiHidden="0" w:uiPriority="73" w:unhideWhenUsed="0"/>
+    <w:lsdException w:name="Subtle Emphasis" w:semiHidden="0" w:uiPriority="19" w:unhideWhenUsed="0" w:qFormat="1"/>
+    <w:lsdException w:name="Intense Emphasis" w:semiHidden="0" w:uiPriority="21" w:unhideWhenUsed="0" w:qFormat="1"/>
+    <w:lsdException w:name="Subtle Reference" w:semiHidden="0" w:uiPriority="31" w:unhideWhenUsed="0" w:qFormat="1"/>
+    <w:lsdException w:name="Intense Reference" w:semiHidden="0" w:uiPriority="32" w:unhideWhenUsed="0" w:qFormat="1"/>
+    <w:lsdException w:name="Book Title" w:semiHidden="0" w:uiPriority="33" w:unhideWhenUsed="0" w:qFormat="1"/>
+    <w:lsdException w:name="Bibliography" w:uiPriority="37"/>
+    <w:lsdException w:name="TOC Heading" w:uiPriority="39" w:qFormat="1"/>
+  </w:latentStyles>
+  <w:style w:type="paragraph" w:default="1" w:styleId="Normal">
+    <w:name w:val="Normal"/>
+    <w:qFormat/>
+  </w:style>
+  <w:style w:type="character" w:default="1" w:styleId="Fontepargpadro">
+    <w:name w:val="Default Paragraph Font"/>
+    <w:uiPriority w:val="1"/>
+    <w:semiHidden/>
+    <w:unhideWhenUsed/>
+  </w:style>
+  <w:style w:type="table" w:default="1" w:styleId="Tabelanormal">
+    <w:name w:val="Normal Table"/>
+    <w:uiPriority w:val="99"/>
+    <w:semiHidden/>
+    <w:unhideWhenUsed/>
+    <w:tblPr>
+      <w:tblInd w:w="0" w:type="dxa"/>
+      <w:tblCellMar>
+        <w:top w:w="0" w:type="dxa"/>
+        <w:left w:w="108" w:type="dxa"/>
+        <w:bottom w:w="0" w:type="dxa"/>
+        <w:right w:w="108" w:type="dxa"/>
+      </w:tblCellMar>
+    </w:tblPr>
+  </w:style>
+  <w:style w:type="numbering" w:default="1" w:styleId="Semlista">
+    <w:name w:val="No List"/>
+    <w:uiPriority w:val="99"/>
+    <w:semiHidden/>
+    <w:unhideWhenUsed/>
+  </w:style>
+</w:styles>
+</file>
+
 <file path=word/theme/theme1.xml><?xml version="1.0" encoding="utf-8"?>
 <a:theme xmlns:a="http://schemas.openxmlformats.org/drawingml/2006/main" name="Tema do Office">
   <a:themeElements>
@@ -17780,7 +17835,7 @@
 </file>
 
 <file path=customXml/itemProps1.xml><?xml version="1.0" encoding="utf-8"?>
-<ds:datastoreItem xmlns:ds="http://schemas.openxmlformats.org/officeDocument/2006/customXml" ds:itemID="{4E81BE11-2B8B-41C7-9CDF-B87EE51F6F53}">
+<ds:datastoreItem xmlns:ds="http://schemas.openxmlformats.org/officeDocument/2006/customXml" ds:itemID="{AADDDCA9-79D3-46F8-988F-4827A397DF76}">
   <ds:schemaRefs>
     <ds:schemaRef ds:uri="http://schemas.openxmlformats.org/officeDocument/2006/bibliography"/>
   </ds:schemaRefs>

</xml_diff>